<commit_message>
Finally starting to write on this!
</commit_message>
<xml_diff>
--- a/Mixed effects write up.docx
+++ b/Mixed effects write up.docx
@@ -53,15 +53,7 @@
           <w:sz w:val="24"/>
           <w:szCs w:val="24"/>
         </w:rPr>
-        <w:t xml:space="preserve"> provides a veridical cue to parental ability while considering domains related to protection and nurturance. Study 1 investigated how these features influence perceptions of how effective men are in these domains, with Study 2 demonstrating the degree to which these inferences are rooted in configural processing. We additionally assessed perceptions of competing motivational states in these targets (Study 3). Two further studies sought to identify boundary conditions of this effect by considering interactive effects with racial stereotypes (Study 4) and whether these inferences extend to women (Study 5). Finally, we assessed whether individual differences in parental motives influenced acuity toward these features (Study 6). We report all measures, manipulations, and exclusions herein. In all studies, we did not analyze data until we completed data collection over the allotted period of data collection. Materials, data, and syntax </w:t>
-      </w:r>
-      <w:r>
-        <w:rPr>
-          <w:rFonts w:ascii="Times New Roman" w:hAnsi="Times New Roman" w:cs="Times New Roman"/>
-          <w:sz w:val="24"/>
-          <w:szCs w:val="24"/>
-        </w:rPr>
-        <w:t xml:space="preserve">have been made available at: </w:t>
+        <w:t xml:space="preserve"> provides a veridical cue to parental ability while considering domains related to protection and nurturance. Study 1 investigated how these features influence perceptions of how effective men are in these domains, with Study 2 demonstrating the degree to which these inferences are rooted in configural processing. We additionally assessed perceptions of competing motivational states in these targets (Study 3). Two further studies sought to identify boundary conditions of this effect by considering interactive effects with racial stereotypes (Study 4) and whether these inferences extend to women (Study 5). Finally, we assessed whether individual differences in parental motives influenced acuity toward these features (Study 6). We report all measures, manipulations, and exclusions herein. In all studies, we did not analyze data until we completed data collection over the allotted period of data collection. Materials, data, and syntax have been made available at: </w:t>
       </w:r>
       <w:r>
         <w:rPr>
@@ -537,10 +529,885 @@
           <w:szCs w:val="24"/>
         </w:rPr>
       </w:pPr>
+      <w:r>
+        <w:rPr>
+          <w:rFonts w:ascii="Times New Roman" w:hAnsi="Times New Roman" w:cs="Times New Roman"/>
+          <w:b/>
+          <w:bCs/>
+          <w:sz w:val="24"/>
+          <w:szCs w:val="24"/>
+        </w:rPr>
+        <w:t>Results</w:t>
+      </w:r>
+    </w:p>
+    <w:p>
+      <w:pPr>
+        <w:widowControl w:val="0"/>
+        <w:spacing w:after="0" w:line="480" w:lineRule="auto"/>
+        <w:rPr>
+          <w:rFonts w:ascii="Times New Roman" w:hAnsi="Times New Roman" w:cs="Times New Roman"/>
+          <w:sz w:val="24"/>
+          <w:szCs w:val="24"/>
+        </w:rPr>
+      </w:pPr>
+      <w:r>
+        <w:rPr>
+          <w:rFonts w:ascii="Times New Roman" w:hAnsi="Times New Roman" w:cs="Times New Roman"/>
+          <w:sz w:val="24"/>
+          <w:szCs w:val="24"/>
+        </w:rPr>
+        <w:tab/>
+      </w:r>
       <w:commentRangeStart w:id="1"/>
       <w:r>
         <w:rPr>
           <w:rFonts w:ascii="Times New Roman" w:hAnsi="Times New Roman" w:cs="Times New Roman"/>
+          <w:sz w:val="24"/>
+          <w:szCs w:val="24"/>
+        </w:rPr>
+        <w:t xml:space="preserve">We </w:t>
+      </w:r>
+      <w:r>
+        <w:rPr>
+          <w:rFonts w:ascii="Times New Roman" w:hAnsi="Times New Roman" w:cs="Times New Roman"/>
+          <w:sz w:val="24"/>
+          <w:szCs w:val="24"/>
+        </w:rPr>
+        <w:t xml:space="preserve">modeled </w:t>
+      </w:r>
+      <w:commentRangeEnd w:id="1"/>
+      <w:r>
+        <w:rPr>
+          <w:rStyle w:val="CommentReference"/>
+        </w:rPr>
+        <w:commentReference w:id="1"/>
+      </w:r>
+      <w:r>
+        <w:rPr>
+          <w:rFonts w:ascii="Times New Roman" w:hAnsi="Times New Roman" w:cs="Times New Roman"/>
+          <w:sz w:val="24"/>
+          <w:szCs w:val="24"/>
+        </w:rPr>
+        <w:t>parenting efficacy</w:t>
+      </w:r>
+      <w:r>
+        <w:rPr>
+          <w:rFonts w:ascii="Times New Roman" w:hAnsi="Times New Roman" w:cs="Times New Roman"/>
+          <w:sz w:val="24"/>
+          <w:szCs w:val="24"/>
+        </w:rPr>
+        <w:t xml:space="preserve"> as functions of </w:t>
+      </w:r>
+      <w:r>
+        <w:rPr>
+          <w:rFonts w:ascii="Times New Roman" w:hAnsi="Times New Roman" w:cs="Times New Roman"/>
+          <w:sz w:val="24"/>
+          <w:szCs w:val="24"/>
+        </w:rPr>
+        <w:t>Participant Sex</w:t>
+      </w:r>
+      <w:r>
+        <w:rPr>
+          <w:rFonts w:ascii="Times New Roman" w:hAnsi="Times New Roman" w:cs="Times New Roman"/>
+          <w:sz w:val="24"/>
+          <w:szCs w:val="24"/>
+        </w:rPr>
+        <w:t xml:space="preserve"> (</w:t>
+      </w:r>
+      <w:r>
+        <w:rPr>
+          <w:rFonts w:ascii="Times New Roman" w:hAnsi="Times New Roman" w:cs="Times New Roman"/>
+          <w:sz w:val="24"/>
+          <w:szCs w:val="24"/>
+        </w:rPr>
+        <w:t>Male</w:t>
+      </w:r>
+      <w:r>
+        <w:rPr>
+          <w:rFonts w:ascii="Times New Roman" w:hAnsi="Times New Roman" w:cs="Times New Roman"/>
+          <w:sz w:val="24"/>
+          <w:szCs w:val="24"/>
+        </w:rPr>
+        <w:t xml:space="preserve"> vs. </w:t>
+      </w:r>
+      <w:r>
+        <w:rPr>
+          <w:rFonts w:ascii="Times New Roman" w:hAnsi="Times New Roman" w:cs="Times New Roman"/>
+          <w:sz w:val="24"/>
+          <w:szCs w:val="24"/>
+        </w:rPr>
+        <w:t>Female</w:t>
+      </w:r>
+      <w:r>
+        <w:rPr>
+          <w:rFonts w:ascii="Times New Roman" w:hAnsi="Times New Roman" w:cs="Times New Roman"/>
+          <w:sz w:val="24"/>
+          <w:szCs w:val="24"/>
+        </w:rPr>
+        <w:t xml:space="preserve">), </w:t>
+      </w:r>
+      <w:r>
+        <w:rPr>
+          <w:rFonts w:ascii="Times New Roman" w:hAnsi="Times New Roman" w:cs="Times New Roman"/>
+          <w:sz w:val="24"/>
+          <w:szCs w:val="24"/>
+        </w:rPr>
+        <w:t xml:space="preserve">Target </w:t>
+      </w:r>
+      <w:proofErr w:type="spellStart"/>
+      <w:r>
+        <w:rPr>
+          <w:rFonts w:ascii="Times New Roman" w:hAnsi="Times New Roman" w:cs="Times New Roman"/>
+          <w:sz w:val="24"/>
+          <w:szCs w:val="24"/>
+        </w:rPr>
+        <w:t>fWHR</w:t>
+      </w:r>
+      <w:proofErr w:type="spellEnd"/>
+      <w:r>
+        <w:rPr>
+          <w:rFonts w:ascii="Times New Roman" w:hAnsi="Times New Roman" w:cs="Times New Roman"/>
+          <w:sz w:val="24"/>
+          <w:szCs w:val="24"/>
+        </w:rPr>
+        <w:t xml:space="preserve"> (</w:t>
+      </w:r>
+      <w:r>
+        <w:rPr>
+          <w:rFonts w:ascii="Times New Roman" w:hAnsi="Times New Roman" w:cs="Times New Roman"/>
+          <w:sz w:val="24"/>
+          <w:szCs w:val="24"/>
+        </w:rPr>
+        <w:t>High</w:t>
+      </w:r>
+      <w:r>
+        <w:rPr>
+          <w:rFonts w:ascii="Times New Roman" w:hAnsi="Times New Roman" w:cs="Times New Roman"/>
+          <w:sz w:val="24"/>
+          <w:szCs w:val="24"/>
+        </w:rPr>
+        <w:t xml:space="preserve"> vs. </w:t>
+      </w:r>
+      <w:r>
+        <w:rPr>
+          <w:rFonts w:ascii="Times New Roman" w:hAnsi="Times New Roman" w:cs="Times New Roman"/>
+          <w:sz w:val="24"/>
+          <w:szCs w:val="24"/>
+        </w:rPr>
+        <w:t>Low</w:t>
+      </w:r>
+      <w:r>
+        <w:rPr>
+          <w:rFonts w:ascii="Times New Roman" w:hAnsi="Times New Roman" w:cs="Times New Roman"/>
+          <w:sz w:val="24"/>
+          <w:szCs w:val="24"/>
+        </w:rPr>
+        <w:t xml:space="preserve">), and </w:t>
+      </w:r>
+      <w:r>
+        <w:rPr>
+          <w:rFonts w:ascii="Times New Roman" w:hAnsi="Times New Roman" w:cs="Times New Roman"/>
+          <w:sz w:val="24"/>
+          <w:szCs w:val="24"/>
+        </w:rPr>
+        <w:t>Parenting Role</w:t>
+      </w:r>
+      <w:r>
+        <w:rPr>
+          <w:rFonts w:ascii="Times New Roman" w:hAnsi="Times New Roman" w:cs="Times New Roman"/>
+          <w:sz w:val="24"/>
+          <w:szCs w:val="24"/>
+        </w:rPr>
+        <w:t xml:space="preserve"> (</w:t>
+      </w:r>
+      <w:r>
+        <w:rPr>
+          <w:rFonts w:ascii="Times New Roman" w:hAnsi="Times New Roman" w:cs="Times New Roman"/>
+          <w:sz w:val="24"/>
+          <w:szCs w:val="24"/>
+        </w:rPr>
+        <w:t>Protection</w:t>
+      </w:r>
+      <w:r>
+        <w:rPr>
+          <w:rFonts w:ascii="Times New Roman" w:hAnsi="Times New Roman" w:cs="Times New Roman"/>
+          <w:sz w:val="24"/>
+          <w:szCs w:val="24"/>
+        </w:rPr>
+        <w:t xml:space="preserve"> vs. </w:t>
+      </w:r>
+      <w:r>
+        <w:rPr>
+          <w:rFonts w:ascii="Times New Roman" w:hAnsi="Times New Roman" w:cs="Times New Roman"/>
+          <w:sz w:val="24"/>
+          <w:szCs w:val="24"/>
+        </w:rPr>
+        <w:t>Nurturance</w:t>
+      </w:r>
+      <w:r>
+        <w:rPr>
+          <w:rFonts w:ascii="Times New Roman" w:hAnsi="Times New Roman" w:cs="Times New Roman"/>
+          <w:sz w:val="24"/>
+          <w:szCs w:val="24"/>
+        </w:rPr>
+        <w:t xml:space="preserve">). This was conducted using a generalized liner mixed effects model built in </w:t>
+      </w:r>
+      <w:r>
+        <w:rPr>
+          <w:rFonts w:ascii="Times New Roman" w:hAnsi="Times New Roman" w:cs="Times New Roman"/>
+          <w:i/>
+          <w:iCs/>
+          <w:sz w:val="24"/>
+          <w:szCs w:val="24"/>
+        </w:rPr>
+        <w:t>R</w:t>
+      </w:r>
+      <w:r>
+        <w:rPr>
+          <w:rFonts w:ascii="Times New Roman" w:hAnsi="Times New Roman" w:cs="Times New Roman"/>
+          <w:sz w:val="24"/>
+          <w:szCs w:val="24"/>
+        </w:rPr>
+        <w:t xml:space="preserve"> using the </w:t>
+      </w:r>
+      <w:proofErr w:type="spellStart"/>
+      <w:proofErr w:type="gramStart"/>
+      <w:r>
+        <w:rPr>
+          <w:rFonts w:ascii="Times New Roman" w:hAnsi="Times New Roman" w:cs="Times New Roman"/>
+          <w:i/>
+          <w:iCs/>
+          <w:sz w:val="24"/>
+          <w:szCs w:val="24"/>
+        </w:rPr>
+        <w:t>lmer</w:t>
+      </w:r>
+      <w:proofErr w:type="spellEnd"/>
+      <w:r>
+        <w:rPr>
+          <w:rFonts w:ascii="Times New Roman" w:hAnsi="Times New Roman" w:cs="Times New Roman"/>
+          <w:i/>
+          <w:iCs/>
+          <w:sz w:val="24"/>
+          <w:szCs w:val="24"/>
+        </w:rPr>
+        <w:t>(</w:t>
+      </w:r>
+      <w:proofErr w:type="gramEnd"/>
+      <w:r>
+        <w:rPr>
+          <w:rFonts w:ascii="Times New Roman" w:hAnsi="Times New Roman" w:cs="Times New Roman"/>
+          <w:i/>
+          <w:iCs/>
+          <w:sz w:val="24"/>
+          <w:szCs w:val="24"/>
+        </w:rPr>
+        <w:t>)</w:t>
+      </w:r>
+      <w:r>
+        <w:rPr>
+          <w:rFonts w:ascii="Times New Roman" w:hAnsi="Times New Roman" w:cs="Times New Roman"/>
+          <w:sz w:val="24"/>
+          <w:szCs w:val="24"/>
+        </w:rPr>
+        <w:t xml:space="preserve"> function taken from the </w:t>
+      </w:r>
+      <w:r>
+        <w:rPr>
+          <w:rFonts w:ascii="Times New Roman" w:hAnsi="Times New Roman" w:cs="Times New Roman"/>
+          <w:i/>
+          <w:iCs/>
+          <w:sz w:val="24"/>
+          <w:szCs w:val="24"/>
+        </w:rPr>
+        <w:t>lme4</w:t>
+      </w:r>
+      <w:r>
+        <w:rPr>
+          <w:rFonts w:ascii="Times New Roman" w:hAnsi="Times New Roman" w:cs="Times New Roman"/>
+          <w:sz w:val="24"/>
+          <w:szCs w:val="24"/>
+        </w:rPr>
+        <w:t xml:space="preserve"> </w:t>
+      </w:r>
+      <w:r>
+        <w:rPr>
+          <w:rFonts w:ascii="Times New Roman" w:hAnsi="Times New Roman" w:cs="Times New Roman"/>
+          <w:sz w:val="24"/>
+          <w:szCs w:val="24"/>
+        </w:rPr>
+        <w:t>package (</w:t>
+      </w:r>
+      <w:r>
+        <w:rPr>
+          <w:rFonts w:ascii="Times New Roman" w:hAnsi="Times New Roman" w:cs="Times New Roman"/>
+          <w:sz w:val="24"/>
+          <w:szCs w:val="24"/>
+        </w:rPr>
+        <w:t xml:space="preserve">Bates, </w:t>
+      </w:r>
+      <w:proofErr w:type="spellStart"/>
+      <w:r>
+        <w:rPr>
+          <w:rFonts w:ascii="Times New Roman" w:hAnsi="Times New Roman" w:cs="Times New Roman"/>
+          <w:sz w:val="24"/>
+          <w:szCs w:val="24"/>
+        </w:rPr>
+        <w:t>Mächler</w:t>
+      </w:r>
+      <w:proofErr w:type="spellEnd"/>
+      <w:r>
+        <w:rPr>
+          <w:rFonts w:ascii="Times New Roman" w:hAnsi="Times New Roman" w:cs="Times New Roman"/>
+          <w:sz w:val="24"/>
+          <w:szCs w:val="24"/>
+        </w:rPr>
+        <w:t xml:space="preserve">, </w:t>
+      </w:r>
+      <w:proofErr w:type="spellStart"/>
+      <w:r>
+        <w:rPr>
+          <w:rFonts w:ascii="Times New Roman" w:hAnsi="Times New Roman" w:cs="Times New Roman"/>
+          <w:sz w:val="24"/>
+          <w:szCs w:val="24"/>
+        </w:rPr>
+        <w:t>Bolker</w:t>
+      </w:r>
+      <w:proofErr w:type="spellEnd"/>
+      <w:r>
+        <w:rPr>
+          <w:rFonts w:ascii="Times New Roman" w:hAnsi="Times New Roman" w:cs="Times New Roman"/>
+          <w:sz w:val="24"/>
+          <w:szCs w:val="24"/>
+        </w:rPr>
+        <w:t xml:space="preserve">, &amp; Walker, 2015; </w:t>
+      </w:r>
+      <w:r>
+        <w:rPr>
+          <w:rFonts w:ascii="Times New Roman" w:hAnsi="Times New Roman" w:cs="Times New Roman"/>
+          <w:sz w:val="24"/>
+          <w:szCs w:val="24"/>
+        </w:rPr>
+        <w:t>Table xx displays full model results</w:t>
+      </w:r>
+      <w:r>
+        <w:rPr>
+          <w:rFonts w:ascii="Times New Roman" w:hAnsi="Times New Roman" w:cs="Times New Roman"/>
+          <w:sz w:val="24"/>
+          <w:szCs w:val="24"/>
+        </w:rPr>
+        <w:t xml:space="preserve">). Overall, this model detected </w:t>
+      </w:r>
+      <w:r>
+        <w:rPr>
+          <w:rFonts w:ascii="Times New Roman" w:hAnsi="Times New Roman" w:cs="Times New Roman"/>
+          <w:sz w:val="24"/>
+          <w:szCs w:val="24"/>
+        </w:rPr>
+        <w:t xml:space="preserve">a </w:t>
+      </w:r>
+      <w:r>
+        <w:rPr>
+          <w:rFonts w:ascii="Times New Roman" w:hAnsi="Times New Roman" w:cs="Times New Roman"/>
+          <w:sz w:val="24"/>
+          <w:szCs w:val="24"/>
+        </w:rPr>
+        <w:t>significant</w:t>
+      </w:r>
+      <w:r>
+        <w:rPr>
+          <w:rFonts w:ascii="Times New Roman" w:hAnsi="Times New Roman" w:cs="Times New Roman"/>
+          <w:sz w:val="24"/>
+          <w:szCs w:val="24"/>
+        </w:rPr>
+        <w:t xml:space="preserve"> effect</w:t>
+      </w:r>
+      <w:r>
+        <w:rPr>
+          <w:rFonts w:ascii="Times New Roman" w:hAnsi="Times New Roman" w:cs="Times New Roman"/>
+          <w:sz w:val="24"/>
+          <w:szCs w:val="24"/>
+        </w:rPr>
+        <w:t xml:space="preserve"> of</w:t>
+      </w:r>
+      <w:r>
+        <w:rPr>
+          <w:rFonts w:ascii="Times New Roman" w:hAnsi="Times New Roman" w:cs="Times New Roman"/>
+          <w:sz w:val="24"/>
+          <w:szCs w:val="24"/>
+        </w:rPr>
+        <w:t xml:space="preserve"> Target </w:t>
+      </w:r>
+      <w:proofErr w:type="spellStart"/>
+      <w:r>
+        <w:rPr>
+          <w:rFonts w:ascii="Times New Roman" w:hAnsi="Times New Roman" w:cs="Times New Roman"/>
+          <w:sz w:val="24"/>
+          <w:szCs w:val="24"/>
+        </w:rPr>
+        <w:t>fWHR</w:t>
+      </w:r>
+      <w:proofErr w:type="spellEnd"/>
+      <w:r>
+        <w:rPr>
+          <w:rFonts w:ascii="Times New Roman" w:hAnsi="Times New Roman" w:cs="Times New Roman"/>
+          <w:sz w:val="24"/>
+          <w:szCs w:val="24"/>
+        </w:rPr>
+        <w:t>,</w:t>
+      </w:r>
+      <w:r>
+        <w:rPr>
+          <w:rFonts w:ascii="Times New Roman" w:hAnsi="Times New Roman" w:cs="Times New Roman"/>
+          <w:sz w:val="24"/>
+          <w:szCs w:val="24"/>
+        </w:rPr>
+        <w:t xml:space="preserve"> </w:t>
+      </w:r>
+      <w:r>
+        <w:rPr>
+          <w:rFonts w:ascii="Times New Roman" w:hAnsi="Times New Roman" w:cs="Times New Roman"/>
+          <w:sz w:val="24"/>
+          <w:szCs w:val="24"/>
+        </w:rPr>
+        <w:t xml:space="preserve">indicating that </w:t>
+      </w:r>
+      <w:r>
+        <w:rPr>
+          <w:rFonts w:ascii="Times New Roman" w:hAnsi="Times New Roman" w:cs="Times New Roman"/>
+          <w:sz w:val="24"/>
+          <w:szCs w:val="24"/>
+        </w:rPr>
+        <w:t>high-</w:t>
+      </w:r>
+      <w:proofErr w:type="spellStart"/>
+      <w:r>
+        <w:rPr>
+          <w:rFonts w:ascii="Times New Roman" w:hAnsi="Times New Roman" w:cs="Times New Roman"/>
+          <w:sz w:val="24"/>
+          <w:szCs w:val="24"/>
+        </w:rPr>
+        <w:t>fWHR</w:t>
+      </w:r>
+      <w:proofErr w:type="spellEnd"/>
+      <w:r>
+        <w:rPr>
+          <w:rFonts w:ascii="Times New Roman" w:hAnsi="Times New Roman" w:cs="Times New Roman"/>
+          <w:sz w:val="24"/>
+          <w:szCs w:val="24"/>
+        </w:rPr>
+        <w:t xml:space="preserve"> targets were viewed as more effective parents compared to low-</w:t>
+      </w:r>
+      <w:proofErr w:type="spellStart"/>
+      <w:r>
+        <w:rPr>
+          <w:rFonts w:ascii="Times New Roman" w:hAnsi="Times New Roman" w:cs="Times New Roman"/>
+          <w:sz w:val="24"/>
+          <w:szCs w:val="24"/>
+        </w:rPr>
+        <w:t>fWHR</w:t>
+      </w:r>
+      <w:proofErr w:type="spellEnd"/>
+      <w:r>
+        <w:rPr>
+          <w:rFonts w:ascii="Times New Roman" w:hAnsi="Times New Roman" w:cs="Times New Roman"/>
+          <w:sz w:val="24"/>
+          <w:szCs w:val="24"/>
+        </w:rPr>
+        <w:t xml:space="preserve"> targets (4.06 vs. </w:t>
+      </w:r>
+      <w:r>
+        <w:rPr>
+          <w:rFonts w:ascii="Times New Roman" w:hAnsi="Times New Roman" w:cs="Times New Roman"/>
+          <w:sz w:val="24"/>
+          <w:szCs w:val="24"/>
+        </w:rPr>
+        <w:t>3.88</w:t>
+      </w:r>
+      <w:r>
+        <w:rPr>
+          <w:rFonts w:ascii="Times New Roman" w:hAnsi="Times New Roman" w:cs="Times New Roman"/>
+          <w:sz w:val="24"/>
+          <w:szCs w:val="24"/>
+        </w:rPr>
+        <w:t xml:space="preserve">, respectively). </w:t>
+      </w:r>
+      <w:r>
+        <w:rPr>
+          <w:rFonts w:ascii="Times New Roman" w:hAnsi="Times New Roman" w:cs="Times New Roman"/>
+          <w:sz w:val="24"/>
+          <w:szCs w:val="24"/>
+        </w:rPr>
+        <w:t>Additionally, a significant effect of Parenting Role indicated</w:t>
+      </w:r>
+      <w:r>
+        <w:rPr>
+          <w:rFonts w:ascii="Times New Roman" w:hAnsi="Times New Roman" w:cs="Times New Roman"/>
+          <w:sz w:val="24"/>
+          <w:szCs w:val="24"/>
+        </w:rPr>
+        <w:t xml:space="preserve"> that targets were perceived as more effective in protecting their offspring than nurturing them (4.03 vs. 3.91). </w:t>
+      </w:r>
+      <w:r>
+        <w:rPr>
+          <w:rFonts w:ascii="Times New Roman" w:hAnsi="Times New Roman" w:cs="Times New Roman"/>
+          <w:sz w:val="24"/>
+          <w:szCs w:val="24"/>
+        </w:rPr>
+        <w:t>However, no significant effect of Participant Sex was detected.</w:t>
+      </w:r>
+    </w:p>
+    <w:p>
+      <w:pPr>
+        <w:widowControl w:val="0"/>
+        <w:spacing w:after="0" w:line="480" w:lineRule="auto"/>
+        <w:rPr>
+          <w:rFonts w:ascii="Times New Roman" w:hAnsi="Times New Roman" w:cs="Times New Roman"/>
+          <w:sz w:val="24"/>
+          <w:szCs w:val="24"/>
+        </w:rPr>
+      </w:pPr>
+      <w:r>
+        <w:rPr>
+          <w:rFonts w:ascii="Times New Roman" w:hAnsi="Times New Roman" w:cs="Times New Roman"/>
+          <w:sz w:val="24"/>
+          <w:szCs w:val="24"/>
+        </w:rPr>
+        <w:tab/>
+      </w:r>
+      <w:commentRangeStart w:id="2"/>
+      <w:r>
+        <w:rPr>
+          <w:rFonts w:ascii="Times New Roman" w:hAnsi="Times New Roman" w:cs="Times New Roman"/>
+          <w:sz w:val="24"/>
+          <w:szCs w:val="24"/>
+        </w:rPr>
+        <w:t>Importantly</w:t>
+      </w:r>
+      <w:commentRangeEnd w:id="2"/>
+      <w:r>
+        <w:rPr>
+          <w:rStyle w:val="CommentReference"/>
+        </w:rPr>
+        <w:commentReference w:id="2"/>
+      </w:r>
+      <w:r>
+        <w:rPr>
+          <w:rFonts w:ascii="Times New Roman" w:hAnsi="Times New Roman" w:cs="Times New Roman"/>
+          <w:sz w:val="24"/>
+          <w:szCs w:val="24"/>
+        </w:rPr>
+        <w:t xml:space="preserve">, </w:t>
+      </w:r>
+      <w:r>
+        <w:rPr>
+          <w:rFonts w:ascii="Times New Roman" w:hAnsi="Times New Roman" w:cs="Times New Roman"/>
+          <w:sz w:val="24"/>
+          <w:szCs w:val="24"/>
+        </w:rPr>
+        <w:t xml:space="preserve">this model yielded a significant interaction between Target </w:t>
+      </w:r>
+      <w:proofErr w:type="spellStart"/>
+      <w:r>
+        <w:rPr>
+          <w:rFonts w:ascii="Times New Roman" w:hAnsi="Times New Roman" w:cs="Times New Roman"/>
+          <w:sz w:val="24"/>
+          <w:szCs w:val="24"/>
+        </w:rPr>
+        <w:t>fWHR</w:t>
+      </w:r>
+      <w:proofErr w:type="spellEnd"/>
+      <w:r>
+        <w:rPr>
+          <w:rFonts w:ascii="Times New Roman" w:hAnsi="Times New Roman" w:cs="Times New Roman"/>
+          <w:sz w:val="24"/>
+          <w:szCs w:val="24"/>
+        </w:rPr>
+        <w:t xml:space="preserve"> and Parenting Role, such that high-</w:t>
+      </w:r>
+      <w:proofErr w:type="spellStart"/>
+      <w:r>
+        <w:rPr>
+          <w:rFonts w:ascii="Times New Roman" w:hAnsi="Times New Roman" w:cs="Times New Roman"/>
+          <w:sz w:val="24"/>
+          <w:szCs w:val="24"/>
+        </w:rPr>
+        <w:t>fWHR</w:t>
+      </w:r>
+      <w:proofErr w:type="spellEnd"/>
+      <w:r>
+        <w:rPr>
+          <w:rFonts w:ascii="Times New Roman" w:hAnsi="Times New Roman" w:cs="Times New Roman"/>
+          <w:sz w:val="24"/>
+          <w:szCs w:val="24"/>
+        </w:rPr>
+        <w:t xml:space="preserve"> targets were perceived as more effective at protecting their offspring than low-</w:t>
+      </w:r>
+      <w:proofErr w:type="spellStart"/>
+      <w:r>
+        <w:rPr>
+          <w:rFonts w:ascii="Times New Roman" w:hAnsi="Times New Roman" w:cs="Times New Roman"/>
+          <w:sz w:val="24"/>
+          <w:szCs w:val="24"/>
+        </w:rPr>
+        <w:t>fWHR</w:t>
+      </w:r>
+      <w:proofErr w:type="spellEnd"/>
+      <w:r>
+        <w:rPr>
+          <w:rFonts w:ascii="Times New Roman" w:hAnsi="Times New Roman" w:cs="Times New Roman"/>
+          <w:sz w:val="24"/>
+          <w:szCs w:val="24"/>
+        </w:rPr>
+        <w:t xml:space="preserve"> targets (4.23 vs. 3.89). However, no difference </w:t>
+      </w:r>
+      <w:r>
+        <w:rPr>
+          <w:rFonts w:ascii="Times New Roman" w:hAnsi="Times New Roman" w:cs="Times New Roman"/>
+          <w:sz w:val="24"/>
+          <w:szCs w:val="24"/>
+        </w:rPr>
+        <w:t>occurred between perceptions of high and low-</w:t>
+      </w:r>
+      <w:proofErr w:type="spellStart"/>
+      <w:r>
+        <w:rPr>
+          <w:rFonts w:ascii="Times New Roman" w:hAnsi="Times New Roman" w:cs="Times New Roman"/>
+          <w:sz w:val="24"/>
+          <w:szCs w:val="24"/>
+        </w:rPr>
+        <w:t>fWHR</w:t>
+      </w:r>
+      <w:proofErr w:type="spellEnd"/>
+      <w:r>
+        <w:rPr>
+          <w:rFonts w:ascii="Times New Roman" w:hAnsi="Times New Roman" w:cs="Times New Roman"/>
+          <w:sz w:val="24"/>
+          <w:szCs w:val="24"/>
+        </w:rPr>
+        <w:t xml:space="preserve"> targets in terms of nurturing</w:t>
+      </w:r>
+      <w:r>
+        <w:rPr>
+          <w:rFonts w:ascii="Times New Roman" w:hAnsi="Times New Roman" w:cs="Times New Roman"/>
+          <w:sz w:val="24"/>
+          <w:szCs w:val="24"/>
+        </w:rPr>
+        <w:t xml:space="preserve"> (3.89 vs. 3.93).</w:t>
+      </w:r>
+    </w:p>
+    <w:p>
+      <w:pPr>
+        <w:widowControl w:val="0"/>
+        <w:spacing w:after="0" w:line="480" w:lineRule="auto"/>
+        <w:jc w:val="center"/>
+        <w:rPr>
+          <w:rFonts w:ascii="Times New Roman" w:hAnsi="Times New Roman" w:cs="Times New Roman"/>
+          <w:b/>
+          <w:bCs/>
+          <w:sz w:val="24"/>
+          <w:szCs w:val="24"/>
+        </w:rPr>
+      </w:pPr>
+      <w:r>
+        <w:rPr>
+          <w:rFonts w:ascii="Times New Roman" w:hAnsi="Times New Roman" w:cs="Times New Roman"/>
+          <w:b/>
+          <w:bCs/>
+          <w:sz w:val="24"/>
+          <w:szCs w:val="24"/>
+        </w:rPr>
+        <w:t>Study 2</w:t>
+      </w:r>
+    </w:p>
+    <w:p>
+      <w:pPr>
+        <w:widowControl w:val="0"/>
+        <w:spacing w:after="0" w:line="480" w:lineRule="auto"/>
+        <w:rPr>
+          <w:rFonts w:ascii="Times New Roman" w:hAnsi="Times New Roman" w:cs="Times New Roman"/>
+          <w:b/>
+          <w:bCs/>
+          <w:sz w:val="24"/>
+          <w:szCs w:val="24"/>
+        </w:rPr>
+      </w:pPr>
+      <w:r>
+        <w:rPr>
+          <w:rFonts w:ascii="Times New Roman" w:hAnsi="Times New Roman" w:cs="Times New Roman"/>
+          <w:b/>
+          <w:bCs/>
+          <w:sz w:val="24"/>
+          <w:szCs w:val="24"/>
+        </w:rPr>
+        <w:t>Method</w:t>
+      </w:r>
+    </w:p>
+    <w:p>
+      <w:pPr>
+        <w:widowControl w:val="0"/>
+        <w:spacing w:after="0" w:line="480" w:lineRule="auto"/>
+        <w:rPr>
+          <w:rFonts w:ascii="Times New Roman" w:hAnsi="Times New Roman" w:cs="Times New Roman"/>
+          <w:sz w:val="24"/>
+          <w:szCs w:val="24"/>
+        </w:rPr>
+      </w:pPr>
+      <w:r>
+        <w:rPr>
+          <w:rFonts w:ascii="Times New Roman" w:hAnsi="Times New Roman" w:cs="Times New Roman"/>
+          <w:sz w:val="24"/>
+          <w:szCs w:val="24"/>
+        </w:rPr>
+        <w:tab/>
+      </w:r>
+      <w:r>
+        <w:rPr>
+          <w:rFonts w:ascii="Times New Roman" w:hAnsi="Times New Roman" w:cs="Times New Roman"/>
+          <w:b/>
+          <w:bCs/>
+          <w:sz w:val="24"/>
+          <w:szCs w:val="24"/>
+        </w:rPr>
+        <w:t>Participants.</w:t>
+      </w:r>
+      <w:r>
+        <w:rPr>
+          <w:rFonts w:ascii="Times New Roman" w:hAnsi="Times New Roman" w:cs="Times New Roman"/>
+          <w:sz w:val="24"/>
+          <w:szCs w:val="24"/>
+        </w:rPr>
+        <w:t xml:space="preserve"> We recruited 194 participants from public university in Southeastern U.S. for course credit in a single wave of data collection (153 women, 41 men; </w:t>
+      </w:r>
+      <w:proofErr w:type="spellStart"/>
+      <w:r>
+        <w:rPr>
+          <w:rFonts w:ascii="Times New Roman" w:hAnsi="Times New Roman" w:cs="Times New Roman"/>
+          <w:i/>
+          <w:iCs/>
+          <w:sz w:val="24"/>
+          <w:szCs w:val="24"/>
+        </w:rPr>
+        <w:t>M</w:t>
+      </w:r>
+      <w:r>
+        <w:rPr>
+          <w:rFonts w:ascii="Times New Roman" w:hAnsi="Times New Roman" w:cs="Times New Roman"/>
+          <w:i/>
+          <w:iCs/>
+          <w:sz w:val="24"/>
+          <w:szCs w:val="24"/>
+          <w:vertAlign w:val="subscript"/>
+        </w:rPr>
+        <w:t>Age</w:t>
+      </w:r>
+      <w:proofErr w:type="spellEnd"/>
+      <w:r>
+        <w:rPr>
+          <w:rFonts w:ascii="Times New Roman" w:hAnsi="Times New Roman" w:cs="Times New Roman"/>
+          <w:sz w:val="24"/>
+          <w:szCs w:val="24"/>
+        </w:rPr>
+        <w:t xml:space="preserve">=20.54, </w:t>
+      </w:r>
+      <w:r>
+        <w:rPr>
+          <w:rFonts w:ascii="Times New Roman" w:hAnsi="Times New Roman" w:cs="Times New Roman"/>
+          <w:i/>
+          <w:iCs/>
+          <w:sz w:val="24"/>
+          <w:szCs w:val="24"/>
+        </w:rPr>
+        <w:t>SD</w:t>
+      </w:r>
+      <w:r>
+        <w:rPr>
+          <w:rFonts w:ascii="Times New Roman" w:hAnsi="Times New Roman" w:cs="Times New Roman"/>
+          <w:sz w:val="24"/>
+          <w:szCs w:val="24"/>
+        </w:rPr>
+        <w:t xml:space="preserve">=3.12; </w:t>
+      </w:r>
+      <w:r>
+        <w:rPr>
+          <w:rFonts w:ascii="Times New Roman" w:hAnsi="Times New Roman" w:cs="Times New Roman"/>
+          <w:sz w:val="24"/>
+          <w:szCs w:val="24"/>
+        </w:rPr>
+        <w:lastRenderedPageBreak/>
+        <w:t>52.6% White). A sensitivity analysis indicated 194 participants would sufficiently detect small effects (</w:t>
+      </w:r>
+      <w:r>
+        <w:rPr>
+          <w:rFonts w:ascii="Times New Roman" w:hAnsi="Times New Roman" w:cs="Times New Roman"/>
+          <w:i/>
+          <w:iCs/>
+          <w:sz w:val="24"/>
+          <w:szCs w:val="24"/>
+        </w:rPr>
+        <w:t>f</w:t>
+      </w:r>
+      <w:r>
+        <w:rPr>
+          <w:rFonts w:ascii="Times New Roman" w:hAnsi="Times New Roman" w:cs="Times New Roman"/>
+          <w:sz w:val="24"/>
+          <w:szCs w:val="24"/>
+        </w:rPr>
+        <w:t>=0.07, 1-β=0.80).</w:t>
+      </w:r>
+    </w:p>
+    <w:p>
+      <w:pPr>
+        <w:widowControl w:val="0"/>
+        <w:spacing w:after="0" w:line="480" w:lineRule="auto"/>
+        <w:rPr>
+          <w:rFonts w:ascii="Times New Roman" w:hAnsi="Times New Roman" w:cs="Times New Roman"/>
+          <w:sz w:val="24"/>
+          <w:szCs w:val="24"/>
+        </w:rPr>
+      </w:pPr>
+      <w:r>
+        <w:rPr>
+          <w:rFonts w:ascii="Times New Roman" w:hAnsi="Times New Roman" w:cs="Times New Roman"/>
+          <w:sz w:val="24"/>
+          <w:szCs w:val="24"/>
+        </w:rPr>
+        <w:tab/>
+      </w:r>
+      <w:r>
+        <w:rPr>
+          <w:rFonts w:ascii="Times New Roman" w:hAnsi="Times New Roman" w:cs="Times New Roman"/>
+          <w:b/>
+          <w:bCs/>
+          <w:sz w:val="24"/>
+          <w:szCs w:val="24"/>
+        </w:rPr>
+        <w:t>Materials and Procedure.</w:t>
+      </w:r>
+      <w:r>
+        <w:rPr>
+          <w:rFonts w:ascii="Times New Roman" w:hAnsi="Times New Roman" w:cs="Times New Roman"/>
+          <w:sz w:val="24"/>
+          <w:szCs w:val="24"/>
+        </w:rPr>
+        <w:t xml:space="preserve"> Participants responded to the pair of items for each from Study 1 to evaluate these targets in a similar capacity. Critically, half of the trials presented the faces upright with the other half presenting them inverted.</w:t>
+      </w:r>
+    </w:p>
+    <w:p>
+      <w:pPr>
+        <w:widowControl w:val="0"/>
+        <w:spacing w:after="0" w:line="480" w:lineRule="auto"/>
+        <w:rPr>
+          <w:rFonts w:ascii="Times New Roman" w:hAnsi="Times New Roman" w:cs="Times New Roman"/>
+          <w:b/>
+          <w:bCs/>
+          <w:sz w:val="24"/>
+          <w:szCs w:val="24"/>
+        </w:rPr>
+      </w:pPr>
+      <w:r>
+        <w:rPr>
+          <w:rFonts w:ascii="Times New Roman" w:hAnsi="Times New Roman" w:cs="Times New Roman"/>
           <w:b/>
           <w:bCs/>
           <w:sz w:val="24"/>
@@ -548,16 +1415,10 @@
         </w:rPr>
         <w:t>Results</w:t>
       </w:r>
-      <w:commentRangeEnd w:id="1"/>
-      <w:r>
-        <w:rPr>
-          <w:rStyle w:val="CommentReference"/>
-        </w:rPr>
-        <w:commentReference w:id="1"/>
-      </w:r>
-    </w:p>
-    <w:p>
-      <w:pPr>
+    </w:p>
+    <w:p>
+      <w:pPr>
+        <w:widowControl w:val="0"/>
         <w:spacing w:after="0" w:line="480" w:lineRule="auto"/>
         <w:rPr>
           <w:rFonts w:ascii="Times New Roman" w:hAnsi="Times New Roman" w:cs="Times New Roman"/>
@@ -596,7 +1457,7 @@
           <w:sz w:val="24"/>
           <w:szCs w:val="24"/>
         </w:rPr>
-        <w:t>Study 2</w:t>
+        <w:t>Study 3</w:t>
       </w:r>
     </w:p>
     <w:p>
@@ -656,7 +1517,7 @@
           <w:sz w:val="24"/>
           <w:szCs w:val="24"/>
         </w:rPr>
-        <w:t xml:space="preserve"> We recruited 194 participants from public university in Southeastern U.S. for course credit in a single wave of data collection (153 women, 41 men; </w:t>
+        <w:t xml:space="preserve"> We recruited 207 undergraduates from a private university in Northeastern U.S. for course credit in a single wave of data collection. We excluded one participant from final analyses for reporting being neither male nor female, given our interest in identifying potential sex differences (155 women, 51 men; </w:t>
       </w:r>
       <w:proofErr w:type="spellStart"/>
       <w:r>
@@ -687,7 +1548,7 @@
           <w:sz w:val="24"/>
           <w:szCs w:val="24"/>
         </w:rPr>
-        <w:t xml:space="preserve">=20.54, </w:t>
+        <w:t xml:space="preserve">=19.61, </w:t>
       </w:r>
       <w:r>
         <w:rPr>
@@ -705,7 +1566,7 @@
           <w:sz w:val="24"/>
           <w:szCs w:val="24"/>
         </w:rPr>
-        <w:t>=3.12; 52.6% White). A sensitivity analysis indicated 194 participants would sufficiently detect small effects (</w:t>
+        <w:t xml:space="preserve">=1.94; 40% White). Sensitivity analyses indicated we were sufficiently powered to detect small effects (Cohen’s </w:t>
       </w:r>
       <w:r>
         <w:rPr>
@@ -723,27 +1584,21 @@
           <w:sz w:val="24"/>
           <w:szCs w:val="24"/>
         </w:rPr>
-        <w:t>=0.07, 1-β=0.80).</w:t>
-      </w:r>
-    </w:p>
-    <w:p>
-      <w:pPr>
-        <w:widowControl w:val="0"/>
-        <w:spacing w:after="0" w:line="480" w:lineRule="auto"/>
-        <w:rPr>
-          <w:rFonts w:ascii="Times New Roman" w:hAnsi="Times New Roman" w:cs="Times New Roman"/>
-          <w:sz w:val="24"/>
-          <w:szCs w:val="24"/>
-        </w:rPr>
-      </w:pPr>
-      <w:r>
-        <w:rPr>
-          <w:rFonts w:ascii="Times New Roman" w:hAnsi="Times New Roman" w:cs="Times New Roman"/>
-          <w:sz w:val="24"/>
-          <w:szCs w:val="24"/>
-        </w:rPr>
-        <w:tab/>
-      </w:r>
+        <w:t>=0.09, 1-β=0.80).</w:t>
+      </w:r>
+    </w:p>
+    <w:p>
+      <w:pPr>
+        <w:widowControl w:val="0"/>
+        <w:spacing w:after="0" w:line="480" w:lineRule="auto"/>
+        <w:rPr>
+          <w:rFonts w:ascii="Times New Roman" w:hAnsi="Times New Roman" w:cs="Times New Roman"/>
+          <w:b/>
+          <w:bCs/>
+          <w:sz w:val="24"/>
+          <w:szCs w:val="24"/>
+        </w:rPr>
+      </w:pPr>
       <w:r>
         <w:rPr>
           <w:rFonts w:ascii="Times New Roman" w:hAnsi="Times New Roman" w:cs="Times New Roman"/>
@@ -754,141 +1609,85 @@
         </w:rPr>
         <w:t>Materials and Procedure.</w:t>
       </w:r>
-      <w:r>
-        <w:rPr>
-          <w:rFonts w:ascii="Times New Roman" w:hAnsi="Times New Roman" w:cs="Times New Roman"/>
-          <w:sz w:val="24"/>
-          <w:szCs w:val="24"/>
-        </w:rPr>
-        <w:t xml:space="preserve"> Participants responded to the pair of items for each from Study 1 to evaluate these targets in a similar capacity. Critically, half of the trials presented the faces upright with the other half presenting them inverted.</w:t>
-      </w:r>
-    </w:p>
-    <w:p>
-      <w:pPr>
-        <w:widowControl w:val="0"/>
-        <w:spacing w:after="0" w:line="480" w:lineRule="auto"/>
-        <w:rPr>
-          <w:rFonts w:ascii="Times New Roman" w:hAnsi="Times New Roman" w:cs="Times New Roman"/>
-          <w:b/>
-          <w:bCs/>
-          <w:sz w:val="24"/>
-          <w:szCs w:val="24"/>
-        </w:rPr>
-      </w:pPr>
-      <w:r>
-        <w:rPr>
-          <w:rFonts w:ascii="Times New Roman" w:hAnsi="Times New Roman" w:cs="Times New Roman"/>
-          <w:b/>
-          <w:bCs/>
-          <w:sz w:val="24"/>
-          <w:szCs w:val="24"/>
-        </w:rPr>
-        <w:t>Results</w:t>
-      </w:r>
-    </w:p>
-    <w:p>
-      <w:pPr>
-        <w:widowControl w:val="0"/>
-        <w:spacing w:after="0" w:line="480" w:lineRule="auto"/>
-        <w:rPr>
-          <w:rFonts w:ascii="Times New Roman" w:hAnsi="Times New Roman" w:cs="Times New Roman"/>
-          <w:sz w:val="24"/>
-          <w:szCs w:val="24"/>
-        </w:rPr>
-      </w:pPr>
-      <w:r>
-        <w:rPr>
-          <w:rFonts w:ascii="Times New Roman" w:hAnsi="Times New Roman" w:cs="Times New Roman"/>
-          <w:sz w:val="24"/>
-          <w:szCs w:val="24"/>
-          <w:highlight w:val="yellow"/>
-        </w:rPr>
-        <w:t>[words here]</w:t>
-      </w:r>
-    </w:p>
-    <w:p>
-      <w:pPr>
-        <w:widowControl w:val="0"/>
-        <w:spacing w:after="0" w:line="480" w:lineRule="auto"/>
-        <w:jc w:val="center"/>
-        <w:rPr>
-          <w:rFonts w:ascii="Times New Roman" w:hAnsi="Times New Roman" w:cs="Times New Roman"/>
-          <w:b/>
-          <w:bCs/>
-          <w:sz w:val="24"/>
-          <w:szCs w:val="24"/>
-        </w:rPr>
-      </w:pPr>
-      <w:r>
-        <w:rPr>
-          <w:rFonts w:ascii="Times New Roman" w:hAnsi="Times New Roman" w:cs="Times New Roman"/>
-          <w:b/>
-          <w:bCs/>
-          <w:sz w:val="24"/>
-          <w:szCs w:val="24"/>
-        </w:rPr>
-        <w:t>Study 3</w:t>
-      </w:r>
-    </w:p>
-    <w:p>
-      <w:pPr>
-        <w:widowControl w:val="0"/>
-        <w:spacing w:after="0" w:line="480" w:lineRule="auto"/>
-        <w:rPr>
-          <w:rFonts w:ascii="Times New Roman" w:hAnsi="Times New Roman" w:cs="Times New Roman"/>
-          <w:b/>
-          <w:bCs/>
-          <w:sz w:val="24"/>
-          <w:szCs w:val="24"/>
-        </w:rPr>
-      </w:pPr>
-      <w:r>
-        <w:rPr>
-          <w:rFonts w:ascii="Times New Roman" w:hAnsi="Times New Roman" w:cs="Times New Roman"/>
-          <w:b/>
-          <w:bCs/>
-          <w:sz w:val="24"/>
-          <w:szCs w:val="24"/>
-        </w:rPr>
-        <w:t>Method</w:t>
-      </w:r>
-    </w:p>
-    <w:p>
-      <w:pPr>
-        <w:widowControl w:val="0"/>
-        <w:spacing w:after="0" w:line="480" w:lineRule="auto"/>
-        <w:rPr>
-          <w:rFonts w:ascii="Times New Roman" w:hAnsi="Times New Roman" w:cs="Times New Roman"/>
-          <w:sz w:val="24"/>
-          <w:szCs w:val="24"/>
-        </w:rPr>
-      </w:pPr>
-      <w:r>
-        <w:rPr>
-          <w:rFonts w:ascii="Times New Roman" w:hAnsi="Times New Roman" w:cs="Times New Roman"/>
-          <w:sz w:val="24"/>
-          <w:szCs w:val="24"/>
-        </w:rPr>
-        <w:tab/>
-      </w:r>
-      <w:r>
-        <w:rPr>
-          <w:rFonts w:ascii="Times New Roman" w:hAnsi="Times New Roman" w:cs="Times New Roman"/>
-          <w:b/>
-          <w:bCs/>
-          <w:sz w:val="24"/>
-          <w:szCs w:val="24"/>
-        </w:rPr>
-        <w:t>Participants.</w:t>
-      </w:r>
-      <w:r>
-        <w:rPr>
-          <w:rFonts w:ascii="Times New Roman" w:hAnsi="Times New Roman" w:cs="Times New Roman"/>
-          <w:sz w:val="24"/>
-          <w:szCs w:val="24"/>
-        </w:rPr>
-        <w:t xml:space="preserve"> We recruited 207 undergraduates from a private university in Northeastern U.S. for course credit in a single wave of data collection. We excluded one participant from final analyses for reporting being neither male nor female, given our interest in identifying potential </w:t>
-      </w:r>
+    </w:p>
+    <w:p>
+      <w:pPr>
+        <w:widowControl w:val="0"/>
+        <w:spacing w:after="0" w:line="480" w:lineRule="auto"/>
+        <w:ind w:firstLine="720"/>
+        <w:rPr>
+          <w:rFonts w:ascii="Times New Roman" w:hAnsi="Times New Roman" w:cs="Times New Roman"/>
+          <w:sz w:val="24"/>
+          <w:szCs w:val="24"/>
+        </w:rPr>
+      </w:pPr>
+      <w:r>
+        <w:rPr>
+          <w:rFonts w:ascii="Times New Roman" w:hAnsi="Times New Roman" w:cs="Times New Roman"/>
+          <w:b/>
+          <w:bCs/>
+          <w:i/>
+          <w:iCs/>
+          <w:sz w:val="24"/>
+          <w:szCs w:val="24"/>
+        </w:rPr>
+        <w:t>Parenting Motives.</w:t>
+      </w:r>
+      <w:r>
+        <w:rPr>
+          <w:rFonts w:ascii="Times New Roman" w:hAnsi="Times New Roman" w:cs="Times New Roman"/>
+          <w:sz w:val="24"/>
+          <w:szCs w:val="24"/>
+        </w:rPr>
+        <w:t xml:space="preserve"> Participants completed a modified version of the Abbreviated Parental Care and Nurturance Scale (PCAT-</w:t>
+      </w:r>
+      <w:proofErr w:type="spellStart"/>
+      <w:r>
+        <w:rPr>
+          <w:rFonts w:ascii="Times New Roman" w:hAnsi="Times New Roman" w:cs="Times New Roman"/>
+          <w:sz w:val="24"/>
+          <w:szCs w:val="24"/>
+        </w:rPr>
+        <w:t>pn</w:t>
+      </w:r>
+      <w:proofErr w:type="spellEnd"/>
+      <w:r>
+        <w:rPr>
+          <w:rFonts w:ascii="Times New Roman" w:hAnsi="Times New Roman" w:cs="Times New Roman"/>
+          <w:sz w:val="24"/>
+          <w:szCs w:val="24"/>
+        </w:rPr>
+        <w:t xml:space="preserve">), a scale developed to assess individual differences in parenting motives along dimensions of protection and nurturance (Hofer, </w:t>
+      </w:r>
+      <w:proofErr w:type="spellStart"/>
+      <w:r>
+        <w:rPr>
+          <w:rFonts w:ascii="Times New Roman" w:hAnsi="Times New Roman" w:cs="Times New Roman"/>
+          <w:sz w:val="24"/>
+          <w:szCs w:val="24"/>
+        </w:rPr>
+        <w:t>Buckels</w:t>
+      </w:r>
+      <w:proofErr w:type="spellEnd"/>
+      <w:r>
+        <w:rPr>
+          <w:rFonts w:ascii="Times New Roman" w:hAnsi="Times New Roman" w:cs="Times New Roman"/>
+          <w:sz w:val="24"/>
+          <w:szCs w:val="24"/>
+        </w:rPr>
+        <w:t>, White, Beall, &amp; Schaller, 2018). We modified the wording of items to assess how each target appeared to typify both motives, with 4 items assessing protection (e.g., “This person would hurt anyone who was a threat to a child”) and 6 assessing nurturance (“If this person were to see an infant, they would want to hold”). Items demonstrated strong reliability across stimulus level and subscale (αs&gt;0.93).</w:t>
+      </w:r>
+    </w:p>
+    <w:p>
+      <w:pPr>
+        <w:widowControl w:val="0"/>
+        <w:spacing w:after="0" w:line="480" w:lineRule="auto"/>
+        <w:rPr>
+          <w:rFonts w:ascii="Times New Roman" w:hAnsi="Times New Roman" w:cs="Times New Roman"/>
+          <w:sz w:val="24"/>
+          <w:szCs w:val="24"/>
+        </w:rPr>
+      </w:pPr>
       <w:r>
         <w:rPr>
           <w:rFonts w:ascii="Times New Roman" w:hAnsi="Times New Roman" w:cs="Times New Roman"/>
@@ -896,183 +1695,6 @@
           <w:szCs w:val="24"/>
         </w:rPr>
         <w:lastRenderedPageBreak/>
-        <w:t xml:space="preserve">sex differences (155 women, 51 men; </w:t>
-      </w:r>
-      <w:proofErr w:type="spellStart"/>
-      <w:r>
-        <w:rPr>
-          <w:rFonts w:ascii="Times New Roman" w:hAnsi="Times New Roman" w:cs="Times New Roman"/>
-          <w:i/>
-          <w:iCs/>
-          <w:sz w:val="24"/>
-          <w:szCs w:val="24"/>
-        </w:rPr>
-        <w:t>M</w:t>
-      </w:r>
-      <w:r>
-        <w:rPr>
-          <w:rFonts w:ascii="Times New Roman" w:hAnsi="Times New Roman" w:cs="Times New Roman"/>
-          <w:i/>
-          <w:iCs/>
-          <w:sz w:val="24"/>
-          <w:szCs w:val="24"/>
-          <w:vertAlign w:val="subscript"/>
-        </w:rPr>
-        <w:t>Age</w:t>
-      </w:r>
-      <w:proofErr w:type="spellEnd"/>
-      <w:r>
-        <w:rPr>
-          <w:rFonts w:ascii="Times New Roman" w:hAnsi="Times New Roman" w:cs="Times New Roman"/>
-          <w:sz w:val="24"/>
-          <w:szCs w:val="24"/>
-        </w:rPr>
-        <w:t xml:space="preserve">=19.61, </w:t>
-      </w:r>
-      <w:r>
-        <w:rPr>
-          <w:rFonts w:ascii="Times New Roman" w:hAnsi="Times New Roman" w:cs="Times New Roman"/>
-          <w:i/>
-          <w:iCs/>
-          <w:sz w:val="24"/>
-          <w:szCs w:val="24"/>
-        </w:rPr>
-        <w:t>SD</w:t>
-      </w:r>
-      <w:r>
-        <w:rPr>
-          <w:rFonts w:ascii="Times New Roman" w:hAnsi="Times New Roman" w:cs="Times New Roman"/>
-          <w:sz w:val="24"/>
-          <w:szCs w:val="24"/>
-        </w:rPr>
-        <w:t xml:space="preserve">=1.94; 40% White). Sensitivity analyses indicated we were sufficiently powered to detect small effects (Cohen’s </w:t>
-      </w:r>
-      <w:r>
-        <w:rPr>
-          <w:rFonts w:ascii="Times New Roman" w:hAnsi="Times New Roman" w:cs="Times New Roman"/>
-          <w:i/>
-          <w:iCs/>
-          <w:sz w:val="24"/>
-          <w:szCs w:val="24"/>
-        </w:rPr>
-        <w:t>f</w:t>
-      </w:r>
-      <w:r>
-        <w:rPr>
-          <w:rFonts w:ascii="Times New Roman" w:hAnsi="Times New Roman" w:cs="Times New Roman"/>
-          <w:sz w:val="24"/>
-          <w:szCs w:val="24"/>
-        </w:rPr>
-        <w:t>=0.09, 1-β=0.80).</w:t>
-      </w:r>
-    </w:p>
-    <w:p>
-      <w:pPr>
-        <w:widowControl w:val="0"/>
-        <w:spacing w:after="0" w:line="480" w:lineRule="auto"/>
-        <w:rPr>
-          <w:rFonts w:ascii="Times New Roman" w:hAnsi="Times New Roman" w:cs="Times New Roman"/>
-          <w:b/>
-          <w:bCs/>
-          <w:sz w:val="24"/>
-          <w:szCs w:val="24"/>
-        </w:rPr>
-      </w:pPr>
-      <w:r>
-        <w:rPr>
-          <w:rFonts w:ascii="Times New Roman" w:hAnsi="Times New Roman" w:cs="Times New Roman"/>
-          <w:b/>
-          <w:bCs/>
-          <w:sz w:val="24"/>
-          <w:szCs w:val="24"/>
-        </w:rPr>
-        <w:t>Materials and Procedure.</w:t>
-      </w:r>
-    </w:p>
-    <w:p>
-      <w:pPr>
-        <w:widowControl w:val="0"/>
-        <w:spacing w:after="0" w:line="480" w:lineRule="auto"/>
-        <w:ind w:firstLine="720"/>
-        <w:rPr>
-          <w:rFonts w:ascii="Times New Roman" w:hAnsi="Times New Roman" w:cs="Times New Roman"/>
-          <w:sz w:val="24"/>
-          <w:szCs w:val="24"/>
-        </w:rPr>
-      </w:pPr>
-      <w:r>
-        <w:rPr>
-          <w:rFonts w:ascii="Times New Roman" w:hAnsi="Times New Roman" w:cs="Times New Roman"/>
-          <w:b/>
-          <w:bCs/>
-          <w:i/>
-          <w:iCs/>
-          <w:sz w:val="24"/>
-          <w:szCs w:val="24"/>
-        </w:rPr>
-        <w:t>Parenting Motives.</w:t>
-      </w:r>
-      <w:r>
-        <w:rPr>
-          <w:rFonts w:ascii="Times New Roman" w:hAnsi="Times New Roman" w:cs="Times New Roman"/>
-          <w:sz w:val="24"/>
-          <w:szCs w:val="24"/>
-        </w:rPr>
-        <w:t xml:space="preserve"> Participants completed a modified version of the Abbreviated Parental Care and Nurturance Scale (PCAT-</w:t>
-      </w:r>
-      <w:proofErr w:type="spellStart"/>
-      <w:r>
-        <w:rPr>
-          <w:rFonts w:ascii="Times New Roman" w:hAnsi="Times New Roman" w:cs="Times New Roman"/>
-          <w:sz w:val="24"/>
-          <w:szCs w:val="24"/>
-        </w:rPr>
-        <w:t>pn</w:t>
-      </w:r>
-      <w:proofErr w:type="spellEnd"/>
-      <w:r>
-        <w:rPr>
-          <w:rFonts w:ascii="Times New Roman" w:hAnsi="Times New Roman" w:cs="Times New Roman"/>
-          <w:sz w:val="24"/>
-          <w:szCs w:val="24"/>
-        </w:rPr>
-        <w:t xml:space="preserve">), a scale developed to assess individual differences in parenting motives along dimensions of protection and nurturance (Hofer, </w:t>
-      </w:r>
-      <w:proofErr w:type="spellStart"/>
-      <w:r>
-        <w:rPr>
-          <w:rFonts w:ascii="Times New Roman" w:hAnsi="Times New Roman" w:cs="Times New Roman"/>
-          <w:sz w:val="24"/>
-          <w:szCs w:val="24"/>
-        </w:rPr>
-        <w:t>Buckels</w:t>
-      </w:r>
-      <w:proofErr w:type="spellEnd"/>
-      <w:r>
-        <w:rPr>
-          <w:rFonts w:ascii="Times New Roman" w:hAnsi="Times New Roman" w:cs="Times New Roman"/>
-          <w:sz w:val="24"/>
-          <w:szCs w:val="24"/>
-        </w:rPr>
-        <w:t>, White, Beall, &amp; Schaller, 2018). We modified the wording of items to assess how each target appeared to typify both motives, with 4 items assessing protection (e.g., “This person would hurt anyone who was a threat to a child”) and 6 assessing nurturance (“If this person were to see an infant, they would want to hold”). Items demonstrated strong reliability across stimulus level and subscale (αs&gt;0.93).</w:t>
-      </w:r>
-    </w:p>
-    <w:p>
-      <w:pPr>
-        <w:widowControl w:val="0"/>
-        <w:spacing w:after="0" w:line="480" w:lineRule="auto"/>
-        <w:rPr>
-          <w:rFonts w:ascii="Times New Roman" w:hAnsi="Times New Roman" w:cs="Times New Roman"/>
-          <w:sz w:val="24"/>
-          <w:szCs w:val="24"/>
-        </w:rPr>
-      </w:pPr>
-      <w:r>
-        <w:rPr>
-          <w:rFonts w:ascii="Times New Roman" w:hAnsi="Times New Roman" w:cs="Times New Roman"/>
-          <w:sz w:val="24"/>
-          <w:szCs w:val="24"/>
-        </w:rPr>
         <w:tab/>
       </w:r>
       <w:r>
@@ -1194,13 +1816,83 @@
           <w:sz w:val="24"/>
           <w:szCs w:val="24"/>
         </w:rPr>
-        <w:t>Perceived Dominance.</w:t>
-      </w:r>
-      <w:r>
-        <w:rPr>
-          <w:rFonts w:ascii="Times New Roman" w:hAnsi="Times New Roman" w:cs="Times New Roman"/>
-          <w:b/>
-          <w:bCs/>
+        <w:t xml:space="preserve">Perceived Dominance. </w:t>
+      </w:r>
+      <w:r>
+        <w:rPr>
+          <w:rFonts w:ascii="Times New Roman" w:hAnsi="Times New Roman" w:cs="Times New Roman"/>
+          <w:sz w:val="24"/>
+          <w:szCs w:val="24"/>
+          <w:highlight w:val="yellow"/>
+        </w:rPr>
+        <w:t>[words here]</w:t>
+      </w:r>
+    </w:p>
+    <w:p>
+      <w:pPr>
+        <w:widowControl w:val="0"/>
+        <w:spacing w:after="0" w:line="480" w:lineRule="auto"/>
+        <w:ind w:firstLine="720"/>
+        <w:rPr>
+          <w:rFonts w:ascii="Times New Roman" w:hAnsi="Times New Roman" w:cs="Times New Roman"/>
+          <w:sz w:val="24"/>
+          <w:szCs w:val="24"/>
+        </w:rPr>
+      </w:pPr>
+      <w:r>
+        <w:rPr>
+          <w:rFonts w:ascii="Times New Roman" w:hAnsi="Times New Roman" w:cs="Times New Roman"/>
+          <w:b/>
+          <w:bCs/>
+          <w:sz w:val="24"/>
+          <w:szCs w:val="24"/>
+        </w:rPr>
+        <w:t>Parenting Motives</w:t>
+      </w:r>
+      <w:r>
+        <w:rPr>
+          <w:rFonts w:ascii="Times New Roman" w:hAnsi="Times New Roman" w:cs="Times New Roman"/>
+          <w:b/>
+          <w:bCs/>
+          <w:sz w:val="24"/>
+          <w:szCs w:val="24"/>
+        </w:rPr>
+        <w:t xml:space="preserve">. </w:t>
+      </w:r>
+      <w:r>
+        <w:rPr>
+          <w:rFonts w:ascii="Times New Roman" w:hAnsi="Times New Roman" w:cs="Times New Roman"/>
+          <w:sz w:val="24"/>
+          <w:szCs w:val="24"/>
+          <w:highlight w:val="yellow"/>
+        </w:rPr>
+        <w:t>[words here]</w:t>
+      </w:r>
+    </w:p>
+    <w:p>
+      <w:pPr>
+        <w:widowControl w:val="0"/>
+        <w:spacing w:after="0" w:line="480" w:lineRule="auto"/>
+        <w:ind w:firstLine="720"/>
+        <w:rPr>
+          <w:rFonts w:ascii="Times New Roman" w:hAnsi="Times New Roman" w:cs="Times New Roman"/>
+          <w:sz w:val="24"/>
+          <w:szCs w:val="24"/>
+        </w:rPr>
+      </w:pPr>
+      <w:r>
+        <w:rPr>
+          <w:rFonts w:ascii="Times New Roman" w:hAnsi="Times New Roman" w:cs="Times New Roman"/>
+          <w:b/>
+          <w:bCs/>
+          <w:sz w:val="24"/>
+          <w:szCs w:val="24"/>
+        </w:rPr>
+        <w:t>Mating Interest.</w:t>
+      </w:r>
+      <w:r>
+        <w:rPr>
+          <w:rFonts w:ascii="Times New Roman" w:hAnsi="Times New Roman" w:cs="Times New Roman"/>
           <w:sz w:val="24"/>
           <w:szCs w:val="24"/>
         </w:rPr>
@@ -1220,38 +1912,399 @@
       <w:pPr>
         <w:widowControl w:val="0"/>
         <w:spacing w:after="0" w:line="480" w:lineRule="auto"/>
-        <w:ind w:firstLine="720"/>
-        <w:rPr>
-          <w:rFonts w:ascii="Times New Roman" w:hAnsi="Times New Roman" w:cs="Times New Roman"/>
-          <w:sz w:val="24"/>
-          <w:szCs w:val="24"/>
-        </w:rPr>
-      </w:pPr>
-      <w:r>
-        <w:rPr>
-          <w:rFonts w:ascii="Times New Roman" w:hAnsi="Times New Roman" w:cs="Times New Roman"/>
-          <w:b/>
-          <w:bCs/>
-          <w:sz w:val="24"/>
-          <w:szCs w:val="24"/>
-        </w:rPr>
-        <w:t>Parenting Motives</w:t>
-      </w:r>
-      <w:r>
-        <w:rPr>
-          <w:rFonts w:ascii="Times New Roman" w:hAnsi="Times New Roman" w:cs="Times New Roman"/>
-          <w:b/>
-          <w:bCs/>
-          <w:sz w:val="24"/>
-          <w:szCs w:val="24"/>
-        </w:rPr>
-        <w:t>.</w:t>
-      </w:r>
-      <w:r>
-        <w:rPr>
-          <w:rFonts w:ascii="Times New Roman" w:hAnsi="Times New Roman" w:cs="Times New Roman"/>
-          <w:b/>
-          <w:bCs/>
+        <w:jc w:val="center"/>
+        <w:rPr>
+          <w:rFonts w:ascii="Times New Roman" w:hAnsi="Times New Roman" w:cs="Times New Roman"/>
+          <w:b/>
+          <w:bCs/>
+          <w:sz w:val="24"/>
+          <w:szCs w:val="24"/>
+        </w:rPr>
+      </w:pPr>
+      <w:r>
+        <w:rPr>
+          <w:rFonts w:ascii="Times New Roman" w:hAnsi="Times New Roman" w:cs="Times New Roman"/>
+          <w:b/>
+          <w:bCs/>
+          <w:sz w:val="24"/>
+          <w:szCs w:val="24"/>
+        </w:rPr>
+        <w:t>Study 4</w:t>
+      </w:r>
+    </w:p>
+    <w:p>
+      <w:pPr>
+        <w:widowControl w:val="0"/>
+        <w:spacing w:after="0" w:line="480" w:lineRule="auto"/>
+        <w:rPr>
+          <w:rFonts w:ascii="Times New Roman" w:hAnsi="Times New Roman" w:cs="Times New Roman"/>
+          <w:b/>
+          <w:bCs/>
+          <w:sz w:val="24"/>
+          <w:szCs w:val="24"/>
+        </w:rPr>
+      </w:pPr>
+      <w:r>
+        <w:rPr>
+          <w:rFonts w:ascii="Times New Roman" w:hAnsi="Times New Roman" w:cs="Times New Roman"/>
+          <w:b/>
+          <w:bCs/>
+          <w:sz w:val="24"/>
+          <w:szCs w:val="24"/>
+        </w:rPr>
+        <w:t>Method</w:t>
+      </w:r>
+    </w:p>
+    <w:p>
+      <w:pPr>
+        <w:widowControl w:val="0"/>
+        <w:spacing w:after="0" w:line="480" w:lineRule="auto"/>
+        <w:rPr>
+          <w:rFonts w:ascii="Times New Roman" w:hAnsi="Times New Roman" w:cs="Times New Roman"/>
+          <w:sz w:val="24"/>
+          <w:szCs w:val="24"/>
+        </w:rPr>
+      </w:pPr>
+      <w:r>
+        <w:rPr>
+          <w:rFonts w:ascii="Times New Roman" w:hAnsi="Times New Roman" w:cs="Times New Roman"/>
+          <w:sz w:val="24"/>
+          <w:szCs w:val="24"/>
+        </w:rPr>
+        <w:tab/>
+      </w:r>
+      <w:r>
+        <w:rPr>
+          <w:rFonts w:ascii="Times New Roman" w:hAnsi="Times New Roman" w:cs="Times New Roman"/>
+          <w:b/>
+          <w:bCs/>
+          <w:sz w:val="24"/>
+          <w:szCs w:val="24"/>
+        </w:rPr>
+        <w:t>Participants.</w:t>
+      </w:r>
+      <w:r>
+        <w:rPr>
+          <w:rFonts w:ascii="Times New Roman" w:hAnsi="Times New Roman" w:cs="Times New Roman"/>
+          <w:sz w:val="24"/>
+          <w:szCs w:val="24"/>
+        </w:rPr>
+        <w:t xml:space="preserve"> We recruited 151 participants from a public university in Southeastern U.S. in exchange for course credits. Two participants were excluded from final analyses; one reported being neither male nor female and another completing the study in under 90 seconds, suggesting non-conscientious responding (</w:t>
+      </w:r>
+      <w:r>
+        <w:rPr>
+          <w:rFonts w:ascii="Times New Roman" w:hAnsi="Times New Roman" w:cs="Times New Roman"/>
+          <w:i/>
+          <w:iCs/>
+          <w:sz w:val="24"/>
+          <w:szCs w:val="24"/>
+        </w:rPr>
+        <w:t>n</w:t>
+      </w:r>
+      <w:r>
+        <w:rPr>
+          <w:rFonts w:ascii="Times New Roman" w:hAnsi="Times New Roman" w:cs="Times New Roman"/>
+          <w:sz w:val="24"/>
+          <w:szCs w:val="24"/>
+        </w:rPr>
+        <w:t xml:space="preserve">=149; 106 women, 43 men; </w:t>
+      </w:r>
+      <w:proofErr w:type="spellStart"/>
+      <w:r>
+        <w:rPr>
+          <w:rFonts w:ascii="Times New Roman" w:hAnsi="Times New Roman" w:cs="Times New Roman"/>
+          <w:i/>
+          <w:iCs/>
+          <w:sz w:val="24"/>
+          <w:szCs w:val="24"/>
+        </w:rPr>
+        <w:t>M</w:t>
+      </w:r>
+      <w:r>
+        <w:rPr>
+          <w:rFonts w:ascii="Times New Roman" w:hAnsi="Times New Roman" w:cs="Times New Roman"/>
+          <w:i/>
+          <w:iCs/>
+          <w:sz w:val="24"/>
+          <w:szCs w:val="24"/>
+          <w:vertAlign w:val="subscript"/>
+        </w:rPr>
+        <w:t>Age</w:t>
+      </w:r>
+      <w:proofErr w:type="spellEnd"/>
+      <w:r>
+        <w:rPr>
+          <w:rFonts w:ascii="Times New Roman" w:hAnsi="Times New Roman" w:cs="Times New Roman"/>
+          <w:sz w:val="24"/>
+          <w:szCs w:val="24"/>
+        </w:rPr>
+        <w:t xml:space="preserve">=18.69, </w:t>
+      </w:r>
+      <w:r>
+        <w:rPr>
+          <w:rFonts w:ascii="Times New Roman" w:hAnsi="Times New Roman" w:cs="Times New Roman"/>
+          <w:i/>
+          <w:iCs/>
+          <w:sz w:val="24"/>
+          <w:szCs w:val="24"/>
+        </w:rPr>
+        <w:t>SD</w:t>
+      </w:r>
+      <w:r>
+        <w:rPr>
+          <w:rFonts w:ascii="Times New Roman" w:hAnsi="Times New Roman" w:cs="Times New Roman"/>
+          <w:sz w:val="24"/>
+          <w:szCs w:val="24"/>
+        </w:rPr>
+        <w:t>=1.11; 86.6% White). Sensitivity analyses indicated we could detect small effects with 138 participants (</w:t>
+      </w:r>
+      <w:r>
+        <w:rPr>
+          <w:rFonts w:ascii="Times New Roman" w:hAnsi="Times New Roman" w:cs="Times New Roman"/>
+          <w:i/>
+          <w:iCs/>
+          <w:sz w:val="24"/>
+          <w:szCs w:val="24"/>
+        </w:rPr>
+        <w:t>f</w:t>
+      </w:r>
+      <w:r>
+        <w:rPr>
+          <w:rFonts w:ascii="Times New Roman" w:hAnsi="Times New Roman" w:cs="Times New Roman"/>
+          <w:sz w:val="24"/>
+          <w:szCs w:val="24"/>
+        </w:rPr>
+        <w:t>=0.25, 1-β=0.80).</w:t>
+      </w:r>
+    </w:p>
+    <w:p>
+      <w:pPr>
+        <w:widowControl w:val="0"/>
+        <w:spacing w:after="0" w:line="480" w:lineRule="auto"/>
+        <w:rPr>
+          <w:rFonts w:ascii="Times New Roman" w:hAnsi="Times New Roman" w:cs="Times New Roman"/>
+          <w:sz w:val="24"/>
+          <w:szCs w:val="24"/>
+        </w:rPr>
+      </w:pPr>
+      <w:r>
+        <w:rPr>
+          <w:rFonts w:ascii="Times New Roman" w:hAnsi="Times New Roman" w:cs="Times New Roman"/>
+          <w:sz w:val="24"/>
+          <w:szCs w:val="24"/>
+        </w:rPr>
+        <w:tab/>
+      </w:r>
+      <w:r>
+        <w:rPr>
+          <w:rFonts w:ascii="Times New Roman" w:hAnsi="Times New Roman" w:cs="Times New Roman"/>
+          <w:b/>
+          <w:bCs/>
+          <w:sz w:val="24"/>
+          <w:szCs w:val="24"/>
+        </w:rPr>
+        <w:t>Materials and Procedures.</w:t>
+      </w:r>
+      <w:r>
+        <w:rPr>
+          <w:rFonts w:ascii="Times New Roman" w:hAnsi="Times New Roman" w:cs="Times New Roman"/>
+          <w:sz w:val="24"/>
+          <w:szCs w:val="24"/>
+        </w:rPr>
+        <w:t xml:space="preserve"> Consenting participants engaged in the same task as described in Study 1 by evaluating high- and low-</w:t>
+      </w:r>
+      <w:proofErr w:type="spellStart"/>
+      <w:r>
+        <w:rPr>
+          <w:rFonts w:ascii="Times New Roman" w:hAnsi="Times New Roman" w:cs="Times New Roman"/>
+          <w:sz w:val="24"/>
+          <w:szCs w:val="24"/>
+        </w:rPr>
+        <w:t>fWHR</w:t>
+      </w:r>
+      <w:proofErr w:type="spellEnd"/>
+      <w:r>
+        <w:rPr>
+          <w:rFonts w:ascii="Times New Roman" w:hAnsi="Times New Roman" w:cs="Times New Roman"/>
+          <w:sz w:val="24"/>
+          <w:szCs w:val="24"/>
+        </w:rPr>
+        <w:t xml:space="preserve"> targets in their perceived parenting ability in protection and nurturance domains. However, participants evaluated either White </w:t>
+      </w:r>
+      <w:r>
+        <w:rPr>
+          <w:rFonts w:ascii="Times New Roman" w:hAnsi="Times New Roman" w:cs="Times New Roman"/>
+          <w:sz w:val="24"/>
+          <w:szCs w:val="24"/>
+        </w:rPr>
+        <w:lastRenderedPageBreak/>
+        <w:t>(</w:t>
+      </w:r>
+      <w:r>
+        <w:rPr>
+          <w:rFonts w:ascii="Times New Roman" w:hAnsi="Times New Roman" w:cs="Times New Roman"/>
+          <w:i/>
+          <w:iCs/>
+          <w:sz w:val="24"/>
+          <w:szCs w:val="24"/>
+        </w:rPr>
+        <w:t>n</w:t>
+      </w:r>
+      <w:r>
+        <w:rPr>
+          <w:rFonts w:ascii="Times New Roman" w:hAnsi="Times New Roman" w:cs="Times New Roman"/>
+          <w:sz w:val="24"/>
+          <w:szCs w:val="24"/>
+        </w:rPr>
+        <w:t>=75) or Black male targets (</w:t>
+      </w:r>
+      <w:r>
+        <w:rPr>
+          <w:rFonts w:ascii="Times New Roman" w:hAnsi="Times New Roman" w:cs="Times New Roman"/>
+          <w:i/>
+          <w:iCs/>
+          <w:sz w:val="24"/>
+          <w:szCs w:val="24"/>
+        </w:rPr>
+        <w:t>n</w:t>
+      </w:r>
+      <w:r>
+        <w:rPr>
+          <w:rFonts w:ascii="Times New Roman" w:hAnsi="Times New Roman" w:cs="Times New Roman"/>
+          <w:sz w:val="24"/>
+          <w:szCs w:val="24"/>
+        </w:rPr>
+        <w:t xml:space="preserve">=74) on a between-subjects basis. This methodological decision was to reduce concerns of demand characteristics given differing racial stereotypes that could be activated during within-subjects comparisons (Christiansen, 2012). The Black targets were also chosen from the Chicago Faces Database (Ma et al., 2015) and varied in naturally occurring </w:t>
+      </w:r>
+      <w:proofErr w:type="spellStart"/>
+      <w:r>
+        <w:rPr>
+          <w:rFonts w:ascii="Times New Roman" w:hAnsi="Times New Roman" w:cs="Times New Roman"/>
+          <w:sz w:val="24"/>
+          <w:szCs w:val="24"/>
+        </w:rPr>
+        <w:t>fWHR</w:t>
+      </w:r>
+      <w:proofErr w:type="spellEnd"/>
+      <w:r>
+        <w:rPr>
+          <w:rFonts w:ascii="Times New Roman" w:hAnsi="Times New Roman" w:cs="Times New Roman"/>
+          <w:sz w:val="24"/>
+          <w:szCs w:val="24"/>
+        </w:rPr>
+        <w:t xml:space="preserve"> like their White counterparts in the previous studies, with previous work demonstrating formidability in Black targets to have similar signal values to White targets (</w:t>
+      </w:r>
+      <w:proofErr w:type="spellStart"/>
+      <w:r>
+        <w:rPr>
+          <w:rFonts w:ascii="Times New Roman" w:hAnsi="Times New Roman" w:cs="Times New Roman"/>
+          <w:sz w:val="24"/>
+          <w:szCs w:val="24"/>
+        </w:rPr>
+        <w:t>Deska</w:t>
+      </w:r>
+      <w:proofErr w:type="spellEnd"/>
+      <w:r>
+        <w:rPr>
+          <w:rFonts w:ascii="Times New Roman" w:hAnsi="Times New Roman" w:cs="Times New Roman"/>
+          <w:sz w:val="24"/>
+          <w:szCs w:val="24"/>
+        </w:rPr>
+        <w:t xml:space="preserve">, Lloyd, &amp; </w:t>
+      </w:r>
+      <w:proofErr w:type="spellStart"/>
+      <w:r>
+        <w:rPr>
+          <w:rFonts w:ascii="Times New Roman" w:hAnsi="Times New Roman" w:cs="Times New Roman"/>
+          <w:sz w:val="24"/>
+          <w:szCs w:val="24"/>
+        </w:rPr>
+        <w:t>Hugenberg</w:t>
+      </w:r>
+      <w:proofErr w:type="spellEnd"/>
+      <w:r>
+        <w:rPr>
+          <w:rFonts w:ascii="Times New Roman" w:hAnsi="Times New Roman" w:cs="Times New Roman"/>
+          <w:sz w:val="24"/>
+          <w:szCs w:val="24"/>
+        </w:rPr>
+        <w:t>, 2018b).</w:t>
+      </w:r>
+    </w:p>
+    <w:p>
+      <w:pPr>
+        <w:widowControl w:val="0"/>
+        <w:spacing w:after="0" w:line="480" w:lineRule="auto"/>
+        <w:rPr>
+          <w:rFonts w:ascii="Times New Roman" w:hAnsi="Times New Roman" w:cs="Times New Roman"/>
+          <w:b/>
+          <w:bCs/>
+          <w:sz w:val="24"/>
+          <w:szCs w:val="24"/>
+        </w:rPr>
+      </w:pPr>
+      <w:r>
+        <w:rPr>
+          <w:rFonts w:ascii="Times New Roman" w:hAnsi="Times New Roman" w:cs="Times New Roman"/>
+          <w:b/>
+          <w:bCs/>
+          <w:sz w:val="24"/>
+          <w:szCs w:val="24"/>
+        </w:rPr>
+        <w:t>Results</w:t>
+      </w:r>
+    </w:p>
+    <w:p>
+      <w:pPr>
+        <w:widowControl w:val="0"/>
+        <w:spacing w:after="0" w:line="480" w:lineRule="auto"/>
+        <w:rPr>
+          <w:rFonts w:ascii="Times New Roman" w:hAnsi="Times New Roman" w:cs="Times New Roman"/>
+          <w:sz w:val="24"/>
+          <w:szCs w:val="24"/>
+        </w:rPr>
+      </w:pPr>
+      <w:r>
+        <w:rPr>
+          <w:rFonts w:ascii="Times New Roman" w:hAnsi="Times New Roman" w:cs="Times New Roman"/>
+          <w:sz w:val="24"/>
+          <w:szCs w:val="24"/>
+          <w:highlight w:val="yellow"/>
+        </w:rPr>
+        <w:t>[words here]</w:t>
+      </w:r>
+    </w:p>
+    <w:p>
+      <w:pPr>
+        <w:widowControl w:val="0"/>
+        <w:spacing w:after="0" w:line="480" w:lineRule="auto"/>
+        <w:rPr>
+          <w:rFonts w:ascii="Times New Roman" w:hAnsi="Times New Roman" w:cs="Times New Roman"/>
+          <w:sz w:val="24"/>
+          <w:szCs w:val="24"/>
+        </w:rPr>
+      </w:pPr>
+      <w:r>
+        <w:rPr>
+          <w:rFonts w:ascii="Times New Roman" w:hAnsi="Times New Roman" w:cs="Times New Roman"/>
+          <w:sz w:val="24"/>
+          <w:szCs w:val="24"/>
+        </w:rPr>
+        <w:tab/>
+      </w:r>
+      <w:r>
+        <w:rPr>
+          <w:rFonts w:ascii="Times New Roman" w:hAnsi="Times New Roman" w:cs="Times New Roman"/>
+          <w:b/>
+          <w:bCs/>
+          <w:sz w:val="24"/>
+          <w:szCs w:val="24"/>
+        </w:rPr>
+        <w:t>White Targets.</w:t>
+      </w:r>
+      <w:r>
+        <w:rPr>
+          <w:rFonts w:ascii="Times New Roman" w:hAnsi="Times New Roman" w:cs="Times New Roman"/>
           <w:sz w:val="24"/>
           <w:szCs w:val="24"/>
         </w:rPr>
@@ -1264,29 +2317,36 @@
           <w:szCs w:val="24"/>
           <w:highlight w:val="yellow"/>
         </w:rPr>
-        <w:t>[words here]</w:t>
-      </w:r>
-    </w:p>
-    <w:p>
-      <w:pPr>
-        <w:widowControl w:val="0"/>
-        <w:spacing w:after="0" w:line="480" w:lineRule="auto"/>
-        <w:ind w:firstLine="720"/>
-        <w:rPr>
-          <w:rFonts w:ascii="Times New Roman" w:hAnsi="Times New Roman" w:cs="Times New Roman"/>
-          <w:sz w:val="24"/>
-          <w:szCs w:val="24"/>
-        </w:rPr>
-      </w:pPr>
-      <w:r>
-        <w:rPr>
-          <w:rFonts w:ascii="Times New Roman" w:hAnsi="Times New Roman" w:cs="Times New Roman"/>
-          <w:b/>
-          <w:bCs/>
-          <w:sz w:val="24"/>
-          <w:szCs w:val="24"/>
-        </w:rPr>
-        <w:t>Mating Interest.</w:t>
+        <w:t>[Words here]</w:t>
+      </w:r>
+    </w:p>
+    <w:p>
+      <w:pPr>
+        <w:widowControl w:val="0"/>
+        <w:spacing w:after="0" w:line="480" w:lineRule="auto"/>
+        <w:rPr>
+          <w:rFonts w:ascii="Times New Roman" w:hAnsi="Times New Roman" w:cs="Times New Roman"/>
+          <w:sz w:val="24"/>
+          <w:szCs w:val="24"/>
+        </w:rPr>
+      </w:pPr>
+      <w:r>
+        <w:rPr>
+          <w:rFonts w:ascii="Times New Roman" w:hAnsi="Times New Roman" w:cs="Times New Roman"/>
+          <w:sz w:val="24"/>
+          <w:szCs w:val="24"/>
+        </w:rPr>
+        <w:tab/>
+      </w:r>
+      <w:r>
+        <w:rPr>
+          <w:rFonts w:ascii="Times New Roman" w:hAnsi="Times New Roman" w:cs="Times New Roman"/>
+          <w:b/>
+          <w:bCs/>
+          <w:sz w:val="24"/>
+          <w:szCs w:val="24"/>
+        </w:rPr>
+        <w:t>Black Targets.</w:t>
       </w:r>
       <w:r>
         <w:rPr>
@@ -1303,7 +2363,7 @@
           <w:szCs w:val="24"/>
           <w:highlight w:val="yellow"/>
         </w:rPr>
-        <w:t>[words here]</w:t>
+        <w:t>[Words here]</w:t>
       </w:r>
     </w:p>
     <w:p>
@@ -1327,676 +2387,234 @@
           <w:sz w:val="24"/>
           <w:szCs w:val="24"/>
         </w:rPr>
+        <w:t>Study 5</w:t>
+      </w:r>
+    </w:p>
+    <w:p>
+      <w:pPr>
+        <w:widowControl w:val="0"/>
+        <w:spacing w:after="0" w:line="480" w:lineRule="auto"/>
+        <w:rPr>
+          <w:rFonts w:ascii="Times New Roman" w:hAnsi="Times New Roman" w:cs="Times New Roman"/>
+          <w:b/>
+          <w:bCs/>
+          <w:sz w:val="24"/>
+          <w:szCs w:val="24"/>
+        </w:rPr>
+      </w:pPr>
+      <w:r>
+        <w:rPr>
+          <w:rFonts w:ascii="Times New Roman" w:hAnsi="Times New Roman" w:cs="Times New Roman"/>
+          <w:b/>
+          <w:bCs/>
+          <w:sz w:val="24"/>
+          <w:szCs w:val="24"/>
+        </w:rPr>
+        <w:t>Method</w:t>
+      </w:r>
+    </w:p>
+    <w:p>
+      <w:pPr>
+        <w:widowControl w:val="0"/>
+        <w:spacing w:after="0" w:line="480" w:lineRule="auto"/>
+        <w:rPr>
+          <w:rFonts w:ascii="Times New Roman" w:hAnsi="Times New Roman" w:cs="Times New Roman"/>
+          <w:sz w:val="24"/>
+          <w:szCs w:val="24"/>
+        </w:rPr>
+      </w:pPr>
+      <w:r>
+        <w:rPr>
+          <w:rFonts w:ascii="Times New Roman" w:hAnsi="Times New Roman" w:cs="Times New Roman"/>
+          <w:sz w:val="24"/>
+          <w:szCs w:val="24"/>
+        </w:rPr>
+        <w:tab/>
+      </w:r>
+      <w:r>
+        <w:rPr>
+          <w:rFonts w:ascii="Times New Roman" w:hAnsi="Times New Roman" w:cs="Times New Roman"/>
+          <w:b/>
+          <w:bCs/>
+          <w:sz w:val="24"/>
+          <w:szCs w:val="24"/>
+        </w:rPr>
+        <w:t>Participants.</w:t>
+      </w:r>
+      <w:r>
+        <w:rPr>
+          <w:rFonts w:ascii="Times New Roman" w:hAnsi="Times New Roman" w:cs="Times New Roman"/>
+          <w:sz w:val="24"/>
+          <w:szCs w:val="24"/>
+        </w:rPr>
+        <w:t xml:space="preserve"> We recruited a sample of 132 undergraduates from a public university in Northeastern U.S. in exchange for course credit. One participant was excluded for final analyses for identifying as neither male nor female, given our interest in same- and cross-sex perceptions. This resulted in a final sample of </w:t>
+      </w:r>
+      <w:r>
+        <w:rPr>
+          <w:rFonts w:ascii="Times New Roman" w:hAnsi="Times New Roman" w:cs="Times New Roman"/>
+          <w:i/>
+          <w:iCs/>
+          <w:sz w:val="24"/>
+          <w:szCs w:val="24"/>
+        </w:rPr>
+        <w:t>n</w:t>
+      </w:r>
+      <w:r>
+        <w:rPr>
+          <w:rFonts w:ascii="Times New Roman" w:hAnsi="Times New Roman" w:cs="Times New Roman"/>
+          <w:sz w:val="24"/>
+          <w:szCs w:val="24"/>
+        </w:rPr>
+        <w:t xml:space="preserve">=131 (75 men, 56 women, </w:t>
+      </w:r>
+      <w:proofErr w:type="spellStart"/>
+      <w:r>
+        <w:rPr>
+          <w:rFonts w:ascii="Times New Roman" w:hAnsi="Times New Roman" w:cs="Times New Roman"/>
+          <w:i/>
+          <w:iCs/>
+          <w:sz w:val="24"/>
+          <w:szCs w:val="24"/>
+        </w:rPr>
+        <w:t>M</w:t>
+      </w:r>
+      <w:r>
+        <w:rPr>
+          <w:rFonts w:ascii="Times New Roman" w:hAnsi="Times New Roman" w:cs="Times New Roman"/>
+          <w:i/>
+          <w:iCs/>
+          <w:sz w:val="24"/>
+          <w:szCs w:val="24"/>
+          <w:vertAlign w:val="subscript"/>
+        </w:rPr>
+        <w:t>Age</w:t>
+      </w:r>
+      <w:proofErr w:type="spellEnd"/>
+      <w:r>
+        <w:rPr>
+          <w:rFonts w:ascii="Times New Roman" w:hAnsi="Times New Roman" w:cs="Times New Roman"/>
+          <w:sz w:val="24"/>
+          <w:szCs w:val="24"/>
+        </w:rPr>
+        <w:t xml:space="preserve">=20.78 years, </w:t>
+      </w:r>
+      <w:r>
+        <w:rPr>
+          <w:rFonts w:ascii="Times New Roman" w:hAnsi="Times New Roman" w:cs="Times New Roman"/>
+          <w:i/>
+          <w:iCs/>
+          <w:sz w:val="24"/>
+          <w:szCs w:val="24"/>
+        </w:rPr>
+        <w:t>SD</w:t>
+      </w:r>
+      <w:r>
+        <w:rPr>
+          <w:rFonts w:ascii="Times New Roman" w:hAnsi="Times New Roman" w:cs="Times New Roman"/>
+          <w:sz w:val="24"/>
+          <w:szCs w:val="24"/>
+        </w:rPr>
+        <w:t>=</w:t>
+      </w:r>
+      <w:proofErr w:type="gramStart"/>
+      <w:r>
+        <w:rPr>
+          <w:rFonts w:ascii="Times New Roman" w:hAnsi="Times New Roman" w:cs="Times New Roman"/>
+          <w:sz w:val="24"/>
+          <w:szCs w:val="24"/>
+        </w:rPr>
+        <w:t>2.73;</w:t>
+      </w:r>
+      <w:proofErr w:type="gramEnd"/>
+      <w:r>
+        <w:rPr>
+          <w:rFonts w:ascii="Times New Roman" w:hAnsi="Times New Roman" w:cs="Times New Roman"/>
+          <w:sz w:val="24"/>
+          <w:szCs w:val="24"/>
+        </w:rPr>
+        <w:t xml:space="preserve"> 39.7% Asian). Sensitivity analyses indicated we were sufficiently powered to detect small effects (Cohen’s </w:t>
+      </w:r>
+      <w:r>
+        <w:rPr>
+          <w:rFonts w:ascii="Times New Roman" w:hAnsi="Times New Roman" w:cs="Times New Roman"/>
+          <w:i/>
+          <w:iCs/>
+          <w:sz w:val="24"/>
+          <w:szCs w:val="24"/>
+        </w:rPr>
+        <w:t>f</w:t>
+      </w:r>
+      <w:r>
+        <w:rPr>
+          <w:rFonts w:ascii="Times New Roman" w:hAnsi="Times New Roman" w:cs="Times New Roman"/>
+          <w:sz w:val="24"/>
+          <w:szCs w:val="24"/>
+        </w:rPr>
+        <w:t>=0.12, 1-β=0.80).</w:t>
+      </w:r>
+    </w:p>
+    <w:p>
+      <w:pPr>
+        <w:widowControl w:val="0"/>
+        <w:spacing w:after="0" w:line="480" w:lineRule="auto"/>
+        <w:rPr>
+          <w:rFonts w:ascii="Times New Roman" w:hAnsi="Times New Roman" w:cs="Times New Roman"/>
+          <w:sz w:val="24"/>
+          <w:szCs w:val="24"/>
+        </w:rPr>
+      </w:pPr>
+      <w:r>
+        <w:rPr>
+          <w:rFonts w:ascii="Times New Roman" w:hAnsi="Times New Roman" w:cs="Times New Roman"/>
+          <w:sz w:val="24"/>
+          <w:szCs w:val="24"/>
+        </w:rPr>
+        <w:tab/>
+      </w:r>
+      <w:r>
+        <w:rPr>
+          <w:rFonts w:ascii="Times New Roman" w:hAnsi="Times New Roman" w:cs="Times New Roman"/>
+          <w:b/>
+          <w:bCs/>
+          <w:sz w:val="24"/>
+          <w:szCs w:val="24"/>
+        </w:rPr>
+        <w:t>Materials and Procedures.</w:t>
+      </w:r>
+      <w:r>
+        <w:rPr>
+          <w:rFonts w:ascii="Times New Roman" w:hAnsi="Times New Roman" w:cs="Times New Roman"/>
+          <w:sz w:val="24"/>
+          <w:szCs w:val="24"/>
+        </w:rPr>
+        <w:t xml:space="preserve"> Consenting participants engaged in similar procedures as Study 1, albeit with the notable exception of a truncated number of target male faces. Specifically, we tasked participants with evaluating high- and low-</w:t>
+      </w:r>
+      <w:proofErr w:type="spellStart"/>
+      <w:r>
+        <w:rPr>
+          <w:rFonts w:ascii="Times New Roman" w:hAnsi="Times New Roman" w:cs="Times New Roman"/>
+          <w:sz w:val="24"/>
+          <w:szCs w:val="24"/>
+        </w:rPr>
+        <w:t>fWHR</w:t>
+      </w:r>
+      <w:proofErr w:type="spellEnd"/>
+      <w:r>
+        <w:rPr>
+          <w:rFonts w:ascii="Times New Roman" w:hAnsi="Times New Roman" w:cs="Times New Roman"/>
+          <w:sz w:val="24"/>
+          <w:szCs w:val="24"/>
+        </w:rPr>
+        <w:t xml:space="preserve"> male and female faces for a total of 20 trials of five targets in each category. This mirrors procedures from previous </w:t>
+      </w:r>
+      <w:r>
+        <w:rPr>
+          <w:rFonts w:ascii="Times New Roman" w:hAnsi="Times New Roman" w:cs="Times New Roman"/>
+          <w:sz w:val="24"/>
+          <w:szCs w:val="24"/>
+        </w:rPr>
         <w:lastRenderedPageBreak/>
-        <w:t>Study 4</w:t>
-      </w:r>
-    </w:p>
-    <w:p>
-      <w:pPr>
-        <w:widowControl w:val="0"/>
-        <w:spacing w:after="0" w:line="480" w:lineRule="auto"/>
-        <w:rPr>
-          <w:rFonts w:ascii="Times New Roman" w:hAnsi="Times New Roman" w:cs="Times New Roman"/>
-          <w:b/>
-          <w:bCs/>
-          <w:sz w:val="24"/>
-          <w:szCs w:val="24"/>
-        </w:rPr>
-      </w:pPr>
-      <w:r>
-        <w:rPr>
-          <w:rFonts w:ascii="Times New Roman" w:hAnsi="Times New Roman" w:cs="Times New Roman"/>
-          <w:b/>
-          <w:bCs/>
-          <w:sz w:val="24"/>
-          <w:szCs w:val="24"/>
-        </w:rPr>
-        <w:t>Method</w:t>
-      </w:r>
-    </w:p>
-    <w:p>
-      <w:pPr>
-        <w:widowControl w:val="0"/>
-        <w:spacing w:after="0" w:line="480" w:lineRule="auto"/>
-        <w:rPr>
-          <w:rFonts w:ascii="Times New Roman" w:hAnsi="Times New Roman" w:cs="Times New Roman"/>
-          <w:sz w:val="24"/>
-          <w:szCs w:val="24"/>
-        </w:rPr>
-      </w:pPr>
-      <w:r>
-        <w:rPr>
-          <w:rFonts w:ascii="Times New Roman" w:hAnsi="Times New Roman" w:cs="Times New Roman"/>
-          <w:sz w:val="24"/>
-          <w:szCs w:val="24"/>
-        </w:rPr>
-        <w:tab/>
-      </w:r>
-      <w:r>
-        <w:rPr>
-          <w:rFonts w:ascii="Times New Roman" w:hAnsi="Times New Roman" w:cs="Times New Roman"/>
-          <w:b/>
-          <w:bCs/>
-          <w:sz w:val="24"/>
-          <w:szCs w:val="24"/>
-        </w:rPr>
-        <w:t>Participants.</w:t>
-      </w:r>
-      <w:r>
-        <w:rPr>
-          <w:rFonts w:ascii="Times New Roman" w:hAnsi="Times New Roman" w:cs="Times New Roman"/>
-          <w:sz w:val="24"/>
-          <w:szCs w:val="24"/>
-        </w:rPr>
-        <w:t xml:space="preserve"> We recruited 151 participants from a public university in Southeastern U.S. in exchange for course credits. Two participants were excluded from final analyses; one reported being neither male nor female and another completing the study in under 90 seconds, suggesting non-conscientious responding (</w:t>
-      </w:r>
-      <w:r>
-        <w:rPr>
-          <w:rFonts w:ascii="Times New Roman" w:hAnsi="Times New Roman" w:cs="Times New Roman"/>
-          <w:i/>
-          <w:iCs/>
-          <w:sz w:val="24"/>
-          <w:szCs w:val="24"/>
-        </w:rPr>
-        <w:t>n</w:t>
-      </w:r>
-      <w:r>
-        <w:rPr>
-          <w:rFonts w:ascii="Times New Roman" w:hAnsi="Times New Roman" w:cs="Times New Roman"/>
-          <w:sz w:val="24"/>
-          <w:szCs w:val="24"/>
-        </w:rPr>
-        <w:t xml:space="preserve">=149; 106 women, 43 men; </w:t>
-      </w:r>
-      <w:proofErr w:type="spellStart"/>
-      <w:r>
-        <w:rPr>
-          <w:rFonts w:ascii="Times New Roman" w:hAnsi="Times New Roman" w:cs="Times New Roman"/>
-          <w:i/>
-          <w:iCs/>
-          <w:sz w:val="24"/>
-          <w:szCs w:val="24"/>
-        </w:rPr>
-        <w:t>M</w:t>
-      </w:r>
-      <w:r>
-        <w:rPr>
-          <w:rFonts w:ascii="Times New Roman" w:hAnsi="Times New Roman" w:cs="Times New Roman"/>
-          <w:i/>
-          <w:iCs/>
-          <w:sz w:val="24"/>
-          <w:szCs w:val="24"/>
-          <w:vertAlign w:val="subscript"/>
-        </w:rPr>
-        <w:t>Age</w:t>
-      </w:r>
-      <w:proofErr w:type="spellEnd"/>
-      <w:r>
-        <w:rPr>
-          <w:rFonts w:ascii="Times New Roman" w:hAnsi="Times New Roman" w:cs="Times New Roman"/>
-          <w:sz w:val="24"/>
-          <w:szCs w:val="24"/>
-        </w:rPr>
-        <w:t xml:space="preserve">=18.69, </w:t>
-      </w:r>
-      <w:r>
-        <w:rPr>
-          <w:rFonts w:ascii="Times New Roman" w:hAnsi="Times New Roman" w:cs="Times New Roman"/>
-          <w:i/>
-          <w:iCs/>
-          <w:sz w:val="24"/>
-          <w:szCs w:val="24"/>
-        </w:rPr>
-        <w:t>SD</w:t>
-      </w:r>
-      <w:r>
-        <w:rPr>
-          <w:rFonts w:ascii="Times New Roman" w:hAnsi="Times New Roman" w:cs="Times New Roman"/>
-          <w:sz w:val="24"/>
-          <w:szCs w:val="24"/>
-        </w:rPr>
-        <w:t>=1.11; 86.6% White). Sensitivity analyses indicated we could detect small effects with 138 participants (</w:t>
-      </w:r>
-      <w:r>
-        <w:rPr>
-          <w:rFonts w:ascii="Times New Roman" w:hAnsi="Times New Roman" w:cs="Times New Roman"/>
-          <w:i/>
-          <w:iCs/>
-          <w:sz w:val="24"/>
-          <w:szCs w:val="24"/>
-        </w:rPr>
-        <w:t>f</w:t>
-      </w:r>
-      <w:r>
-        <w:rPr>
-          <w:rFonts w:ascii="Times New Roman" w:hAnsi="Times New Roman" w:cs="Times New Roman"/>
-          <w:sz w:val="24"/>
-          <w:szCs w:val="24"/>
-        </w:rPr>
-        <w:t>=0.25, 1-β=0.80).</w:t>
-      </w:r>
-    </w:p>
-    <w:p>
-      <w:pPr>
-        <w:widowControl w:val="0"/>
-        <w:spacing w:after="0" w:line="480" w:lineRule="auto"/>
-        <w:rPr>
-          <w:rFonts w:ascii="Times New Roman" w:hAnsi="Times New Roman" w:cs="Times New Roman"/>
-          <w:sz w:val="24"/>
-          <w:szCs w:val="24"/>
-        </w:rPr>
-      </w:pPr>
-      <w:r>
-        <w:rPr>
-          <w:rFonts w:ascii="Times New Roman" w:hAnsi="Times New Roman" w:cs="Times New Roman"/>
-          <w:sz w:val="24"/>
-          <w:szCs w:val="24"/>
-        </w:rPr>
-        <w:tab/>
-      </w:r>
-      <w:r>
-        <w:rPr>
-          <w:rFonts w:ascii="Times New Roman" w:hAnsi="Times New Roman" w:cs="Times New Roman"/>
-          <w:b/>
-          <w:bCs/>
-          <w:sz w:val="24"/>
-          <w:szCs w:val="24"/>
-        </w:rPr>
-        <w:t>Materials and Procedures.</w:t>
-      </w:r>
-      <w:r>
-        <w:rPr>
-          <w:rFonts w:ascii="Times New Roman" w:hAnsi="Times New Roman" w:cs="Times New Roman"/>
-          <w:sz w:val="24"/>
-          <w:szCs w:val="24"/>
-        </w:rPr>
-        <w:t xml:space="preserve"> Consenting participants engaged in the same task as described in Study 1 by evaluating high- and low-</w:t>
-      </w:r>
-      <w:proofErr w:type="spellStart"/>
-      <w:r>
-        <w:rPr>
-          <w:rFonts w:ascii="Times New Roman" w:hAnsi="Times New Roman" w:cs="Times New Roman"/>
-          <w:sz w:val="24"/>
-          <w:szCs w:val="24"/>
-        </w:rPr>
-        <w:t>fWHR</w:t>
-      </w:r>
-      <w:proofErr w:type="spellEnd"/>
-      <w:r>
-        <w:rPr>
-          <w:rFonts w:ascii="Times New Roman" w:hAnsi="Times New Roman" w:cs="Times New Roman"/>
-          <w:sz w:val="24"/>
-          <w:szCs w:val="24"/>
-        </w:rPr>
-        <w:t xml:space="preserve"> targets in their perceived parenting ability in protection and nurturance domains. However, participants evaluated either White (</w:t>
-      </w:r>
-      <w:r>
-        <w:rPr>
-          <w:rFonts w:ascii="Times New Roman" w:hAnsi="Times New Roman" w:cs="Times New Roman"/>
-          <w:i/>
-          <w:iCs/>
-          <w:sz w:val="24"/>
-          <w:szCs w:val="24"/>
-        </w:rPr>
-        <w:t>n</w:t>
-      </w:r>
-      <w:r>
-        <w:rPr>
-          <w:rFonts w:ascii="Times New Roman" w:hAnsi="Times New Roman" w:cs="Times New Roman"/>
-          <w:sz w:val="24"/>
-          <w:szCs w:val="24"/>
-        </w:rPr>
-        <w:t>=75) or Black male targets (</w:t>
-      </w:r>
-      <w:r>
-        <w:rPr>
-          <w:rFonts w:ascii="Times New Roman" w:hAnsi="Times New Roman" w:cs="Times New Roman"/>
-          <w:i/>
-          <w:iCs/>
-          <w:sz w:val="24"/>
-          <w:szCs w:val="24"/>
-        </w:rPr>
-        <w:t>n</w:t>
-      </w:r>
-      <w:r>
-        <w:rPr>
-          <w:rFonts w:ascii="Times New Roman" w:hAnsi="Times New Roman" w:cs="Times New Roman"/>
-          <w:sz w:val="24"/>
-          <w:szCs w:val="24"/>
-        </w:rPr>
-        <w:t xml:space="preserve">=74) on a between-subjects basis. This methodological decision was to reduce concerns of demand characteristics given differing racial stereotypes that could be activated during within-subjects comparisons (Christiansen, 2012). The Black targets were also chosen from the Chicago Faces Database (Ma et al., 2015) and varied in naturally occurring </w:t>
-      </w:r>
-      <w:proofErr w:type="spellStart"/>
-      <w:r>
-        <w:rPr>
-          <w:rFonts w:ascii="Times New Roman" w:hAnsi="Times New Roman" w:cs="Times New Roman"/>
-          <w:sz w:val="24"/>
-          <w:szCs w:val="24"/>
-        </w:rPr>
-        <w:t>fWHR</w:t>
-      </w:r>
-      <w:proofErr w:type="spellEnd"/>
-      <w:r>
-        <w:rPr>
-          <w:rFonts w:ascii="Times New Roman" w:hAnsi="Times New Roman" w:cs="Times New Roman"/>
-          <w:sz w:val="24"/>
-          <w:szCs w:val="24"/>
-        </w:rPr>
-        <w:t xml:space="preserve"> like their White counterparts in the previous studies, with previous work demonstrating formidability in Black targets to have similar signal values to White targets (</w:t>
-      </w:r>
-      <w:proofErr w:type="spellStart"/>
-      <w:r>
-        <w:rPr>
-          <w:rFonts w:ascii="Times New Roman" w:hAnsi="Times New Roman" w:cs="Times New Roman"/>
-          <w:sz w:val="24"/>
-          <w:szCs w:val="24"/>
-        </w:rPr>
-        <w:t>Deska</w:t>
-      </w:r>
-      <w:proofErr w:type="spellEnd"/>
-      <w:r>
-        <w:rPr>
-          <w:rFonts w:ascii="Times New Roman" w:hAnsi="Times New Roman" w:cs="Times New Roman"/>
-          <w:sz w:val="24"/>
-          <w:szCs w:val="24"/>
-        </w:rPr>
-        <w:t xml:space="preserve">, Lloyd, &amp; </w:t>
-      </w:r>
-      <w:proofErr w:type="spellStart"/>
-      <w:r>
-        <w:rPr>
-          <w:rFonts w:ascii="Times New Roman" w:hAnsi="Times New Roman" w:cs="Times New Roman"/>
-          <w:sz w:val="24"/>
-          <w:szCs w:val="24"/>
-        </w:rPr>
-        <w:t>Hugenberg</w:t>
-      </w:r>
-      <w:proofErr w:type="spellEnd"/>
-      <w:r>
-        <w:rPr>
-          <w:rFonts w:ascii="Times New Roman" w:hAnsi="Times New Roman" w:cs="Times New Roman"/>
-          <w:sz w:val="24"/>
-          <w:szCs w:val="24"/>
-        </w:rPr>
-        <w:t>, 2018b).</w:t>
-      </w:r>
-    </w:p>
-    <w:p>
-      <w:pPr>
-        <w:widowControl w:val="0"/>
-        <w:spacing w:after="0" w:line="480" w:lineRule="auto"/>
-        <w:rPr>
-          <w:rFonts w:ascii="Times New Roman" w:hAnsi="Times New Roman" w:cs="Times New Roman"/>
-          <w:b/>
-          <w:bCs/>
-          <w:sz w:val="24"/>
-          <w:szCs w:val="24"/>
-        </w:rPr>
-      </w:pPr>
-      <w:r>
-        <w:rPr>
-          <w:rFonts w:ascii="Times New Roman" w:hAnsi="Times New Roman" w:cs="Times New Roman"/>
-          <w:b/>
-          <w:bCs/>
-          <w:sz w:val="24"/>
-          <w:szCs w:val="24"/>
-        </w:rPr>
-        <w:t>Results</w:t>
-      </w:r>
-    </w:p>
-    <w:p>
-      <w:pPr>
-        <w:widowControl w:val="0"/>
-        <w:spacing w:after="0" w:line="480" w:lineRule="auto"/>
-        <w:rPr>
-          <w:rFonts w:ascii="Times New Roman" w:hAnsi="Times New Roman" w:cs="Times New Roman"/>
-          <w:sz w:val="24"/>
-          <w:szCs w:val="24"/>
-        </w:rPr>
-      </w:pPr>
-      <w:r>
-        <w:rPr>
-          <w:rFonts w:ascii="Times New Roman" w:hAnsi="Times New Roman" w:cs="Times New Roman"/>
-          <w:sz w:val="24"/>
-          <w:szCs w:val="24"/>
-          <w:highlight w:val="yellow"/>
-        </w:rPr>
-        <w:t>[words here]</w:t>
-      </w:r>
-    </w:p>
-    <w:p>
-      <w:pPr>
-        <w:widowControl w:val="0"/>
-        <w:spacing w:after="0" w:line="480" w:lineRule="auto"/>
-        <w:rPr>
-          <w:rFonts w:ascii="Times New Roman" w:hAnsi="Times New Roman" w:cs="Times New Roman"/>
-          <w:sz w:val="24"/>
-          <w:szCs w:val="24"/>
-        </w:rPr>
-      </w:pPr>
-      <w:r>
-        <w:rPr>
-          <w:rFonts w:ascii="Times New Roman" w:hAnsi="Times New Roman" w:cs="Times New Roman"/>
-          <w:sz w:val="24"/>
-          <w:szCs w:val="24"/>
-        </w:rPr>
-        <w:tab/>
-      </w:r>
-      <w:r>
-        <w:rPr>
-          <w:rFonts w:ascii="Times New Roman" w:hAnsi="Times New Roman" w:cs="Times New Roman"/>
-          <w:b/>
-          <w:bCs/>
-          <w:sz w:val="24"/>
-          <w:szCs w:val="24"/>
-        </w:rPr>
-        <w:t>White Targets.</w:t>
-      </w:r>
-      <w:r>
-        <w:rPr>
-          <w:rFonts w:ascii="Times New Roman" w:hAnsi="Times New Roman" w:cs="Times New Roman"/>
-          <w:sz w:val="24"/>
-          <w:szCs w:val="24"/>
-        </w:rPr>
-        <w:t xml:space="preserve"> </w:t>
-      </w:r>
-      <w:r>
-        <w:rPr>
-          <w:rFonts w:ascii="Times New Roman" w:hAnsi="Times New Roman" w:cs="Times New Roman"/>
-          <w:sz w:val="24"/>
-          <w:szCs w:val="24"/>
-          <w:highlight w:val="yellow"/>
-        </w:rPr>
-        <w:t>[Words here]</w:t>
-      </w:r>
-    </w:p>
-    <w:p>
-      <w:pPr>
-        <w:widowControl w:val="0"/>
-        <w:spacing w:after="0" w:line="480" w:lineRule="auto"/>
-        <w:rPr>
-          <w:rFonts w:ascii="Times New Roman" w:hAnsi="Times New Roman" w:cs="Times New Roman"/>
-          <w:sz w:val="24"/>
-          <w:szCs w:val="24"/>
-        </w:rPr>
-      </w:pPr>
-      <w:r>
-        <w:rPr>
-          <w:rFonts w:ascii="Times New Roman" w:hAnsi="Times New Roman" w:cs="Times New Roman"/>
-          <w:sz w:val="24"/>
-          <w:szCs w:val="24"/>
-        </w:rPr>
-        <w:tab/>
-      </w:r>
-      <w:r>
-        <w:rPr>
-          <w:rFonts w:ascii="Times New Roman" w:hAnsi="Times New Roman" w:cs="Times New Roman"/>
-          <w:b/>
-          <w:bCs/>
-          <w:sz w:val="24"/>
-          <w:szCs w:val="24"/>
-        </w:rPr>
-        <w:t>Black Targets.</w:t>
-      </w:r>
-      <w:r>
-        <w:rPr>
-          <w:rFonts w:ascii="Times New Roman" w:hAnsi="Times New Roman" w:cs="Times New Roman"/>
-          <w:sz w:val="24"/>
-          <w:szCs w:val="24"/>
-        </w:rPr>
-        <w:t xml:space="preserve"> </w:t>
-      </w:r>
-      <w:r>
-        <w:rPr>
-          <w:rFonts w:ascii="Times New Roman" w:hAnsi="Times New Roman" w:cs="Times New Roman"/>
-          <w:sz w:val="24"/>
-          <w:szCs w:val="24"/>
-          <w:highlight w:val="yellow"/>
-        </w:rPr>
-        <w:t>[Words here]</w:t>
-      </w:r>
-    </w:p>
-    <w:p>
-      <w:pPr>
-        <w:widowControl w:val="0"/>
-        <w:spacing w:after="0" w:line="480" w:lineRule="auto"/>
-        <w:jc w:val="center"/>
-        <w:rPr>
-          <w:rFonts w:ascii="Times New Roman" w:hAnsi="Times New Roman" w:cs="Times New Roman"/>
-          <w:b/>
-          <w:bCs/>
-          <w:sz w:val="24"/>
-          <w:szCs w:val="24"/>
-        </w:rPr>
-      </w:pPr>
-      <w:r>
-        <w:rPr>
-          <w:rFonts w:ascii="Times New Roman" w:hAnsi="Times New Roman" w:cs="Times New Roman"/>
-          <w:b/>
-          <w:bCs/>
-          <w:sz w:val="24"/>
-          <w:szCs w:val="24"/>
-        </w:rPr>
-        <w:t>Study 5</w:t>
-      </w:r>
-    </w:p>
-    <w:p>
-      <w:pPr>
-        <w:widowControl w:val="0"/>
-        <w:spacing w:after="0" w:line="480" w:lineRule="auto"/>
-        <w:rPr>
-          <w:rFonts w:ascii="Times New Roman" w:hAnsi="Times New Roman" w:cs="Times New Roman"/>
-          <w:b/>
-          <w:bCs/>
-          <w:sz w:val="24"/>
-          <w:szCs w:val="24"/>
-        </w:rPr>
-      </w:pPr>
-      <w:r>
-        <w:rPr>
-          <w:rFonts w:ascii="Times New Roman" w:hAnsi="Times New Roman" w:cs="Times New Roman"/>
-          <w:b/>
-          <w:bCs/>
-          <w:sz w:val="24"/>
-          <w:szCs w:val="24"/>
-        </w:rPr>
-        <w:lastRenderedPageBreak/>
-        <w:t>Method</w:t>
-      </w:r>
-    </w:p>
-    <w:p>
-      <w:pPr>
-        <w:widowControl w:val="0"/>
-        <w:spacing w:after="0" w:line="480" w:lineRule="auto"/>
-        <w:rPr>
-          <w:rFonts w:ascii="Times New Roman" w:hAnsi="Times New Roman" w:cs="Times New Roman"/>
-          <w:sz w:val="24"/>
-          <w:szCs w:val="24"/>
-        </w:rPr>
-      </w:pPr>
-      <w:r>
-        <w:rPr>
-          <w:rFonts w:ascii="Times New Roman" w:hAnsi="Times New Roman" w:cs="Times New Roman"/>
-          <w:sz w:val="24"/>
-          <w:szCs w:val="24"/>
-        </w:rPr>
-        <w:tab/>
-      </w:r>
-      <w:r>
-        <w:rPr>
-          <w:rFonts w:ascii="Times New Roman" w:hAnsi="Times New Roman" w:cs="Times New Roman"/>
-          <w:b/>
-          <w:bCs/>
-          <w:sz w:val="24"/>
-          <w:szCs w:val="24"/>
-        </w:rPr>
-        <w:t>Participants.</w:t>
-      </w:r>
-      <w:r>
-        <w:rPr>
-          <w:rFonts w:ascii="Times New Roman" w:hAnsi="Times New Roman" w:cs="Times New Roman"/>
-          <w:sz w:val="24"/>
-          <w:szCs w:val="24"/>
-        </w:rPr>
-        <w:t xml:space="preserve"> We recruited a sample of 132 undergraduates from a public university in Northeastern U.S. in exchange for course credit. One participant was excluded for final analyses for identifying as neither male nor female, given our interest in same- and cross-sex perceptions. This resulted in a final sample of </w:t>
-      </w:r>
-      <w:r>
-        <w:rPr>
-          <w:rFonts w:ascii="Times New Roman" w:hAnsi="Times New Roman" w:cs="Times New Roman"/>
-          <w:i/>
-          <w:iCs/>
-          <w:sz w:val="24"/>
-          <w:szCs w:val="24"/>
-        </w:rPr>
-        <w:t>n</w:t>
-      </w:r>
-      <w:r>
-        <w:rPr>
-          <w:rFonts w:ascii="Times New Roman" w:hAnsi="Times New Roman" w:cs="Times New Roman"/>
-          <w:sz w:val="24"/>
-          <w:szCs w:val="24"/>
-        </w:rPr>
-        <w:t xml:space="preserve">=131 (75 men, 56 women, </w:t>
-      </w:r>
-      <w:proofErr w:type="spellStart"/>
-      <w:r>
-        <w:rPr>
-          <w:rFonts w:ascii="Times New Roman" w:hAnsi="Times New Roman" w:cs="Times New Roman"/>
-          <w:i/>
-          <w:iCs/>
-          <w:sz w:val="24"/>
-          <w:szCs w:val="24"/>
-        </w:rPr>
-        <w:t>M</w:t>
-      </w:r>
-      <w:r>
-        <w:rPr>
-          <w:rFonts w:ascii="Times New Roman" w:hAnsi="Times New Roman" w:cs="Times New Roman"/>
-          <w:i/>
-          <w:iCs/>
-          <w:sz w:val="24"/>
-          <w:szCs w:val="24"/>
-          <w:vertAlign w:val="subscript"/>
-        </w:rPr>
-        <w:t>Age</w:t>
-      </w:r>
-      <w:proofErr w:type="spellEnd"/>
-      <w:r>
-        <w:rPr>
-          <w:rFonts w:ascii="Times New Roman" w:hAnsi="Times New Roman" w:cs="Times New Roman"/>
-          <w:sz w:val="24"/>
-          <w:szCs w:val="24"/>
-        </w:rPr>
-        <w:t xml:space="preserve">=20.78 years, </w:t>
-      </w:r>
-      <w:r>
-        <w:rPr>
-          <w:rFonts w:ascii="Times New Roman" w:hAnsi="Times New Roman" w:cs="Times New Roman"/>
-          <w:i/>
-          <w:iCs/>
-          <w:sz w:val="24"/>
-          <w:szCs w:val="24"/>
-        </w:rPr>
-        <w:t>SD</w:t>
-      </w:r>
-      <w:r>
-        <w:rPr>
-          <w:rFonts w:ascii="Times New Roman" w:hAnsi="Times New Roman" w:cs="Times New Roman"/>
-          <w:sz w:val="24"/>
-          <w:szCs w:val="24"/>
-        </w:rPr>
-        <w:t>=</w:t>
-      </w:r>
-      <w:proofErr w:type="gramStart"/>
-      <w:r>
-        <w:rPr>
-          <w:rFonts w:ascii="Times New Roman" w:hAnsi="Times New Roman" w:cs="Times New Roman"/>
-          <w:sz w:val="24"/>
-          <w:szCs w:val="24"/>
-        </w:rPr>
-        <w:t>2.73;</w:t>
-      </w:r>
-      <w:proofErr w:type="gramEnd"/>
-      <w:r>
-        <w:rPr>
-          <w:rFonts w:ascii="Times New Roman" w:hAnsi="Times New Roman" w:cs="Times New Roman"/>
-          <w:sz w:val="24"/>
-          <w:szCs w:val="24"/>
-        </w:rPr>
-        <w:t xml:space="preserve"> 39.7% Asian). Sensitivity analyses indicated we were sufficiently powered to detect small effects (Cohen’s </w:t>
-      </w:r>
-      <w:r>
-        <w:rPr>
-          <w:rFonts w:ascii="Times New Roman" w:hAnsi="Times New Roman" w:cs="Times New Roman"/>
-          <w:i/>
-          <w:iCs/>
-          <w:sz w:val="24"/>
-          <w:szCs w:val="24"/>
-        </w:rPr>
-        <w:t>f</w:t>
-      </w:r>
-      <w:r>
-        <w:rPr>
-          <w:rFonts w:ascii="Times New Roman" w:hAnsi="Times New Roman" w:cs="Times New Roman"/>
-          <w:sz w:val="24"/>
-          <w:szCs w:val="24"/>
-        </w:rPr>
-        <w:t>=0.12, 1-β=0.80).</w:t>
-      </w:r>
-    </w:p>
-    <w:p>
-      <w:pPr>
-        <w:widowControl w:val="0"/>
-        <w:spacing w:after="0" w:line="480" w:lineRule="auto"/>
-        <w:rPr>
-          <w:rFonts w:ascii="Times New Roman" w:hAnsi="Times New Roman" w:cs="Times New Roman"/>
-          <w:sz w:val="24"/>
-          <w:szCs w:val="24"/>
-        </w:rPr>
-      </w:pPr>
-      <w:r>
-        <w:rPr>
-          <w:rFonts w:ascii="Times New Roman" w:hAnsi="Times New Roman" w:cs="Times New Roman"/>
-          <w:sz w:val="24"/>
-          <w:szCs w:val="24"/>
-        </w:rPr>
-        <w:tab/>
-      </w:r>
-      <w:r>
-        <w:rPr>
-          <w:rFonts w:ascii="Times New Roman" w:hAnsi="Times New Roman" w:cs="Times New Roman"/>
-          <w:b/>
-          <w:bCs/>
-          <w:sz w:val="24"/>
-          <w:szCs w:val="24"/>
-        </w:rPr>
-        <w:t>Materials and Procedures.</w:t>
-      </w:r>
-      <w:r>
-        <w:rPr>
-          <w:rFonts w:ascii="Times New Roman" w:hAnsi="Times New Roman" w:cs="Times New Roman"/>
-          <w:sz w:val="24"/>
-          <w:szCs w:val="24"/>
-        </w:rPr>
-        <w:t xml:space="preserve"> Consenting participants engaged in similar procedures as Study 1, albeit with the notable exception of a truncated number of target male faces. Specifically, we tasked participants with evaluating high- and low-</w:t>
-      </w:r>
-      <w:proofErr w:type="spellStart"/>
-      <w:r>
-        <w:rPr>
-          <w:rFonts w:ascii="Times New Roman" w:hAnsi="Times New Roman" w:cs="Times New Roman"/>
-          <w:sz w:val="24"/>
-          <w:szCs w:val="24"/>
-        </w:rPr>
-        <w:t>fWHR</w:t>
-      </w:r>
-      <w:proofErr w:type="spellEnd"/>
-      <w:r>
-        <w:rPr>
-          <w:rFonts w:ascii="Times New Roman" w:hAnsi="Times New Roman" w:cs="Times New Roman"/>
-          <w:sz w:val="24"/>
-          <w:szCs w:val="24"/>
-        </w:rPr>
-        <w:t xml:space="preserve"> male and female faces for a total of 20 trials of five targets in each category. This mirrors procedures from previous work assessing target sex effects of </w:t>
+        <w:t xml:space="preserve">work assessing target sex effects of </w:t>
       </w:r>
       <w:proofErr w:type="spellStart"/>
       <w:r>
@@ -2287,7 +2905,6 @@
           <w:sz w:val="24"/>
           <w:szCs w:val="24"/>
         </w:rPr>
-        <w:lastRenderedPageBreak/>
         <w:tab/>
       </w:r>
       <w:r>
@@ -2640,7 +3257,16 @@
           <w:sz w:val="24"/>
           <w:szCs w:val="24"/>
         </w:rPr>
-        <w:t>=0.84) White male targets along a single item assessing general parenting ability (1=</w:t>
+        <w:t xml:space="preserve">=0.84) White male targets along a single item assessing general parenting ability </w:t>
+      </w:r>
+      <w:r>
+        <w:rPr>
+          <w:rFonts w:ascii="Times New Roman" w:hAnsi="Times New Roman" w:cs="Times New Roman"/>
+          <w:sz w:val="24"/>
+          <w:szCs w:val="24"/>
+        </w:rPr>
+        <w:lastRenderedPageBreak/>
+        <w:t>(1=</w:t>
       </w:r>
       <w:r>
         <w:rPr>
@@ -2740,6 +3366,643 @@
         <w:t>[words here]</w:t>
       </w:r>
     </w:p>
+    <w:p>
+      <w:pPr>
+        <w:rPr>
+          <w:rFonts w:ascii="Times New Roman" w:hAnsi="Times New Roman" w:cs="Times New Roman"/>
+          <w:sz w:val="24"/>
+          <w:szCs w:val="24"/>
+        </w:rPr>
+      </w:pPr>
+      <w:r>
+        <w:rPr>
+          <w:rFonts w:ascii="Times New Roman" w:hAnsi="Times New Roman" w:cs="Times New Roman"/>
+          <w:sz w:val="24"/>
+          <w:szCs w:val="24"/>
+        </w:rPr>
+        <w:br w:type="page"/>
+      </w:r>
+    </w:p>
+    <w:p>
+      <w:pPr>
+        <w:widowControl w:val="0"/>
+        <w:spacing w:after="0" w:line="480" w:lineRule="auto"/>
+        <w:jc w:val="center"/>
+        <w:rPr>
+          <w:rFonts w:ascii="Times New Roman" w:hAnsi="Times New Roman" w:cs="Times New Roman"/>
+          <w:sz w:val="24"/>
+          <w:szCs w:val="24"/>
+        </w:rPr>
+      </w:pPr>
+      <w:r>
+        <w:rPr>
+          <w:rFonts w:ascii="Times New Roman" w:hAnsi="Times New Roman" w:cs="Times New Roman"/>
+          <w:sz w:val="24"/>
+          <w:szCs w:val="24"/>
+        </w:rPr>
+        <w:lastRenderedPageBreak/>
+        <w:t>References</w:t>
+      </w:r>
+    </w:p>
+    <w:p>
+      <w:pPr>
+        <w:widowControl w:val="0"/>
+        <w:spacing w:after="0" w:line="480" w:lineRule="auto"/>
+        <w:rPr>
+          <w:rFonts w:ascii="Times New Roman" w:hAnsi="Times New Roman" w:cs="Times New Roman"/>
+          <w:sz w:val="24"/>
+          <w:szCs w:val="24"/>
+        </w:rPr>
+      </w:pPr>
+      <w:r>
+        <w:rPr>
+          <w:rFonts w:ascii="Times New Roman" w:hAnsi="Times New Roman" w:cs="Times New Roman"/>
+          <w:sz w:val="24"/>
+          <w:szCs w:val="24"/>
+          <w:highlight w:val="yellow"/>
+        </w:rPr>
+        <w:t>[ADD LME4 CITE HERE]</w:t>
+      </w:r>
+    </w:p>
+    <w:p>
+      <w:pPr>
+        <w:rPr>
+          <w:rFonts w:ascii="Times New Roman" w:hAnsi="Times New Roman" w:cs="Times New Roman"/>
+          <w:sz w:val="24"/>
+          <w:szCs w:val="24"/>
+        </w:rPr>
+      </w:pPr>
+      <w:r>
+        <w:rPr>
+          <w:rFonts w:ascii="Times New Roman" w:hAnsi="Times New Roman" w:cs="Times New Roman"/>
+          <w:sz w:val="24"/>
+          <w:szCs w:val="24"/>
+        </w:rPr>
+        <w:br w:type="page"/>
+      </w:r>
+    </w:p>
+    <w:p>
+      <w:pPr>
+        <w:spacing w:after="0" w:line="480" w:lineRule="auto"/>
+        <w:contextualSpacing/>
+        <w:rPr>
+          <w:rFonts w:ascii="Times New Roman" w:hAnsi="Times New Roman" w:cs="Times New Roman"/>
+          <w:sz w:val="24"/>
+          <w:szCs w:val="24"/>
+        </w:rPr>
+      </w:pPr>
+      <w:r>
+        <w:rPr>
+          <w:rFonts w:ascii="Times New Roman" w:hAnsi="Times New Roman" w:cs="Times New Roman"/>
+          <w:sz w:val="24"/>
+          <w:szCs w:val="24"/>
+        </w:rPr>
+        <w:lastRenderedPageBreak/>
+        <w:t>Table</w:t>
+      </w:r>
+      <w:r>
+        <w:rPr>
+          <w:rFonts w:ascii="Times New Roman" w:hAnsi="Times New Roman" w:cs="Times New Roman"/>
+          <w:sz w:val="24"/>
+          <w:szCs w:val="24"/>
+        </w:rPr>
+        <w:t xml:space="preserve"> 1</w:t>
+      </w:r>
+    </w:p>
+    <w:p>
+      <w:pPr>
+        <w:spacing w:after="0" w:line="480" w:lineRule="auto"/>
+        <w:contextualSpacing/>
+        <w:rPr>
+          <w:rFonts w:ascii="Times New Roman" w:hAnsi="Times New Roman" w:cs="Times New Roman"/>
+          <w:i/>
+          <w:iCs/>
+          <w:sz w:val="24"/>
+          <w:szCs w:val="24"/>
+        </w:rPr>
+      </w:pPr>
+      <w:r>
+        <w:rPr>
+          <w:rFonts w:ascii="Times New Roman" w:hAnsi="Times New Roman" w:cs="Times New Roman"/>
+          <w:i/>
+          <w:iCs/>
+          <w:sz w:val="24"/>
+          <w:szCs w:val="24"/>
+        </w:rPr>
+        <w:t xml:space="preserve">Summary of Linear Mixed Effects Modeling Output for </w:t>
+      </w:r>
+      <w:r>
+        <w:rPr>
+          <w:rFonts w:ascii="Times New Roman" w:hAnsi="Times New Roman" w:cs="Times New Roman"/>
+          <w:i/>
+          <w:iCs/>
+          <w:sz w:val="24"/>
+          <w:szCs w:val="24"/>
+        </w:rPr>
+        <w:t>XX in Study 1</w:t>
+      </w:r>
+    </w:p>
+    <w:tbl>
+      <w:tblPr>
+        <w:tblStyle w:val="TableGrid"/>
+        <w:tblW w:w="0" w:type="auto"/>
+        <w:tblLook w:val="04A0" w:firstRow="1" w:lastRow="0" w:firstColumn="1" w:lastColumn="0" w:noHBand="0" w:noVBand="1"/>
+      </w:tblPr>
+      <w:tblGrid>
+        <w:gridCol w:w="1335"/>
+        <w:gridCol w:w="1335"/>
+        <w:gridCol w:w="1336"/>
+        <w:gridCol w:w="1336"/>
+        <w:gridCol w:w="1336"/>
+        <w:gridCol w:w="1336"/>
+        <w:gridCol w:w="1336"/>
+      </w:tblGrid>
+      <w:tr>
+        <w:tc>
+          <w:tcPr>
+            <w:tcW w:w="1335" w:type="dxa"/>
+            <w:tcBorders>
+              <w:top w:val="single" w:sz="4" w:space="0" w:color="auto"/>
+              <w:bottom w:val="single" w:sz="4" w:space="0" w:color="auto"/>
+            </w:tcBorders>
+          </w:tcPr>
+          <w:p>
+            <w:pPr>
+              <w:widowControl w:val="0"/>
+              <w:spacing w:line="480" w:lineRule="auto"/>
+              <w:rPr>
+                <w:rFonts w:ascii="Times New Roman" w:hAnsi="Times New Roman" w:cs="Times New Roman"/>
+                <w:sz w:val="24"/>
+                <w:szCs w:val="24"/>
+              </w:rPr>
+            </w:pPr>
+            <w:r>
+              <w:rPr>
+                <w:rFonts w:cstheme="minorHAnsi"/>
+              </w:rPr>
+              <w:t>Statistic</w:t>
+            </w:r>
+          </w:p>
+        </w:tc>
+        <w:tc>
+          <w:tcPr>
+            <w:tcW w:w="1335" w:type="dxa"/>
+            <w:tcBorders>
+              <w:top w:val="single" w:sz="4" w:space="0" w:color="auto"/>
+              <w:bottom w:val="single" w:sz="4" w:space="0" w:color="auto"/>
+            </w:tcBorders>
+          </w:tcPr>
+          <w:p>
+            <w:pPr>
+              <w:widowControl w:val="0"/>
+              <w:spacing w:line="480" w:lineRule="auto"/>
+              <w:rPr>
+                <w:rFonts w:ascii="Times New Roman" w:hAnsi="Times New Roman" w:cs="Times New Roman"/>
+                <w:sz w:val="24"/>
+                <w:szCs w:val="24"/>
+              </w:rPr>
+            </w:pPr>
+            <w:r>
+              <w:rPr>
+                <w:rFonts w:cstheme="minorHAnsi"/>
+              </w:rPr>
+              <w:t>Estimate</w:t>
+            </w:r>
+          </w:p>
+        </w:tc>
+        <w:tc>
+          <w:tcPr>
+            <w:tcW w:w="1336" w:type="dxa"/>
+            <w:tcBorders>
+              <w:top w:val="single" w:sz="4" w:space="0" w:color="auto"/>
+              <w:bottom w:val="single" w:sz="4" w:space="0" w:color="auto"/>
+            </w:tcBorders>
+          </w:tcPr>
+          <w:p>
+            <w:pPr>
+              <w:widowControl w:val="0"/>
+              <w:spacing w:line="480" w:lineRule="auto"/>
+              <w:rPr>
+                <w:rFonts w:ascii="Times New Roman" w:hAnsi="Times New Roman" w:cs="Times New Roman"/>
+                <w:sz w:val="24"/>
+                <w:szCs w:val="24"/>
+              </w:rPr>
+            </w:pPr>
+            <w:r>
+              <w:rPr>
+                <w:rFonts w:cstheme="minorHAnsi"/>
+                <w:i/>
+                <w:iCs/>
+              </w:rPr>
+              <w:t>SE</w:t>
+            </w:r>
+          </w:p>
+        </w:tc>
+        <w:tc>
+          <w:tcPr>
+            <w:tcW w:w="1336" w:type="dxa"/>
+            <w:tcBorders>
+              <w:top w:val="single" w:sz="4" w:space="0" w:color="auto"/>
+              <w:bottom w:val="single" w:sz="4" w:space="0" w:color="auto"/>
+            </w:tcBorders>
+          </w:tcPr>
+          <w:p>
+            <w:pPr>
+              <w:widowControl w:val="0"/>
+              <w:spacing w:line="480" w:lineRule="auto"/>
+              <w:rPr>
+                <w:rFonts w:ascii="Times New Roman" w:hAnsi="Times New Roman" w:cs="Times New Roman"/>
+                <w:sz w:val="24"/>
+                <w:szCs w:val="24"/>
+              </w:rPr>
+            </w:pPr>
+            <w:r>
+              <w:rPr>
+                <w:rFonts w:cstheme="minorHAnsi"/>
+                <w:i/>
+                <w:iCs/>
+              </w:rPr>
+              <w:t>z</w:t>
+            </w:r>
+          </w:p>
+        </w:tc>
+        <w:tc>
+          <w:tcPr>
+            <w:tcW w:w="1336" w:type="dxa"/>
+            <w:tcBorders>
+              <w:top w:val="single" w:sz="4" w:space="0" w:color="auto"/>
+              <w:bottom w:val="single" w:sz="4" w:space="0" w:color="auto"/>
+            </w:tcBorders>
+          </w:tcPr>
+          <w:p>
+            <w:pPr>
+              <w:widowControl w:val="0"/>
+              <w:spacing w:line="480" w:lineRule="auto"/>
+              <w:rPr>
+                <w:rFonts w:ascii="Times New Roman" w:hAnsi="Times New Roman" w:cs="Times New Roman"/>
+                <w:sz w:val="24"/>
+                <w:szCs w:val="24"/>
+              </w:rPr>
+            </w:pPr>
+            <w:r>
+              <w:rPr>
+                <w:rFonts w:cstheme="minorHAnsi"/>
+                <w:i/>
+                <w:iCs/>
+              </w:rPr>
+              <w:t xml:space="preserve">p </w:t>
+            </w:r>
+            <w:r>
+              <w:rPr>
+                <w:rFonts w:cstheme="minorHAnsi"/>
+              </w:rPr>
+              <w:t>value</w:t>
+            </w:r>
+          </w:p>
+        </w:tc>
+        <w:tc>
+          <w:tcPr>
+            <w:tcW w:w="1336" w:type="dxa"/>
+            <w:tcBorders>
+              <w:top w:val="single" w:sz="4" w:space="0" w:color="auto"/>
+              <w:bottom w:val="single" w:sz="4" w:space="0" w:color="auto"/>
+            </w:tcBorders>
+          </w:tcPr>
+          <w:p>
+            <w:pPr>
+              <w:widowControl w:val="0"/>
+              <w:spacing w:line="480" w:lineRule="auto"/>
+              <w:rPr>
+                <w:rFonts w:ascii="Times New Roman" w:hAnsi="Times New Roman" w:cs="Times New Roman"/>
+                <w:sz w:val="24"/>
+                <w:szCs w:val="24"/>
+              </w:rPr>
+            </w:pPr>
+            <w:proofErr w:type="gramStart"/>
+            <w:r>
+              <w:rPr>
+                <w:rFonts w:cstheme="minorHAnsi"/>
+              </w:rPr>
+              <w:t>Omnibus  χ</w:t>
+            </w:r>
+            <w:proofErr w:type="gramEnd"/>
+            <w:r>
+              <w:rPr>
+                <w:rFonts w:cstheme="minorHAnsi"/>
+                <w:vertAlign w:val="superscript"/>
+              </w:rPr>
+              <w:t>2</w:t>
+            </w:r>
+          </w:p>
+        </w:tc>
+        <w:tc>
+          <w:tcPr>
+            <w:tcW w:w="1336" w:type="dxa"/>
+            <w:tcBorders>
+              <w:top w:val="single" w:sz="4" w:space="0" w:color="auto"/>
+              <w:bottom w:val="single" w:sz="4" w:space="0" w:color="auto"/>
+            </w:tcBorders>
+          </w:tcPr>
+          <w:p>
+            <w:pPr>
+              <w:widowControl w:val="0"/>
+              <w:spacing w:line="480" w:lineRule="auto"/>
+              <w:rPr>
+                <w:rFonts w:ascii="Times New Roman" w:hAnsi="Times New Roman" w:cs="Times New Roman"/>
+                <w:sz w:val="24"/>
+                <w:szCs w:val="24"/>
+              </w:rPr>
+            </w:pPr>
+            <w:r>
+              <w:rPr>
+                <w:rFonts w:cstheme="minorHAnsi"/>
+                <w:i/>
+                <w:iCs/>
+              </w:rPr>
+              <w:t xml:space="preserve">p </w:t>
+            </w:r>
+            <w:r>
+              <w:rPr>
+                <w:rFonts w:cstheme="minorHAnsi"/>
+              </w:rPr>
+              <w:t>value</w:t>
+            </w:r>
+          </w:p>
+        </w:tc>
+      </w:tr>
+      <w:tr>
+        <w:tc>
+          <w:tcPr>
+            <w:tcW w:w="1335" w:type="dxa"/>
+            <w:tcBorders>
+              <w:top w:val="single" w:sz="4" w:space="0" w:color="auto"/>
+              <w:bottom w:val="single" w:sz="4" w:space="0" w:color="auto"/>
+            </w:tcBorders>
+          </w:tcPr>
+          <w:p>
+            <w:pPr>
+              <w:widowControl w:val="0"/>
+              <w:spacing w:line="480" w:lineRule="auto"/>
+              <w:rPr>
+                <w:rFonts w:cstheme="minorHAnsi"/>
+              </w:rPr>
+            </w:pPr>
+          </w:p>
+        </w:tc>
+        <w:tc>
+          <w:tcPr>
+            <w:tcW w:w="1335" w:type="dxa"/>
+            <w:tcBorders>
+              <w:top w:val="single" w:sz="4" w:space="0" w:color="auto"/>
+              <w:bottom w:val="single" w:sz="4" w:space="0" w:color="auto"/>
+            </w:tcBorders>
+          </w:tcPr>
+          <w:p>
+            <w:pPr>
+              <w:widowControl w:val="0"/>
+              <w:spacing w:line="480" w:lineRule="auto"/>
+              <w:rPr>
+                <w:rFonts w:cstheme="minorHAnsi"/>
+              </w:rPr>
+            </w:pPr>
+          </w:p>
+        </w:tc>
+        <w:tc>
+          <w:tcPr>
+            <w:tcW w:w="1336" w:type="dxa"/>
+            <w:tcBorders>
+              <w:top w:val="single" w:sz="4" w:space="0" w:color="auto"/>
+              <w:bottom w:val="single" w:sz="4" w:space="0" w:color="auto"/>
+            </w:tcBorders>
+          </w:tcPr>
+          <w:p>
+            <w:pPr>
+              <w:widowControl w:val="0"/>
+              <w:spacing w:line="480" w:lineRule="auto"/>
+              <w:rPr>
+                <w:rFonts w:cstheme="minorHAnsi"/>
+                <w:i/>
+                <w:iCs/>
+              </w:rPr>
+            </w:pPr>
+          </w:p>
+        </w:tc>
+        <w:tc>
+          <w:tcPr>
+            <w:tcW w:w="1336" w:type="dxa"/>
+            <w:tcBorders>
+              <w:top w:val="single" w:sz="4" w:space="0" w:color="auto"/>
+              <w:bottom w:val="single" w:sz="4" w:space="0" w:color="auto"/>
+            </w:tcBorders>
+          </w:tcPr>
+          <w:p>
+            <w:pPr>
+              <w:widowControl w:val="0"/>
+              <w:spacing w:line="480" w:lineRule="auto"/>
+              <w:rPr>
+                <w:rFonts w:cstheme="minorHAnsi"/>
+                <w:i/>
+                <w:iCs/>
+              </w:rPr>
+            </w:pPr>
+          </w:p>
+        </w:tc>
+        <w:tc>
+          <w:tcPr>
+            <w:tcW w:w="1336" w:type="dxa"/>
+            <w:tcBorders>
+              <w:top w:val="single" w:sz="4" w:space="0" w:color="auto"/>
+              <w:bottom w:val="single" w:sz="4" w:space="0" w:color="auto"/>
+            </w:tcBorders>
+          </w:tcPr>
+          <w:p>
+            <w:pPr>
+              <w:widowControl w:val="0"/>
+              <w:spacing w:line="480" w:lineRule="auto"/>
+              <w:rPr>
+                <w:rFonts w:cstheme="minorHAnsi"/>
+                <w:i/>
+                <w:iCs/>
+              </w:rPr>
+            </w:pPr>
+          </w:p>
+        </w:tc>
+        <w:tc>
+          <w:tcPr>
+            <w:tcW w:w="1336" w:type="dxa"/>
+            <w:tcBorders>
+              <w:top w:val="single" w:sz="4" w:space="0" w:color="auto"/>
+              <w:bottom w:val="single" w:sz="4" w:space="0" w:color="auto"/>
+            </w:tcBorders>
+          </w:tcPr>
+          <w:p>
+            <w:pPr>
+              <w:widowControl w:val="0"/>
+              <w:spacing w:line="480" w:lineRule="auto"/>
+              <w:rPr>
+                <w:rFonts w:cstheme="minorHAnsi"/>
+              </w:rPr>
+            </w:pPr>
+          </w:p>
+        </w:tc>
+        <w:tc>
+          <w:tcPr>
+            <w:tcW w:w="1336" w:type="dxa"/>
+            <w:tcBorders>
+              <w:top w:val="single" w:sz="4" w:space="0" w:color="auto"/>
+              <w:bottom w:val="single" w:sz="4" w:space="0" w:color="auto"/>
+            </w:tcBorders>
+          </w:tcPr>
+          <w:p>
+            <w:pPr>
+              <w:widowControl w:val="0"/>
+              <w:spacing w:line="480" w:lineRule="auto"/>
+              <w:rPr>
+                <w:rFonts w:cstheme="minorHAnsi"/>
+                <w:i/>
+                <w:iCs/>
+              </w:rPr>
+            </w:pPr>
+          </w:p>
+        </w:tc>
+      </w:tr>
+      <w:tr>
+        <w:tc>
+          <w:tcPr>
+            <w:tcW w:w="1335" w:type="dxa"/>
+            <w:tcBorders>
+              <w:top w:val="single" w:sz="4" w:space="0" w:color="auto"/>
+              <w:bottom w:val="single" w:sz="4" w:space="0" w:color="auto"/>
+            </w:tcBorders>
+          </w:tcPr>
+          <w:p>
+            <w:pPr>
+              <w:widowControl w:val="0"/>
+              <w:spacing w:line="480" w:lineRule="auto"/>
+              <w:rPr>
+                <w:rFonts w:cstheme="minorHAnsi"/>
+              </w:rPr>
+            </w:pPr>
+          </w:p>
+        </w:tc>
+        <w:tc>
+          <w:tcPr>
+            <w:tcW w:w="1335" w:type="dxa"/>
+            <w:tcBorders>
+              <w:top w:val="single" w:sz="4" w:space="0" w:color="auto"/>
+              <w:bottom w:val="single" w:sz="4" w:space="0" w:color="auto"/>
+            </w:tcBorders>
+          </w:tcPr>
+          <w:p>
+            <w:pPr>
+              <w:widowControl w:val="0"/>
+              <w:spacing w:line="480" w:lineRule="auto"/>
+              <w:rPr>
+                <w:rFonts w:cstheme="minorHAnsi"/>
+              </w:rPr>
+            </w:pPr>
+          </w:p>
+        </w:tc>
+        <w:tc>
+          <w:tcPr>
+            <w:tcW w:w="1336" w:type="dxa"/>
+            <w:tcBorders>
+              <w:top w:val="single" w:sz="4" w:space="0" w:color="auto"/>
+              <w:bottom w:val="single" w:sz="4" w:space="0" w:color="auto"/>
+            </w:tcBorders>
+          </w:tcPr>
+          <w:p>
+            <w:pPr>
+              <w:widowControl w:val="0"/>
+              <w:spacing w:line="480" w:lineRule="auto"/>
+              <w:rPr>
+                <w:rFonts w:cstheme="minorHAnsi"/>
+                <w:i/>
+                <w:iCs/>
+              </w:rPr>
+            </w:pPr>
+          </w:p>
+        </w:tc>
+        <w:tc>
+          <w:tcPr>
+            <w:tcW w:w="1336" w:type="dxa"/>
+            <w:tcBorders>
+              <w:top w:val="single" w:sz="4" w:space="0" w:color="auto"/>
+              <w:bottom w:val="single" w:sz="4" w:space="0" w:color="auto"/>
+            </w:tcBorders>
+          </w:tcPr>
+          <w:p>
+            <w:pPr>
+              <w:widowControl w:val="0"/>
+              <w:spacing w:line="480" w:lineRule="auto"/>
+              <w:rPr>
+                <w:rFonts w:cstheme="minorHAnsi"/>
+                <w:i/>
+                <w:iCs/>
+              </w:rPr>
+            </w:pPr>
+          </w:p>
+        </w:tc>
+        <w:tc>
+          <w:tcPr>
+            <w:tcW w:w="1336" w:type="dxa"/>
+            <w:tcBorders>
+              <w:top w:val="single" w:sz="4" w:space="0" w:color="auto"/>
+              <w:bottom w:val="single" w:sz="4" w:space="0" w:color="auto"/>
+            </w:tcBorders>
+          </w:tcPr>
+          <w:p>
+            <w:pPr>
+              <w:widowControl w:val="0"/>
+              <w:spacing w:line="480" w:lineRule="auto"/>
+              <w:rPr>
+                <w:rFonts w:cstheme="minorHAnsi"/>
+                <w:i/>
+                <w:iCs/>
+              </w:rPr>
+            </w:pPr>
+          </w:p>
+        </w:tc>
+        <w:tc>
+          <w:tcPr>
+            <w:tcW w:w="1336" w:type="dxa"/>
+            <w:tcBorders>
+              <w:top w:val="single" w:sz="4" w:space="0" w:color="auto"/>
+              <w:bottom w:val="single" w:sz="4" w:space="0" w:color="auto"/>
+            </w:tcBorders>
+          </w:tcPr>
+          <w:p>
+            <w:pPr>
+              <w:widowControl w:val="0"/>
+              <w:spacing w:line="480" w:lineRule="auto"/>
+              <w:rPr>
+                <w:rFonts w:cstheme="minorHAnsi"/>
+              </w:rPr>
+            </w:pPr>
+          </w:p>
+        </w:tc>
+        <w:tc>
+          <w:tcPr>
+            <w:tcW w:w="1336" w:type="dxa"/>
+            <w:tcBorders>
+              <w:top w:val="single" w:sz="4" w:space="0" w:color="auto"/>
+              <w:bottom w:val="single" w:sz="4" w:space="0" w:color="auto"/>
+            </w:tcBorders>
+          </w:tcPr>
+          <w:p>
+            <w:pPr>
+              <w:widowControl w:val="0"/>
+              <w:spacing w:line="480" w:lineRule="auto"/>
+              <w:rPr>
+                <w:rFonts w:cstheme="minorHAnsi"/>
+                <w:i/>
+                <w:iCs/>
+              </w:rPr>
+            </w:pPr>
+          </w:p>
+        </w:tc>
+      </w:tr>
+    </w:tbl>
     <w:p>
       <w:pPr>
         <w:widowControl w:val="0"/>
@@ -2823,7 +4086,7 @@
       </w:r>
     </w:p>
   </w:comment>
-  <w:comment w:id="1" w:author="Nick Maxwell" w:date="2022-03-20T15:52:00Z" w:initials="NM">
+  <w:comment w:id="1" w:author="Nicholas Maxwell" w:date="2022-03-28T10:57:00Z" w:initials="NM">
     <w:p>
       <w:pPr>
         <w:pStyle w:val="CommentText"/>
@@ -2835,7 +4098,31 @@
         <w:annotationRef/>
       </w:r>
       <w:r>
-        <w:t>New stuff here</w:t>
+        <w:t>Probably need to talk model building here.</w:t>
+      </w:r>
+    </w:p>
+  </w:comment>
+  <w:comment w:id="2" w:author="Nicholas Maxwell" w:date="2022-03-28T11:15:00Z" w:initials="NM">
+    <w:p>
+      <w:pPr>
+        <w:pStyle w:val="CommentText"/>
+      </w:pPr>
+      <w:r>
+        <w:rPr>
+          <w:rStyle w:val="CommentReference"/>
+        </w:rPr>
+        <w:annotationRef/>
+      </w:r>
+      <w:r>
+        <w:t xml:space="preserve">Can we run simple slopes here? Essentially, efficacy at +1 and -1 </w:t>
+      </w:r>
+      <w:proofErr w:type="spellStart"/>
+      <w:r>
+        <w:t>sd</w:t>
+      </w:r>
+      <w:proofErr w:type="spellEnd"/>
+      <w:r>
+        <w:t xml:space="preserve"> </w:t>
       </w:r>
     </w:p>
   </w:comment>
@@ -2845,21 +4132,24 @@
 <file path=word/commentsExtended.xml><?xml version="1.0" encoding="utf-8"?>
 <w15:commentsEx xmlns:wpc="http://schemas.microsoft.com/office/word/2010/wordprocessingCanvas" xmlns:cx="http://schemas.microsoft.com/office/drawing/2014/chartex" xmlns:cx1="http://schemas.microsoft.com/office/drawing/2015/9/8/chartex" xmlns:cx2="http://schemas.microsoft.com/office/drawing/2015/10/21/chartex" xmlns:cx3="http://schemas.microsoft.com/office/drawing/2016/5/9/chartex" xmlns:cx4="http://schemas.microsoft.com/office/drawing/2016/5/10/chartex" xmlns:cx5="http://schemas.microsoft.com/office/drawing/2016/5/11/chartex" xmlns:cx6="http://schemas.microsoft.com/office/drawing/2016/5/12/chartex" xmlns:cx7="http://schemas.microsoft.com/office/drawing/2016/5/13/chartex" xmlns:cx8="http://schemas.microsoft.com/office/drawing/2016/5/14/chartex" xmlns:mc="http://schemas.openxmlformats.org/markup-compatibility/2006" xmlns:aink="http://schemas.microsoft.com/office/drawing/2016/ink" xmlns:am3d="http://schemas.microsoft.com/office/drawing/2017/model3d" xmlns:o="urn:schemas-microsoft-com:office:office" xmlns:r="http://schemas.openxmlformats.org/officeDocument/2006/relationships" xmlns:m="http://schemas.openxmlformats.org/officeDocument/2006/math" xmlns:v="urn:schemas-microsoft-com:vml" xmlns:wp14="http://schemas.microsoft.com/office/word/2010/wordprocessingDrawing" xmlns:wp="http://schemas.openxmlformats.org/drawingml/2006/wordprocessingDrawing" xmlns:w10="urn:schemas-microsoft-com:office:word" xmlns:w="http://schemas.openxmlformats.org/wordprocessingml/2006/main" xmlns:w14="http://schemas.microsoft.com/office/word/2010/wordml" xmlns:w15="http://schemas.microsoft.com/office/word/2012/wordml" xmlns:w16cex="http://schemas.microsoft.com/office/word/2018/wordml/cex" xmlns:w16cid="http://schemas.microsoft.com/office/word/2016/wordml/cid" xmlns:w16="http://schemas.microsoft.com/office/word/2018/wordml" xmlns:w16sdtdh="http://schemas.microsoft.com/office/word/2020/wordml/sdtdatahash" xmlns:w16se="http://schemas.microsoft.com/office/word/2015/wordml/symex" xmlns:wpg="http://schemas.microsoft.com/office/word/2010/wordprocessingGroup" xmlns:wpi="http://schemas.microsoft.com/office/word/2010/wordprocessingInk" xmlns:wne="http://schemas.microsoft.com/office/word/2006/wordml" xmlns:wps="http://schemas.microsoft.com/office/word/2010/wordprocessingShape" mc:Ignorable="w14 w15 w16se w16cid w16 w16cex w16sdtdh wp14">
   <w15:commentEx w15:paraId="50A34AE2" w15:done="0"/>
-  <w15:commentEx w15:paraId="5EE28A0C" w15:done="0"/>
+  <w15:commentEx w15:paraId="29C6A91B" w15:done="0"/>
+  <w15:commentEx w15:paraId="407862A8" w15:done="0"/>
 </w15:commentsEx>
 </file>
 
 <file path=word/commentsExtensible.xml><?xml version="1.0" encoding="utf-8"?>
 <w16cex:commentsExtensible xmlns:wpc="http://schemas.microsoft.com/office/word/2010/wordprocessingCanvas" xmlns:cx="http://schemas.microsoft.com/office/drawing/2014/chartex" xmlns:cx1="http://schemas.microsoft.com/office/drawing/2015/9/8/chartex" xmlns:cx2="http://schemas.microsoft.com/office/drawing/2015/10/21/chartex" xmlns:cx3="http://schemas.microsoft.com/office/drawing/2016/5/9/chartex" xmlns:cx4="http://schemas.microsoft.com/office/drawing/2016/5/10/chartex" xmlns:cx5="http://schemas.microsoft.com/office/drawing/2016/5/11/chartex" xmlns:cx6="http://schemas.microsoft.com/office/drawing/2016/5/12/chartex" xmlns:cx7="http://schemas.microsoft.com/office/drawing/2016/5/13/chartex" xmlns:cx8="http://schemas.microsoft.com/office/drawing/2016/5/14/chartex" xmlns:mc="http://schemas.openxmlformats.org/markup-compatibility/2006" xmlns:aink="http://schemas.microsoft.com/office/drawing/2016/ink" xmlns:am3d="http://schemas.microsoft.com/office/drawing/2017/model3d" xmlns:o="urn:schemas-microsoft-com:office:office" xmlns:r="http://schemas.openxmlformats.org/officeDocument/2006/relationships" xmlns:m="http://schemas.openxmlformats.org/officeDocument/2006/math" xmlns:v="urn:schemas-microsoft-com:vml" xmlns:wp14="http://schemas.microsoft.com/office/word/2010/wordprocessingDrawing" xmlns:wp="http://schemas.openxmlformats.org/drawingml/2006/wordprocessingDrawing" xmlns:w10="urn:schemas-microsoft-com:office:word" xmlns:w="http://schemas.openxmlformats.org/wordprocessingml/2006/main" xmlns:w14="http://schemas.microsoft.com/office/word/2010/wordml" xmlns:w15="http://schemas.microsoft.com/office/word/2012/wordml" xmlns:w16cex="http://schemas.microsoft.com/office/word/2018/wordml/cex" xmlns:w16cid="http://schemas.microsoft.com/office/word/2016/wordml/cid" xmlns:w16="http://schemas.microsoft.com/office/word/2018/wordml" xmlns:w16sdtdh="http://schemas.microsoft.com/office/word/2020/wordml/sdtdatahash" xmlns:w16se="http://schemas.microsoft.com/office/word/2015/wordml/symex" xmlns:wpg="http://schemas.microsoft.com/office/word/2010/wordprocessingGroup" xmlns:wpi="http://schemas.microsoft.com/office/word/2010/wordprocessingInk" xmlns:wne="http://schemas.microsoft.com/office/word/2006/wordml" xmlns:wps="http://schemas.microsoft.com/office/word/2010/wordprocessingShape" mc:Ignorable="w14 w15 w16se w16cid w16 w16cex w16sdtdh wp14">
   <w16cex:commentExtensible w16cex:durableId="25E1CB57" w16cex:dateUtc="2022-03-20T20:48:00Z"/>
-  <w16cex:commentExtensible w16cex:durableId="25E1CC37" w16cex:dateUtc="2022-03-20T20:52:00Z"/>
+  <w16cex:commentExtensible w16cex:durableId="25EC130C" w16cex:dateUtc="2022-03-28T15:57:00Z"/>
+  <w16cex:commentExtensible w16cex:durableId="25EC176B" w16cex:dateUtc="2022-03-28T16:15:00Z"/>
 </w16cex:commentsExtensible>
 </file>
 
 <file path=word/commentsIds.xml><?xml version="1.0" encoding="utf-8"?>
 <w16cid:commentsIds xmlns:wpc="http://schemas.microsoft.com/office/word/2010/wordprocessingCanvas" xmlns:cx="http://schemas.microsoft.com/office/drawing/2014/chartex" xmlns:cx1="http://schemas.microsoft.com/office/drawing/2015/9/8/chartex" xmlns:cx2="http://schemas.microsoft.com/office/drawing/2015/10/21/chartex" xmlns:cx3="http://schemas.microsoft.com/office/drawing/2016/5/9/chartex" xmlns:cx4="http://schemas.microsoft.com/office/drawing/2016/5/10/chartex" xmlns:cx5="http://schemas.microsoft.com/office/drawing/2016/5/11/chartex" xmlns:cx6="http://schemas.microsoft.com/office/drawing/2016/5/12/chartex" xmlns:cx7="http://schemas.microsoft.com/office/drawing/2016/5/13/chartex" xmlns:cx8="http://schemas.microsoft.com/office/drawing/2016/5/14/chartex" xmlns:mc="http://schemas.openxmlformats.org/markup-compatibility/2006" xmlns:aink="http://schemas.microsoft.com/office/drawing/2016/ink" xmlns:am3d="http://schemas.microsoft.com/office/drawing/2017/model3d" xmlns:o="urn:schemas-microsoft-com:office:office" xmlns:r="http://schemas.openxmlformats.org/officeDocument/2006/relationships" xmlns:m="http://schemas.openxmlformats.org/officeDocument/2006/math" xmlns:v="urn:schemas-microsoft-com:vml" xmlns:wp14="http://schemas.microsoft.com/office/word/2010/wordprocessingDrawing" xmlns:wp="http://schemas.openxmlformats.org/drawingml/2006/wordprocessingDrawing" xmlns:w10="urn:schemas-microsoft-com:office:word" xmlns:w="http://schemas.openxmlformats.org/wordprocessingml/2006/main" xmlns:w14="http://schemas.microsoft.com/office/word/2010/wordml" xmlns:w15="http://schemas.microsoft.com/office/word/2012/wordml" xmlns:w16cex="http://schemas.microsoft.com/office/word/2018/wordml/cex" xmlns:w16cid="http://schemas.microsoft.com/office/word/2016/wordml/cid" xmlns:w16="http://schemas.microsoft.com/office/word/2018/wordml" xmlns:w16sdtdh="http://schemas.microsoft.com/office/word/2020/wordml/sdtdatahash" xmlns:w16se="http://schemas.microsoft.com/office/word/2015/wordml/symex" xmlns:wpg="http://schemas.microsoft.com/office/word/2010/wordprocessingGroup" xmlns:wpi="http://schemas.microsoft.com/office/word/2010/wordprocessingInk" xmlns:wne="http://schemas.microsoft.com/office/word/2006/wordml" xmlns:wps="http://schemas.microsoft.com/office/word/2010/wordprocessingShape" mc:Ignorable="w14 w15 w16se w16cid w16 w16cex w16sdtdh wp14">
   <w16cid:commentId w16cid:paraId="50A34AE2" w16cid:durableId="25E1CB57"/>
-  <w16cid:commentId w16cid:paraId="5EE28A0C" w16cid:durableId="25E1CC37"/>
+  <w16cid:commentId w16cid:paraId="29C6A91B" w16cid:durableId="25EC130C"/>
+  <w16cid:commentId w16cid:paraId="407862A8" w16cid:durableId="25EC176B"/>
 </w16cid:commentsIds>
 </file>
 
@@ -2867,6 +4157,9 @@
 <w15:people xmlns:wpc="http://schemas.microsoft.com/office/word/2010/wordprocessingCanvas" xmlns:cx="http://schemas.microsoft.com/office/drawing/2014/chartex" xmlns:cx1="http://schemas.microsoft.com/office/drawing/2015/9/8/chartex" xmlns:cx2="http://schemas.microsoft.com/office/drawing/2015/10/21/chartex" xmlns:cx3="http://schemas.microsoft.com/office/drawing/2016/5/9/chartex" xmlns:cx4="http://schemas.microsoft.com/office/drawing/2016/5/10/chartex" xmlns:cx5="http://schemas.microsoft.com/office/drawing/2016/5/11/chartex" xmlns:cx6="http://schemas.microsoft.com/office/drawing/2016/5/12/chartex" xmlns:cx7="http://schemas.microsoft.com/office/drawing/2016/5/13/chartex" xmlns:cx8="http://schemas.microsoft.com/office/drawing/2016/5/14/chartex" xmlns:mc="http://schemas.openxmlformats.org/markup-compatibility/2006" xmlns:aink="http://schemas.microsoft.com/office/drawing/2016/ink" xmlns:am3d="http://schemas.microsoft.com/office/drawing/2017/model3d" xmlns:o="urn:schemas-microsoft-com:office:office" xmlns:r="http://schemas.openxmlformats.org/officeDocument/2006/relationships" xmlns:m="http://schemas.openxmlformats.org/officeDocument/2006/math" xmlns:v="urn:schemas-microsoft-com:vml" xmlns:wp14="http://schemas.microsoft.com/office/word/2010/wordprocessingDrawing" xmlns:wp="http://schemas.openxmlformats.org/drawingml/2006/wordprocessingDrawing" xmlns:w10="urn:schemas-microsoft-com:office:word" xmlns:w="http://schemas.openxmlformats.org/wordprocessingml/2006/main" xmlns:w14="http://schemas.microsoft.com/office/word/2010/wordml" xmlns:w15="http://schemas.microsoft.com/office/word/2012/wordml" xmlns:w16cex="http://schemas.microsoft.com/office/word/2018/wordml/cex" xmlns:w16cid="http://schemas.microsoft.com/office/word/2016/wordml/cid" xmlns:w16="http://schemas.microsoft.com/office/word/2018/wordml" xmlns:w16sdtdh="http://schemas.microsoft.com/office/word/2020/wordml/sdtdatahash" xmlns:w16se="http://schemas.microsoft.com/office/word/2015/wordml/symex" xmlns:wpg="http://schemas.microsoft.com/office/word/2010/wordprocessingGroup" xmlns:wpi="http://schemas.microsoft.com/office/word/2010/wordprocessingInk" xmlns:wne="http://schemas.microsoft.com/office/word/2006/wordml" xmlns:wps="http://schemas.microsoft.com/office/word/2010/wordprocessingShape" mc:Ignorable="w14 w15 w16se w16cid w16 w16cex w16sdtdh wp14">
   <w15:person w15:author="Nick Maxwell">
     <w15:presenceInfo w15:providerId="None" w15:userId="Nick Maxwell"/>
+  </w15:person>
+  <w15:person w15:author="Nicholas Maxwell">
+    <w15:presenceInfo w15:providerId="AD" w15:userId="S::w10026941@usm.edu::1a044d9d-3e7b-4dec-96dd-0930cc4f0d43"/>
   </w15:person>
 </w15:people>
 </file>
@@ -2994,6 +4287,7 @@
     <w:lsdException w:name="HTML Sample" w:semiHidden="1" w:unhideWhenUsed="1"/>
     <w:lsdException w:name="HTML Typewriter" w:semiHidden="1" w:unhideWhenUsed="1"/>
     <w:lsdException w:name="HTML Variable" w:semiHidden="1" w:unhideWhenUsed="1"/>
+    <w:lsdException w:name="Normal Table" w:semiHidden="1" w:unhideWhenUsed="1"/>
     <w:lsdException w:name="annotation subject" w:semiHidden="1" w:unhideWhenUsed="1"/>
     <w:lsdException w:name="No List" w:semiHidden="1" w:unhideWhenUsed="1"/>
     <w:lsdException w:name="Outline List 1" w:semiHidden="1" w:unhideWhenUsed="1"/>
@@ -3040,8 +4334,10 @@
     <w:lsdException w:name="Table Subtle 2" w:semiHidden="1" w:unhideWhenUsed="1"/>
     <w:lsdException w:name="Table Web 1" w:semiHidden="1" w:unhideWhenUsed="1"/>
     <w:lsdException w:name="Table Web 2" w:semiHidden="1" w:unhideWhenUsed="1"/>
+    <w:lsdException w:name="Table Web 3" w:semiHidden="1" w:unhideWhenUsed="1"/>
     <w:lsdException w:name="Balloon Text" w:semiHidden="1" w:unhideWhenUsed="1"/>
     <w:lsdException w:name="Table Grid" w:uiPriority="39"/>
+    <w:lsdException w:name="Table Theme" w:semiHidden="1" w:unhideWhenUsed="1"/>
     <w:lsdException w:name="Placeholder Text" w:semiHidden="1"/>
     <w:lsdException w:name="No Spacing" w:uiPriority="1" w:qFormat="1"/>
     <w:lsdException w:name="Light Shading" w:uiPriority="60"/>
@@ -3390,6 +4686,25 @@
       <w:szCs w:val="20"/>
     </w:rPr>
   </w:style>
+  <w:style w:type="table" w:styleId="TableGrid">
+    <w:name w:val="Table Grid"/>
+    <w:basedOn w:val="TableNormal"/>
+    <w:uiPriority w:val="39"/>
+    <w:rsid w:val="00593F7C"/>
+    <w:pPr>
+      <w:spacing w:after="0" w:line="240" w:lineRule="auto"/>
+    </w:pPr>
+    <w:tblPr>
+      <w:tblBorders>
+        <w:top w:val="single" w:sz="4" w:space="0" w:color="auto"/>
+        <w:left w:val="single" w:sz="4" w:space="0" w:color="auto"/>
+        <w:bottom w:val="single" w:sz="4" w:space="0" w:color="auto"/>
+        <w:right w:val="single" w:sz="4" w:space="0" w:color="auto"/>
+        <w:insideH w:val="single" w:sz="4" w:space="0" w:color="auto"/>
+        <w:insideV w:val="single" w:sz="4" w:space="0" w:color="auto"/>
+      </w:tblBorders>
+    </w:tblPr>
+  </w:style>
 </w:styles>
 </file>
 

</xml_diff>

<commit_message>
Wrote up S1 now working on S2
</commit_message>
<xml_diff>
--- a/Mixed effects write up.docx
+++ b/Mixed effects write up.docx
@@ -35,25 +35,7 @@
           <w:sz w:val="24"/>
           <w:szCs w:val="24"/>
         </w:rPr>
-        <w:t xml:space="preserve">six studies investigating how </w:t>
-      </w:r>
-      <w:proofErr w:type="spellStart"/>
-      <w:r>
-        <w:rPr>
-          <w:rFonts w:ascii="Times New Roman" w:hAnsi="Times New Roman" w:cs="Times New Roman"/>
-          <w:sz w:val="24"/>
-          <w:szCs w:val="24"/>
-        </w:rPr>
-        <w:t>fWHR</w:t>
-      </w:r>
-      <w:proofErr w:type="spellEnd"/>
-      <w:r>
-        <w:rPr>
-          <w:rFonts w:ascii="Times New Roman" w:hAnsi="Times New Roman" w:cs="Times New Roman"/>
-          <w:sz w:val="24"/>
-          <w:szCs w:val="24"/>
-        </w:rPr>
-        <w:t xml:space="preserve"> provides a veridical cue to parental ability while considering domains related to protection and nurturance. Study 1 investigated how these features influence perceptions of how effective men are in these domains, with Study 2 demonstrating the degree to which these inferences are rooted in configural processing. We additionally assessed perceptions of competing motivational states in these targets (Study 3). Two further studies sought to identify boundary conditions of this effect by considering interactive effects with racial stereotypes (Study 4) and whether these inferences extend to women (Study 5). Finally, we assessed whether individual differences in parental motives influenced acuity toward these features (Study 6). We report all measures, manipulations, and exclusions herein. In all studies, we did not analyze data until we completed data collection over the allotted period of data collection. Materials, data, and syntax have been made available at: </w:t>
+        <w:t xml:space="preserve">six studies investigating how fWHR provides a veridical cue to parental ability while considering domains related to protection and nurturance. Study 1 investigated how these features influence perceptions of how effective men are in these domains, with Study 2 demonstrating the degree to which these inferences are rooted in configural processing. We additionally assessed perceptions of competing motivational states in these targets (Study 3). Two further studies sought to identify boundary conditions of this effect by considering interactive effects with racial stereotypes (Study 4) and whether these inferences extend to women (Study 5). Finally, we assessed whether individual differences in parental motives influenced acuity toward these features (Study 6). We report all measures, manipulations, and exclusions herein. In all studies, we did not analyze data until we completed data collection over the allotted period of data collection. Materials, data, and syntax have been made available at: </w:t>
       </w:r>
       <w:r>
         <w:rPr>
@@ -158,7 +140,6 @@
         </w:rPr>
         <w:t xml:space="preserve"> We recruited 101 undergraduates from a private university in Northeast U.S. in exchange for course credit (76 women, 25 men; </w:t>
       </w:r>
-      <w:proofErr w:type="spellStart"/>
       <w:r>
         <w:rPr>
           <w:rFonts w:ascii="Times New Roman" w:hAnsi="Times New Roman" w:cs="Times New Roman"/>
@@ -180,7 +161,6 @@
         </w:rPr>
         <w:t>Age</w:t>
       </w:r>
-      <w:proofErr w:type="spellEnd"/>
       <w:r>
         <w:rPr>
           <w:rFonts w:ascii="Times New Roman" w:hAnsi="Times New Roman" w:cs="Times New Roman"/>
@@ -295,115 +275,7 @@
           <w:sz w:val="24"/>
           <w:szCs w:val="24"/>
         </w:rPr>
-        <w:t xml:space="preserve"> Participants evaluated 20 color images of neutrally expressive Caucasian male faces from the Chicago Faces Database (Ma, </w:t>
-      </w:r>
-      <w:proofErr w:type="spellStart"/>
-      <w:r>
-        <w:rPr>
-          <w:rFonts w:ascii="Times New Roman" w:hAnsi="Times New Roman" w:cs="Times New Roman"/>
-          <w:sz w:val="24"/>
-          <w:szCs w:val="24"/>
-        </w:rPr>
-        <w:t>Correll</w:t>
-      </w:r>
-      <w:proofErr w:type="spellEnd"/>
-      <w:r>
-        <w:rPr>
-          <w:rFonts w:ascii="Times New Roman" w:hAnsi="Times New Roman" w:cs="Times New Roman"/>
-          <w:sz w:val="24"/>
-          <w:szCs w:val="24"/>
-        </w:rPr>
-        <w:t xml:space="preserve">, &amp; </w:t>
-      </w:r>
-      <w:proofErr w:type="spellStart"/>
-      <w:r>
-        <w:rPr>
-          <w:rFonts w:ascii="Times New Roman" w:hAnsi="Times New Roman" w:cs="Times New Roman"/>
-          <w:sz w:val="24"/>
-          <w:szCs w:val="24"/>
-        </w:rPr>
-        <w:t>Wittenbrink</w:t>
-      </w:r>
-      <w:proofErr w:type="spellEnd"/>
-      <w:r>
-        <w:rPr>
-          <w:rFonts w:ascii="Times New Roman" w:hAnsi="Times New Roman" w:cs="Times New Roman"/>
-          <w:sz w:val="24"/>
-          <w:szCs w:val="24"/>
-        </w:rPr>
-        <w:t xml:space="preserve">, 2015). Norming of stimuli demonstrated substantial differences in </w:t>
-      </w:r>
-      <w:proofErr w:type="spellStart"/>
-      <w:r>
-        <w:rPr>
-          <w:rFonts w:ascii="Times New Roman" w:hAnsi="Times New Roman" w:cs="Times New Roman"/>
-          <w:sz w:val="24"/>
-          <w:szCs w:val="24"/>
-        </w:rPr>
-        <w:t>fWHR</w:t>
-      </w:r>
-      <w:proofErr w:type="spellEnd"/>
-      <w:r>
-        <w:rPr>
-          <w:rFonts w:ascii="Times New Roman" w:hAnsi="Times New Roman" w:cs="Times New Roman"/>
-          <w:sz w:val="24"/>
-          <w:szCs w:val="24"/>
-        </w:rPr>
-        <w:t xml:space="preserve"> between high- and low-</w:t>
-      </w:r>
-      <w:proofErr w:type="spellStart"/>
-      <w:r>
-        <w:rPr>
-          <w:rFonts w:ascii="Times New Roman" w:hAnsi="Times New Roman" w:cs="Times New Roman"/>
-          <w:sz w:val="24"/>
-          <w:szCs w:val="24"/>
-        </w:rPr>
-        <w:t>fWHR</w:t>
-      </w:r>
-      <w:proofErr w:type="spellEnd"/>
-      <w:r>
-        <w:rPr>
-          <w:rFonts w:ascii="Times New Roman" w:hAnsi="Times New Roman" w:cs="Times New Roman"/>
-          <w:sz w:val="24"/>
-          <w:szCs w:val="24"/>
-        </w:rPr>
-        <w:t xml:space="preserve"> faces Database naturally varying in </w:t>
-      </w:r>
-      <w:proofErr w:type="spellStart"/>
-      <w:r>
-        <w:rPr>
-          <w:rFonts w:ascii="Times New Roman" w:hAnsi="Times New Roman" w:cs="Times New Roman"/>
-          <w:sz w:val="24"/>
-          <w:szCs w:val="24"/>
-        </w:rPr>
-        <w:t>fWHR</w:t>
-      </w:r>
-      <w:proofErr w:type="spellEnd"/>
-      <w:r>
-        <w:rPr>
-          <w:rFonts w:ascii="Times New Roman" w:hAnsi="Times New Roman" w:cs="Times New Roman"/>
-          <w:sz w:val="24"/>
-          <w:szCs w:val="24"/>
-        </w:rPr>
-        <w:t xml:space="preserve">, with 10 possessing the highest </w:t>
-      </w:r>
-      <w:proofErr w:type="spellStart"/>
-      <w:r>
-        <w:rPr>
-          <w:rFonts w:ascii="Times New Roman" w:hAnsi="Times New Roman" w:cs="Times New Roman"/>
-          <w:sz w:val="24"/>
-          <w:szCs w:val="24"/>
-        </w:rPr>
-        <w:t>fWHR</w:t>
-      </w:r>
-      <w:proofErr w:type="spellEnd"/>
-      <w:r>
-        <w:rPr>
-          <w:rFonts w:ascii="Times New Roman" w:hAnsi="Times New Roman" w:cs="Times New Roman"/>
-          <w:sz w:val="24"/>
-          <w:szCs w:val="24"/>
-        </w:rPr>
-        <w:t xml:space="preserve"> in the set and 10 </w:t>
+        <w:t xml:space="preserve"> Participants evaluated 20 color images of neutrally expressive Caucasian male faces from the Chicago Faces Database (Ma, Correll, &amp; Wittenbrink, 2015). Norming of stimuli demonstrated substantial differences in fWHR between high- and low-fWHR faces Database naturally varying in fWHR, with 10 possessing the highest fWHR in the set and 10 </w:t>
       </w:r>
       <w:r>
         <w:rPr>
@@ -412,43 +284,7 @@
           <w:szCs w:val="24"/>
         </w:rPr>
         <w:lastRenderedPageBreak/>
-        <w:t>possessing the lowest (</w:t>
-      </w:r>
-      <w:proofErr w:type="spellStart"/>
-      <w:r>
-        <w:rPr>
-          <w:rFonts w:ascii="Times New Roman" w:hAnsi="Times New Roman" w:cs="Times New Roman"/>
-          <w:sz w:val="24"/>
-          <w:szCs w:val="24"/>
-        </w:rPr>
-        <w:t>Deska</w:t>
-      </w:r>
-      <w:proofErr w:type="spellEnd"/>
-      <w:r>
-        <w:rPr>
-          <w:rFonts w:ascii="Times New Roman" w:hAnsi="Times New Roman" w:cs="Times New Roman"/>
-          <w:sz w:val="24"/>
-          <w:szCs w:val="24"/>
-        </w:rPr>
-        <w:t xml:space="preserve"> &amp; </w:t>
-      </w:r>
-      <w:proofErr w:type="spellStart"/>
-      <w:r>
-        <w:rPr>
-          <w:rFonts w:ascii="Times New Roman" w:hAnsi="Times New Roman" w:cs="Times New Roman"/>
-          <w:sz w:val="24"/>
-          <w:szCs w:val="24"/>
-        </w:rPr>
-        <w:t>Hugenberg</w:t>
-      </w:r>
-      <w:proofErr w:type="spellEnd"/>
-      <w:r>
-        <w:rPr>
-          <w:rFonts w:ascii="Times New Roman" w:hAnsi="Times New Roman" w:cs="Times New Roman"/>
-          <w:sz w:val="24"/>
-          <w:szCs w:val="24"/>
-        </w:rPr>
-        <w:t xml:space="preserve">, 2018). </w:t>
+        <w:t xml:space="preserve">possessing the lowest (Deska &amp; Hugenberg, 2018). </w:t>
       </w:r>
     </w:p>
     <w:p>
@@ -539,218 +375,57 @@
         </w:rPr>
         <w:t>Results</w:t>
       </w:r>
+      <w:r>
+        <w:rPr>
+          <w:rFonts w:ascii="Times New Roman" w:hAnsi="Times New Roman" w:cs="Times New Roman"/>
+          <w:sz w:val="24"/>
+          <w:szCs w:val="24"/>
+        </w:rPr>
+        <w:t xml:space="preserve"> </w:t>
+      </w:r>
     </w:p>
     <w:p>
       <w:pPr>
         <w:widowControl w:val="0"/>
         <w:spacing w:after="0" w:line="480" w:lineRule="auto"/>
-        <w:rPr>
-          <w:rFonts w:ascii="Times New Roman" w:hAnsi="Times New Roman" w:cs="Times New Roman"/>
-          <w:sz w:val="24"/>
-          <w:szCs w:val="24"/>
-        </w:rPr>
-      </w:pPr>
-      <w:r>
-        <w:rPr>
-          <w:rFonts w:ascii="Times New Roman" w:hAnsi="Times New Roman" w:cs="Times New Roman"/>
-          <w:sz w:val="24"/>
-          <w:szCs w:val="24"/>
-        </w:rPr>
-        <w:tab/>
-      </w:r>
-      <w:commentRangeStart w:id="1"/>
-      <w:r>
-        <w:rPr>
-          <w:rFonts w:ascii="Times New Roman" w:hAnsi="Times New Roman" w:cs="Times New Roman"/>
-          <w:sz w:val="24"/>
-          <w:szCs w:val="24"/>
-        </w:rPr>
-        <w:t xml:space="preserve">We </w:t>
-      </w:r>
-      <w:r>
-        <w:rPr>
-          <w:rFonts w:ascii="Times New Roman" w:hAnsi="Times New Roman" w:cs="Times New Roman"/>
-          <w:sz w:val="24"/>
-          <w:szCs w:val="24"/>
-        </w:rPr>
-        <w:t xml:space="preserve">modeled </w:t>
-      </w:r>
-      <w:commentRangeEnd w:id="1"/>
-      <w:r>
-        <w:rPr>
-          <w:rStyle w:val="CommentReference"/>
-        </w:rPr>
-        <w:commentReference w:id="1"/>
-      </w:r>
-      <w:r>
-        <w:rPr>
-          <w:rFonts w:ascii="Times New Roman" w:hAnsi="Times New Roman" w:cs="Times New Roman"/>
-          <w:sz w:val="24"/>
-          <w:szCs w:val="24"/>
-        </w:rPr>
-        <w:t>parenting efficacy</w:t>
-      </w:r>
-      <w:r>
-        <w:rPr>
-          <w:rFonts w:ascii="Times New Roman" w:hAnsi="Times New Roman" w:cs="Times New Roman"/>
-          <w:sz w:val="24"/>
-          <w:szCs w:val="24"/>
-        </w:rPr>
-        <w:t xml:space="preserve"> as functions of </w:t>
-      </w:r>
-      <w:r>
-        <w:rPr>
-          <w:rFonts w:ascii="Times New Roman" w:hAnsi="Times New Roman" w:cs="Times New Roman"/>
-          <w:sz w:val="24"/>
-          <w:szCs w:val="24"/>
-        </w:rPr>
-        <w:t>Participant Sex</w:t>
-      </w:r>
-      <w:r>
-        <w:rPr>
-          <w:rFonts w:ascii="Times New Roman" w:hAnsi="Times New Roman" w:cs="Times New Roman"/>
-          <w:sz w:val="24"/>
-          <w:szCs w:val="24"/>
-        </w:rPr>
-        <w:t xml:space="preserve"> (</w:t>
-      </w:r>
-      <w:r>
-        <w:rPr>
-          <w:rFonts w:ascii="Times New Roman" w:hAnsi="Times New Roman" w:cs="Times New Roman"/>
-          <w:sz w:val="24"/>
-          <w:szCs w:val="24"/>
-        </w:rPr>
-        <w:t>Male</w:t>
-      </w:r>
-      <w:r>
-        <w:rPr>
-          <w:rFonts w:ascii="Times New Roman" w:hAnsi="Times New Roman" w:cs="Times New Roman"/>
-          <w:sz w:val="24"/>
-          <w:szCs w:val="24"/>
-        </w:rPr>
-        <w:t xml:space="preserve"> vs. </w:t>
-      </w:r>
-      <w:r>
-        <w:rPr>
-          <w:rFonts w:ascii="Times New Roman" w:hAnsi="Times New Roman" w:cs="Times New Roman"/>
-          <w:sz w:val="24"/>
-          <w:szCs w:val="24"/>
-        </w:rPr>
-        <w:t>Female</w:t>
-      </w:r>
-      <w:r>
-        <w:rPr>
-          <w:rFonts w:ascii="Times New Roman" w:hAnsi="Times New Roman" w:cs="Times New Roman"/>
-          <w:sz w:val="24"/>
-          <w:szCs w:val="24"/>
-        </w:rPr>
-        <w:t xml:space="preserve">), </w:t>
-      </w:r>
-      <w:r>
-        <w:rPr>
-          <w:rFonts w:ascii="Times New Roman" w:hAnsi="Times New Roman" w:cs="Times New Roman"/>
-          <w:sz w:val="24"/>
-          <w:szCs w:val="24"/>
-        </w:rPr>
-        <w:t xml:space="preserve">Target </w:t>
-      </w:r>
-      <w:proofErr w:type="spellStart"/>
-      <w:r>
-        <w:rPr>
-          <w:rFonts w:ascii="Times New Roman" w:hAnsi="Times New Roman" w:cs="Times New Roman"/>
-          <w:sz w:val="24"/>
-          <w:szCs w:val="24"/>
-        </w:rPr>
-        <w:t>fWHR</w:t>
-      </w:r>
-      <w:proofErr w:type="spellEnd"/>
-      <w:r>
-        <w:rPr>
-          <w:rFonts w:ascii="Times New Roman" w:hAnsi="Times New Roman" w:cs="Times New Roman"/>
-          <w:sz w:val="24"/>
-          <w:szCs w:val="24"/>
-        </w:rPr>
-        <w:t xml:space="preserve"> (</w:t>
-      </w:r>
-      <w:r>
-        <w:rPr>
-          <w:rFonts w:ascii="Times New Roman" w:hAnsi="Times New Roman" w:cs="Times New Roman"/>
-          <w:sz w:val="24"/>
-          <w:szCs w:val="24"/>
-        </w:rPr>
-        <w:t>High</w:t>
-      </w:r>
-      <w:r>
-        <w:rPr>
-          <w:rFonts w:ascii="Times New Roman" w:hAnsi="Times New Roman" w:cs="Times New Roman"/>
-          <w:sz w:val="24"/>
-          <w:szCs w:val="24"/>
-        </w:rPr>
-        <w:t xml:space="preserve"> vs. </w:t>
-      </w:r>
-      <w:r>
-        <w:rPr>
-          <w:rFonts w:ascii="Times New Roman" w:hAnsi="Times New Roman" w:cs="Times New Roman"/>
-          <w:sz w:val="24"/>
-          <w:szCs w:val="24"/>
-        </w:rPr>
-        <w:t>Low</w:t>
-      </w:r>
-      <w:r>
-        <w:rPr>
-          <w:rFonts w:ascii="Times New Roman" w:hAnsi="Times New Roman" w:cs="Times New Roman"/>
-          <w:sz w:val="24"/>
-          <w:szCs w:val="24"/>
-        </w:rPr>
-        <w:t xml:space="preserve">), and </w:t>
-      </w:r>
-      <w:r>
-        <w:rPr>
-          <w:rFonts w:ascii="Times New Roman" w:hAnsi="Times New Roman" w:cs="Times New Roman"/>
-          <w:sz w:val="24"/>
-          <w:szCs w:val="24"/>
-        </w:rPr>
-        <w:t>Parenting Role</w:t>
-      </w:r>
-      <w:r>
-        <w:rPr>
-          <w:rFonts w:ascii="Times New Roman" w:hAnsi="Times New Roman" w:cs="Times New Roman"/>
-          <w:sz w:val="24"/>
-          <w:szCs w:val="24"/>
-        </w:rPr>
-        <w:t xml:space="preserve"> (</w:t>
-      </w:r>
-      <w:r>
-        <w:rPr>
-          <w:rFonts w:ascii="Times New Roman" w:hAnsi="Times New Roman" w:cs="Times New Roman"/>
-          <w:sz w:val="24"/>
-          <w:szCs w:val="24"/>
-        </w:rPr>
-        <w:t>Protection</w:t>
-      </w:r>
-      <w:r>
-        <w:rPr>
-          <w:rFonts w:ascii="Times New Roman" w:hAnsi="Times New Roman" w:cs="Times New Roman"/>
-          <w:sz w:val="24"/>
-          <w:szCs w:val="24"/>
-        </w:rPr>
-        <w:t xml:space="preserve"> vs. </w:t>
-      </w:r>
-      <w:r>
-        <w:rPr>
-          <w:rFonts w:ascii="Times New Roman" w:hAnsi="Times New Roman" w:cs="Times New Roman"/>
-          <w:sz w:val="24"/>
-          <w:szCs w:val="24"/>
-        </w:rPr>
-        <w:t>Nurturance</w:t>
-      </w:r>
-      <w:r>
-        <w:rPr>
-          <w:rFonts w:ascii="Times New Roman" w:hAnsi="Times New Roman" w:cs="Times New Roman"/>
-          <w:sz w:val="24"/>
-          <w:szCs w:val="24"/>
-        </w:rPr>
-        <w:t xml:space="preserve">). This was conducted using a generalized liner mixed effects model built in </w:t>
+        <w:ind w:firstLine="720"/>
+        <w:rPr>
+          <w:rFonts w:ascii="Times New Roman" w:hAnsi="Times New Roman" w:cs="Times New Roman"/>
+          <w:sz w:val="24"/>
+          <w:szCs w:val="24"/>
+        </w:rPr>
+      </w:pPr>
+      <w:r>
+        <w:rPr>
+          <w:rFonts w:ascii="Times New Roman" w:hAnsi="Times New Roman" w:cs="Times New Roman"/>
+          <w:sz w:val="24"/>
+          <w:szCs w:val="24"/>
+        </w:rPr>
+        <w:t>Linear m</w:t>
+      </w:r>
+      <w:r>
+        <w:rPr>
+          <w:rFonts w:ascii="Times New Roman" w:hAnsi="Times New Roman" w:cs="Times New Roman"/>
+          <w:sz w:val="24"/>
+          <w:szCs w:val="24"/>
+        </w:rPr>
+        <w:t>ixed-effects models were used to investigate the effects of Participant Sex, fWHR, and Parenting Role on Parenting Efficacy</w:t>
+      </w:r>
+      <w:r>
+        <w:rPr>
+          <w:rFonts w:ascii="Times New Roman" w:hAnsi="Times New Roman" w:cs="Times New Roman"/>
+          <w:sz w:val="24"/>
+          <w:szCs w:val="24"/>
+        </w:rPr>
+        <w:t>.</w:t>
+      </w:r>
+      <w:r>
+        <w:rPr>
+          <w:rFonts w:ascii="Times New Roman" w:hAnsi="Times New Roman" w:cs="Times New Roman"/>
+          <w:sz w:val="24"/>
+          <w:szCs w:val="24"/>
+        </w:rPr>
+        <w:t xml:space="preserve"> Models were constructed in </w:t>
       </w:r>
       <w:r>
         <w:rPr>
@@ -768,10 +443,16 @@
           <w:sz w:val="24"/>
           <w:szCs w:val="24"/>
         </w:rPr>
-        <w:t xml:space="preserve"> using the </w:t>
-      </w:r>
-      <w:proofErr w:type="spellStart"/>
-      <w:proofErr w:type="gramStart"/>
+        <w:t xml:space="preserve"> u</w:t>
+      </w:r>
+      <w:r>
+        <w:rPr>
+          <w:rFonts w:ascii="Times New Roman" w:hAnsi="Times New Roman" w:cs="Times New Roman"/>
+          <w:sz w:val="24"/>
+          <w:szCs w:val="24"/>
+        </w:rPr>
+        <w:t xml:space="preserve">sing the </w:t>
+      </w:r>
       <w:r>
         <w:rPr>
           <w:rFonts w:ascii="Times New Roman" w:hAnsi="Times New Roman" w:cs="Times New Roman"/>
@@ -780,9 +461,16 @@
           <w:sz w:val="24"/>
           <w:szCs w:val="24"/>
         </w:rPr>
-        <w:t>lmer</w:t>
-      </w:r>
-      <w:proofErr w:type="spellEnd"/>
+        <w:t>lmer()</w:t>
+      </w:r>
+      <w:r>
+        <w:rPr>
+          <w:rFonts w:ascii="Times New Roman" w:hAnsi="Times New Roman" w:cs="Times New Roman"/>
+          <w:sz w:val="24"/>
+          <w:szCs w:val="24"/>
+        </w:rPr>
+        <w:t xml:space="preserve"> function taken from the </w:t>
+      </w:r>
       <w:r>
         <w:rPr>
           <w:rFonts w:ascii="Times New Roman" w:hAnsi="Times New Roman" w:cs="Times New Roman"/>
@@ -791,9 +479,40 @@
           <w:sz w:val="24"/>
           <w:szCs w:val="24"/>
         </w:rPr>
-        <w:t>(</w:t>
-      </w:r>
-      <w:proofErr w:type="gramEnd"/>
+        <w:t>lme4</w:t>
+      </w:r>
+      <w:r>
+        <w:rPr>
+          <w:rFonts w:ascii="Times New Roman" w:hAnsi="Times New Roman" w:cs="Times New Roman"/>
+          <w:sz w:val="24"/>
+          <w:szCs w:val="24"/>
+        </w:rPr>
+        <w:t xml:space="preserve"> package (</w:t>
+      </w:r>
+      <w:r>
+        <w:rPr>
+          <w:rFonts w:ascii="Times New Roman" w:hAnsi="Times New Roman" w:cs="Times New Roman"/>
+          <w:sz w:val="24"/>
+          <w:szCs w:val="24"/>
+        </w:rPr>
+        <w:t>Bates, Mächler, Bolker, &amp; Walker, 2015</w:t>
+      </w:r>
+      <w:r>
+        <w:rPr>
+          <w:rFonts w:ascii="Times New Roman" w:hAnsi="Times New Roman" w:cs="Times New Roman"/>
+          <w:sz w:val="24"/>
+          <w:szCs w:val="24"/>
+        </w:rPr>
+        <w:t>)</w:t>
+      </w:r>
+      <w:r>
+        <w:rPr>
+          <w:rFonts w:ascii="Times New Roman" w:hAnsi="Times New Roman" w:cs="Times New Roman"/>
+          <w:sz w:val="24"/>
+          <w:szCs w:val="24"/>
+        </w:rPr>
+        <w:t xml:space="preserve">, Additionally, Bayes factors (BFs) were included when making comparisons across models. These were generated suing the </w:t>
+      </w:r>
       <w:r>
         <w:rPr>
           <w:rFonts w:ascii="Times New Roman" w:hAnsi="Times New Roman" w:cs="Times New Roman"/>
@@ -802,6 +521,38 @@
           <w:sz w:val="24"/>
           <w:szCs w:val="24"/>
         </w:rPr>
+        <w:t>BayestestR</w:t>
+      </w:r>
+      <w:r>
+        <w:rPr>
+          <w:rFonts w:ascii="Times New Roman" w:hAnsi="Times New Roman" w:cs="Times New Roman"/>
+          <w:sz w:val="24"/>
+          <w:szCs w:val="24"/>
+        </w:rPr>
+        <w:t xml:space="preserve"> package </w:t>
+      </w:r>
+      <w:r>
+        <w:rPr>
+          <w:rFonts w:ascii="Times New Roman" w:hAnsi="Times New Roman" w:cs="Times New Roman"/>
+          <w:sz w:val="24"/>
+          <w:szCs w:val="24"/>
+        </w:rPr>
+        <w:t>(</w:t>
+      </w:r>
+      <w:r>
+        <w:rPr>
+          <w:rFonts w:ascii="Times New Roman" w:hAnsi="Times New Roman" w:cs="Times New Roman"/>
+          <w:sz w:val="24"/>
+          <w:szCs w:val="24"/>
+        </w:rPr>
+        <w:t>Makowski, Ben-Shachar, &amp; Lüdecke, 2019</w:t>
+      </w:r>
+      <w:r>
+        <w:rPr>
+          <w:rFonts w:ascii="Times New Roman" w:hAnsi="Times New Roman" w:cs="Times New Roman"/>
+          <w:sz w:val="24"/>
+          <w:szCs w:val="24"/>
+        </w:rPr>
         <w:t>)</w:t>
       </w:r>
       <w:r>
@@ -810,7 +561,411 @@
           <w:sz w:val="24"/>
           <w:szCs w:val="24"/>
         </w:rPr>
-        <w:t xml:space="preserve"> function taken from the </w:t>
+        <w:t xml:space="preserve">. </w:t>
+      </w:r>
+      <w:r>
+        <w:rPr>
+          <w:rFonts w:ascii="Times New Roman" w:hAnsi="Times New Roman" w:cs="Times New Roman"/>
+          <w:sz w:val="24"/>
+          <w:szCs w:val="24"/>
+        </w:rPr>
+        <w:t>This package computes BFs via BIC fit indices. To interpret BFs, we follow the guidelines</w:t>
+      </w:r>
+      <w:r>
+        <w:rPr>
+          <w:rFonts w:ascii="Times New Roman" w:hAnsi="Times New Roman" w:cs="Times New Roman"/>
+          <w:sz w:val="24"/>
+          <w:szCs w:val="24"/>
+        </w:rPr>
+        <w:t xml:space="preserve"> </w:t>
+      </w:r>
+      <w:r>
+        <w:rPr>
+          <w:rFonts w:ascii="Times New Roman" w:hAnsi="Times New Roman" w:cs="Times New Roman"/>
+          <w:sz w:val="24"/>
+          <w:szCs w:val="24"/>
+        </w:rPr>
+        <w:t xml:space="preserve">put forth by Kass &amp; Raftery (1995) such that BFs greater than 1 are taken as evidence supporting the alternative hypothesis. As such, BFs </w:t>
+      </w:r>
+      <w:r>
+        <w:rPr>
+          <w:rFonts w:ascii="Times New Roman" w:hAnsi="Times New Roman" w:cs="Times New Roman"/>
+          <w:sz w:val="24"/>
+          <w:szCs w:val="24"/>
+        </w:rPr>
+        <w:t>ranging from</w:t>
+      </w:r>
+      <w:r>
+        <w:rPr>
+          <w:rFonts w:ascii="Times New Roman" w:hAnsi="Times New Roman" w:cs="Times New Roman"/>
+          <w:sz w:val="24"/>
+          <w:szCs w:val="24"/>
+        </w:rPr>
+        <w:t xml:space="preserve"> 1 </w:t>
+      </w:r>
+      <w:r>
+        <w:rPr>
+          <w:rFonts w:ascii="Times New Roman" w:hAnsi="Times New Roman" w:cs="Times New Roman"/>
+          <w:sz w:val="24"/>
+          <w:szCs w:val="24"/>
+        </w:rPr>
+        <w:t>to</w:t>
+      </w:r>
+      <w:r>
+        <w:rPr>
+          <w:rFonts w:ascii="Times New Roman" w:hAnsi="Times New Roman" w:cs="Times New Roman"/>
+          <w:sz w:val="24"/>
+          <w:szCs w:val="24"/>
+        </w:rPr>
+        <w:t xml:space="preserve"> 3.2 represent a small effect, 3.2-10 denote a substantial effect, 10-100 indicate a strong effect, and a BF &gt; 100 is considered a decisive effect.</w:t>
+      </w:r>
+      <w:r>
+        <w:rPr>
+          <w:rFonts w:ascii="Times New Roman" w:hAnsi="Times New Roman" w:cs="Times New Roman"/>
+          <w:sz w:val="24"/>
+          <w:szCs w:val="24"/>
+        </w:rPr>
+        <w:t xml:space="preserve"> </w:t>
+      </w:r>
+      <w:r>
+        <w:rPr>
+          <w:rFonts w:ascii="Times New Roman" w:hAnsi="Times New Roman" w:cs="Times New Roman"/>
+          <w:sz w:val="24"/>
+          <w:szCs w:val="24"/>
+        </w:rPr>
+        <w:t>W</w:t>
+      </w:r>
+      <w:r>
+        <w:rPr>
+          <w:rFonts w:ascii="Times New Roman" w:hAnsi="Times New Roman" w:cs="Times New Roman"/>
+          <w:sz w:val="24"/>
+          <w:szCs w:val="24"/>
+        </w:rPr>
+        <w:t>e</w:t>
+      </w:r>
+      <w:commentRangeStart w:id="1"/>
+      <w:r>
+        <w:rPr>
+          <w:rFonts w:ascii="Times New Roman" w:hAnsi="Times New Roman" w:cs="Times New Roman"/>
+          <w:sz w:val="24"/>
+          <w:szCs w:val="24"/>
+        </w:rPr>
+        <w:t xml:space="preserve"> </w:t>
+      </w:r>
+      <w:r>
+        <w:rPr>
+          <w:rFonts w:ascii="Times New Roman" w:hAnsi="Times New Roman" w:cs="Times New Roman"/>
+          <w:sz w:val="24"/>
+          <w:szCs w:val="24"/>
+        </w:rPr>
+        <w:t xml:space="preserve">initially </w:t>
+      </w:r>
+      <w:r>
+        <w:rPr>
+          <w:rFonts w:ascii="Times New Roman" w:hAnsi="Times New Roman" w:cs="Times New Roman"/>
+          <w:sz w:val="24"/>
+          <w:szCs w:val="24"/>
+        </w:rPr>
+        <w:t xml:space="preserve">modeled </w:t>
+      </w:r>
+      <w:commentRangeEnd w:id="1"/>
+      <w:r>
+        <w:rPr>
+          <w:rStyle w:val="CommentReference"/>
+        </w:rPr>
+        <w:commentReference w:id="1"/>
+      </w:r>
+      <w:r>
+        <w:rPr>
+          <w:rFonts w:ascii="Times New Roman" w:hAnsi="Times New Roman" w:cs="Times New Roman"/>
+          <w:sz w:val="24"/>
+          <w:szCs w:val="24"/>
+        </w:rPr>
+        <w:t>parenting efficacy</w:t>
+      </w:r>
+      <w:r>
+        <w:rPr>
+          <w:rFonts w:ascii="Times New Roman" w:hAnsi="Times New Roman" w:cs="Times New Roman"/>
+          <w:sz w:val="24"/>
+          <w:szCs w:val="24"/>
+        </w:rPr>
+        <w:t xml:space="preserve"> as functions of </w:t>
+      </w:r>
+      <w:r>
+        <w:rPr>
+          <w:rFonts w:ascii="Times New Roman" w:hAnsi="Times New Roman" w:cs="Times New Roman"/>
+          <w:sz w:val="24"/>
+          <w:szCs w:val="24"/>
+        </w:rPr>
+        <w:t>Participant Sex</w:t>
+      </w:r>
+      <w:r>
+        <w:rPr>
+          <w:rFonts w:ascii="Times New Roman" w:hAnsi="Times New Roman" w:cs="Times New Roman"/>
+          <w:sz w:val="24"/>
+          <w:szCs w:val="24"/>
+        </w:rPr>
+        <w:t xml:space="preserve"> (</w:t>
+      </w:r>
+      <w:r>
+        <w:rPr>
+          <w:rFonts w:ascii="Times New Roman" w:hAnsi="Times New Roman" w:cs="Times New Roman"/>
+          <w:sz w:val="24"/>
+          <w:szCs w:val="24"/>
+        </w:rPr>
+        <w:t>Male</w:t>
+      </w:r>
+      <w:r>
+        <w:rPr>
+          <w:rFonts w:ascii="Times New Roman" w:hAnsi="Times New Roman" w:cs="Times New Roman"/>
+          <w:sz w:val="24"/>
+          <w:szCs w:val="24"/>
+        </w:rPr>
+        <w:t xml:space="preserve"> vs. </w:t>
+      </w:r>
+      <w:r>
+        <w:rPr>
+          <w:rFonts w:ascii="Times New Roman" w:hAnsi="Times New Roman" w:cs="Times New Roman"/>
+          <w:sz w:val="24"/>
+          <w:szCs w:val="24"/>
+        </w:rPr>
+        <w:t>Female</w:t>
+      </w:r>
+      <w:r>
+        <w:rPr>
+          <w:rFonts w:ascii="Times New Roman" w:hAnsi="Times New Roman" w:cs="Times New Roman"/>
+          <w:sz w:val="24"/>
+          <w:szCs w:val="24"/>
+        </w:rPr>
+        <w:t xml:space="preserve">), </w:t>
+      </w:r>
+      <w:r>
+        <w:rPr>
+          <w:rFonts w:ascii="Times New Roman" w:hAnsi="Times New Roman" w:cs="Times New Roman"/>
+          <w:sz w:val="24"/>
+          <w:szCs w:val="24"/>
+        </w:rPr>
+        <w:t>Target fWHR</w:t>
+      </w:r>
+      <w:r>
+        <w:rPr>
+          <w:rFonts w:ascii="Times New Roman" w:hAnsi="Times New Roman" w:cs="Times New Roman"/>
+          <w:sz w:val="24"/>
+          <w:szCs w:val="24"/>
+        </w:rPr>
+        <w:t xml:space="preserve"> (</w:t>
+      </w:r>
+      <w:r>
+        <w:rPr>
+          <w:rFonts w:ascii="Times New Roman" w:hAnsi="Times New Roman" w:cs="Times New Roman"/>
+          <w:sz w:val="24"/>
+          <w:szCs w:val="24"/>
+        </w:rPr>
+        <w:t>High</w:t>
+      </w:r>
+      <w:r>
+        <w:rPr>
+          <w:rFonts w:ascii="Times New Roman" w:hAnsi="Times New Roman" w:cs="Times New Roman"/>
+          <w:sz w:val="24"/>
+          <w:szCs w:val="24"/>
+        </w:rPr>
+        <w:t xml:space="preserve"> vs. </w:t>
+      </w:r>
+      <w:r>
+        <w:rPr>
+          <w:rFonts w:ascii="Times New Roman" w:hAnsi="Times New Roman" w:cs="Times New Roman"/>
+          <w:sz w:val="24"/>
+          <w:szCs w:val="24"/>
+        </w:rPr>
+        <w:t>Low</w:t>
+      </w:r>
+      <w:r>
+        <w:rPr>
+          <w:rFonts w:ascii="Times New Roman" w:hAnsi="Times New Roman" w:cs="Times New Roman"/>
+          <w:sz w:val="24"/>
+          <w:szCs w:val="24"/>
+        </w:rPr>
+        <w:t xml:space="preserve">), and </w:t>
+      </w:r>
+      <w:r>
+        <w:rPr>
+          <w:rFonts w:ascii="Times New Roman" w:hAnsi="Times New Roman" w:cs="Times New Roman"/>
+          <w:sz w:val="24"/>
+          <w:szCs w:val="24"/>
+        </w:rPr>
+        <w:t>Parenting Role</w:t>
+      </w:r>
+      <w:r>
+        <w:rPr>
+          <w:rFonts w:ascii="Times New Roman" w:hAnsi="Times New Roman" w:cs="Times New Roman"/>
+          <w:sz w:val="24"/>
+          <w:szCs w:val="24"/>
+        </w:rPr>
+        <w:t xml:space="preserve"> (</w:t>
+      </w:r>
+      <w:r>
+        <w:rPr>
+          <w:rFonts w:ascii="Times New Roman" w:hAnsi="Times New Roman" w:cs="Times New Roman"/>
+          <w:sz w:val="24"/>
+          <w:szCs w:val="24"/>
+        </w:rPr>
+        <w:t>Protection</w:t>
+      </w:r>
+      <w:r>
+        <w:rPr>
+          <w:rFonts w:ascii="Times New Roman" w:hAnsi="Times New Roman" w:cs="Times New Roman"/>
+          <w:sz w:val="24"/>
+          <w:szCs w:val="24"/>
+        </w:rPr>
+        <w:t xml:space="preserve"> vs. </w:t>
+      </w:r>
+      <w:r>
+        <w:rPr>
+          <w:rFonts w:ascii="Times New Roman" w:hAnsi="Times New Roman" w:cs="Times New Roman"/>
+          <w:sz w:val="24"/>
+          <w:szCs w:val="24"/>
+        </w:rPr>
+        <w:t>Nurturance</w:t>
+      </w:r>
+      <w:r>
+        <w:rPr>
+          <w:rFonts w:ascii="Times New Roman" w:hAnsi="Times New Roman" w:cs="Times New Roman"/>
+          <w:sz w:val="24"/>
+          <w:szCs w:val="24"/>
+        </w:rPr>
+        <w:t>)</w:t>
+      </w:r>
+      <w:r>
+        <w:t xml:space="preserve"> </w:t>
+      </w:r>
+      <w:r>
+        <w:rPr>
+          <w:rFonts w:ascii="Times New Roman" w:hAnsi="Times New Roman" w:cs="Times New Roman"/>
+          <w:sz w:val="24"/>
+          <w:szCs w:val="24"/>
+        </w:rPr>
+        <w:t>along with all interactions.</w:t>
+      </w:r>
+      <w:r>
+        <w:rPr>
+          <w:rFonts w:ascii="Times New Roman" w:hAnsi="Times New Roman" w:cs="Times New Roman"/>
+          <w:sz w:val="24"/>
+          <w:szCs w:val="24"/>
+        </w:rPr>
+        <w:t xml:space="preserve"> Participants were treated as a random effect.</w:t>
+      </w:r>
+      <w:r>
+        <w:rPr>
+          <w:rFonts w:ascii="Times New Roman" w:hAnsi="Times New Roman" w:cs="Times New Roman"/>
+          <w:sz w:val="24"/>
+          <w:szCs w:val="24"/>
+        </w:rPr>
+        <w:t xml:space="preserve"> </w:t>
+      </w:r>
+      <w:r>
+        <w:rPr>
+          <w:rFonts w:ascii="Times New Roman" w:hAnsi="Times New Roman" w:cs="Times New Roman"/>
+          <w:sz w:val="24"/>
+          <w:szCs w:val="24"/>
+        </w:rPr>
+        <w:t>Th</w:t>
+      </w:r>
+      <w:r>
+        <w:rPr>
+          <w:rFonts w:ascii="Times New Roman" w:hAnsi="Times New Roman" w:cs="Times New Roman"/>
+          <w:sz w:val="24"/>
+          <w:szCs w:val="24"/>
+        </w:rPr>
+        <w:t>is</w:t>
+      </w:r>
+      <w:r>
+        <w:rPr>
+          <w:rFonts w:ascii="Times New Roman" w:hAnsi="Times New Roman" w:cs="Times New Roman"/>
+          <w:sz w:val="24"/>
+          <w:szCs w:val="24"/>
+        </w:rPr>
+        <w:t xml:space="preserve"> full model was compared to intercept only and fixed effects models. </w:t>
+      </w:r>
+      <w:r>
+        <w:rPr>
+          <w:rFonts w:ascii="Times New Roman" w:hAnsi="Times New Roman" w:cs="Times New Roman"/>
+          <w:sz w:val="24"/>
+          <w:szCs w:val="24"/>
+        </w:rPr>
+        <w:t>Likelihood Ratio Tests (LRTs) confirmed</w:t>
+      </w:r>
+      <w:r>
+        <w:rPr>
+          <w:rFonts w:ascii="Times New Roman" w:hAnsi="Times New Roman" w:cs="Times New Roman"/>
+          <w:sz w:val="24"/>
+          <w:szCs w:val="24"/>
+        </w:rPr>
+        <w:t xml:space="preserve"> that the full model provided the best fit to the data</w:t>
+      </w:r>
+      <w:r>
+        <w:rPr>
+          <w:rFonts w:ascii="Times New Roman" w:hAnsi="Times New Roman" w:cs="Times New Roman"/>
+          <w:sz w:val="24"/>
+          <w:szCs w:val="24"/>
+        </w:rPr>
+        <w:t xml:space="preserve">, </w:t>
+      </w:r>
+      <w:r>
+        <w:rPr>
+          <w:rFonts w:ascii="Times New Roman" w:hAnsi="Times New Roman" w:cs="Times New Roman"/>
+          <w:sz w:val="24"/>
+          <w:szCs w:val="24"/>
+        </w:rPr>
+        <w:softHyphen/>
+      </w:r>
+      <w:r>
+        <w:rPr>
+          <w:rFonts w:ascii="Times New Roman" w:hAnsi="Times New Roman" w:cs="Times New Roman"/>
+          <w:sz w:val="24"/>
+          <w:szCs w:val="24"/>
+        </w:rPr>
+        <w:t>χ</w:t>
+      </w:r>
+      <w:r>
+        <w:rPr>
+          <w:rFonts w:ascii="Times New Roman" w:hAnsi="Times New Roman" w:cs="Times New Roman"/>
+          <w:sz w:val="24"/>
+          <w:szCs w:val="24"/>
+          <w:vertAlign w:val="superscript"/>
+        </w:rPr>
+        <w:t>2</w:t>
+      </w:r>
+      <w:r>
+        <w:rPr>
+          <w:rFonts w:ascii="Times New Roman" w:hAnsi="Times New Roman" w:cs="Times New Roman"/>
+          <w:sz w:val="24"/>
+          <w:szCs w:val="24"/>
+        </w:rPr>
+        <w:t>s</w:t>
+      </w:r>
+      <w:r>
+        <w:rPr>
+          <w:rFonts w:ascii="Times New Roman" w:hAnsi="Times New Roman" w:cs="Times New Roman"/>
+          <w:sz w:val="24"/>
+          <w:szCs w:val="24"/>
+        </w:rPr>
+        <w:t xml:space="preserve"> </w:t>
+      </w:r>
+      <w:r>
+        <w:rPr>
+          <w:rFonts w:ascii="Times New Roman" w:hAnsi="Times New Roman" w:cs="Times New Roman"/>
+          <w:sz w:val="24"/>
+          <w:szCs w:val="24"/>
+        </w:rPr>
+        <w:t>≥ 75.21</w:t>
+      </w:r>
+      <w:r>
+        <w:rPr>
+          <w:rFonts w:ascii="Times New Roman" w:hAnsi="Times New Roman" w:cs="Times New Roman"/>
+          <w:sz w:val="24"/>
+          <w:szCs w:val="24"/>
+        </w:rPr>
+        <w:t xml:space="preserve">, </w:t>
       </w:r>
       <w:r>
         <w:rPr>
@@ -820,7 +975,15 @@
           <w:sz w:val="24"/>
           <w:szCs w:val="24"/>
         </w:rPr>
-        <w:t>lme4</w:t>
+        <w:t>p</w:t>
+      </w:r>
+      <w:r>
+        <w:rPr>
+          <w:rFonts w:ascii="Times New Roman" w:hAnsi="Times New Roman" w:cs="Times New Roman"/>
+          <w:sz w:val="24"/>
+          <w:szCs w:val="24"/>
+        </w:rPr>
+        <w:t>s</w:t>
       </w:r>
       <w:r>
         <w:rPr>
@@ -836,125 +999,39 @@
           <w:sz w:val="24"/>
           <w:szCs w:val="24"/>
         </w:rPr>
-        <w:t>package (</w:t>
-      </w:r>
-      <w:r>
-        <w:rPr>
-          <w:rFonts w:ascii="Times New Roman" w:hAnsi="Times New Roman" w:cs="Times New Roman"/>
-          <w:sz w:val="24"/>
-          <w:szCs w:val="24"/>
-        </w:rPr>
-        <w:t xml:space="preserve">Bates, </w:t>
-      </w:r>
-      <w:proofErr w:type="spellStart"/>
-      <w:r>
-        <w:rPr>
-          <w:rFonts w:ascii="Times New Roman" w:hAnsi="Times New Roman" w:cs="Times New Roman"/>
-          <w:sz w:val="24"/>
-          <w:szCs w:val="24"/>
-        </w:rPr>
-        <w:t>Mächler</w:t>
-      </w:r>
-      <w:proofErr w:type="spellEnd"/>
-      <w:r>
-        <w:rPr>
-          <w:rFonts w:ascii="Times New Roman" w:hAnsi="Times New Roman" w:cs="Times New Roman"/>
-          <w:sz w:val="24"/>
-          <w:szCs w:val="24"/>
-        </w:rPr>
-        <w:t xml:space="preserve">, </w:t>
-      </w:r>
-      <w:proofErr w:type="spellStart"/>
-      <w:r>
-        <w:rPr>
-          <w:rFonts w:ascii="Times New Roman" w:hAnsi="Times New Roman" w:cs="Times New Roman"/>
-          <w:sz w:val="24"/>
-          <w:szCs w:val="24"/>
-        </w:rPr>
-        <w:t>Bolker</w:t>
-      </w:r>
-      <w:proofErr w:type="spellEnd"/>
-      <w:r>
-        <w:rPr>
-          <w:rFonts w:ascii="Times New Roman" w:hAnsi="Times New Roman" w:cs="Times New Roman"/>
-          <w:sz w:val="24"/>
-          <w:szCs w:val="24"/>
-        </w:rPr>
-        <w:t xml:space="preserve">, &amp; Walker, 2015; </w:t>
-      </w:r>
-      <w:r>
-        <w:rPr>
-          <w:rFonts w:ascii="Times New Roman" w:hAnsi="Times New Roman" w:cs="Times New Roman"/>
-          <w:sz w:val="24"/>
-          <w:szCs w:val="24"/>
-        </w:rPr>
-        <w:t>Table xx displays full model results</w:t>
-      </w:r>
-      <w:r>
-        <w:rPr>
-          <w:rFonts w:ascii="Times New Roman" w:hAnsi="Times New Roman" w:cs="Times New Roman"/>
-          <w:sz w:val="24"/>
-          <w:szCs w:val="24"/>
-        </w:rPr>
-        <w:t xml:space="preserve">). Overall, this model detected </w:t>
-      </w:r>
-      <w:r>
-        <w:rPr>
-          <w:rFonts w:ascii="Times New Roman" w:hAnsi="Times New Roman" w:cs="Times New Roman"/>
-          <w:sz w:val="24"/>
-          <w:szCs w:val="24"/>
-        </w:rPr>
-        <w:t xml:space="preserve">a </w:t>
-      </w:r>
-      <w:r>
-        <w:rPr>
-          <w:rFonts w:ascii="Times New Roman" w:hAnsi="Times New Roman" w:cs="Times New Roman"/>
-          <w:sz w:val="24"/>
-          <w:szCs w:val="24"/>
-        </w:rPr>
-        <w:t>significant</w:t>
-      </w:r>
-      <w:r>
-        <w:rPr>
-          <w:rFonts w:ascii="Times New Roman" w:hAnsi="Times New Roman" w:cs="Times New Roman"/>
-          <w:sz w:val="24"/>
-          <w:szCs w:val="24"/>
-        </w:rPr>
-        <w:t xml:space="preserve"> effect</w:t>
-      </w:r>
-      <w:r>
-        <w:rPr>
-          <w:rFonts w:ascii="Times New Roman" w:hAnsi="Times New Roman" w:cs="Times New Roman"/>
-          <w:sz w:val="24"/>
-          <w:szCs w:val="24"/>
-        </w:rPr>
-        <w:t xml:space="preserve"> of</w:t>
-      </w:r>
-      <w:r>
-        <w:rPr>
-          <w:rFonts w:ascii="Times New Roman" w:hAnsi="Times New Roman" w:cs="Times New Roman"/>
-          <w:sz w:val="24"/>
-          <w:szCs w:val="24"/>
-        </w:rPr>
-        <w:t xml:space="preserve"> Target </w:t>
-      </w:r>
-      <w:proofErr w:type="spellStart"/>
-      <w:r>
-        <w:rPr>
-          <w:rFonts w:ascii="Times New Roman" w:hAnsi="Times New Roman" w:cs="Times New Roman"/>
-          <w:sz w:val="24"/>
-          <w:szCs w:val="24"/>
-        </w:rPr>
-        <w:t>fWHR</w:t>
-      </w:r>
-      <w:proofErr w:type="spellEnd"/>
-      <w:r>
-        <w:rPr>
-          <w:rFonts w:ascii="Times New Roman" w:hAnsi="Times New Roman" w:cs="Times New Roman"/>
-          <w:sz w:val="24"/>
-          <w:szCs w:val="24"/>
-        </w:rPr>
-        <w:t>,</w:t>
+        <w:t>&lt; .001</w:t>
+      </w:r>
+      <w:r>
+        <w:rPr>
+          <w:rFonts w:ascii="Times New Roman" w:hAnsi="Times New Roman" w:cs="Times New Roman"/>
+          <w:sz w:val="24"/>
+          <w:szCs w:val="24"/>
+        </w:rPr>
+        <w:t xml:space="preserve">; </w:t>
+      </w:r>
+      <w:r>
+        <w:rPr>
+          <w:rFonts w:ascii="Times New Roman" w:hAnsi="Times New Roman" w:cs="Times New Roman"/>
+          <w:sz w:val="24"/>
+          <w:szCs w:val="24"/>
+        </w:rPr>
+        <w:t>BF</w:t>
+      </w:r>
+      <w:r>
+        <w:rPr>
+          <w:rFonts w:ascii="Times New Roman" w:hAnsi="Times New Roman" w:cs="Times New Roman"/>
+          <w:sz w:val="24"/>
+          <w:szCs w:val="24"/>
+        </w:rPr>
+        <w:t>s</w:t>
+      </w:r>
+      <w:r>
+        <w:rPr>
+          <w:rFonts w:ascii="Times New Roman" w:hAnsi="Times New Roman" w:cs="Times New Roman"/>
+          <w:sz w:val="24"/>
+          <w:szCs w:val="24"/>
+        </w:rPr>
+        <w:t xml:space="preserve"> &gt; 100.</w:t>
       </w:r>
       <w:r>
         <w:rPr>
@@ -970,230 +1047,340 @@
           <w:sz w:val="24"/>
           <w:szCs w:val="24"/>
         </w:rPr>
-        <w:t xml:space="preserve">indicating that </w:t>
-      </w:r>
-      <w:r>
-        <w:rPr>
-          <w:rFonts w:ascii="Times New Roman" w:hAnsi="Times New Roman" w:cs="Times New Roman"/>
-          <w:sz w:val="24"/>
-          <w:szCs w:val="24"/>
-        </w:rPr>
-        <w:t>high-</w:t>
-      </w:r>
-      <w:proofErr w:type="spellStart"/>
-      <w:r>
-        <w:rPr>
-          <w:rFonts w:ascii="Times New Roman" w:hAnsi="Times New Roman" w:cs="Times New Roman"/>
-          <w:sz w:val="24"/>
-          <w:szCs w:val="24"/>
-        </w:rPr>
-        <w:t>fWHR</w:t>
-      </w:r>
-      <w:proofErr w:type="spellEnd"/>
-      <w:r>
-        <w:rPr>
-          <w:rFonts w:ascii="Times New Roman" w:hAnsi="Times New Roman" w:cs="Times New Roman"/>
-          <w:sz w:val="24"/>
-          <w:szCs w:val="24"/>
-        </w:rPr>
-        <w:t xml:space="preserve"> targets were viewed as more effective parents compared to low-</w:t>
-      </w:r>
-      <w:proofErr w:type="spellStart"/>
-      <w:r>
-        <w:rPr>
-          <w:rFonts w:ascii="Times New Roman" w:hAnsi="Times New Roman" w:cs="Times New Roman"/>
-          <w:sz w:val="24"/>
-          <w:szCs w:val="24"/>
-        </w:rPr>
-        <w:t>fWHR</w:t>
-      </w:r>
-      <w:proofErr w:type="spellEnd"/>
-      <w:r>
-        <w:rPr>
-          <w:rFonts w:ascii="Times New Roman" w:hAnsi="Times New Roman" w:cs="Times New Roman"/>
-          <w:sz w:val="24"/>
-          <w:szCs w:val="24"/>
-        </w:rPr>
-        <w:t xml:space="preserve"> targets (4.06 vs. </w:t>
-      </w:r>
-      <w:r>
-        <w:rPr>
-          <w:rFonts w:ascii="Times New Roman" w:hAnsi="Times New Roman" w:cs="Times New Roman"/>
-          <w:sz w:val="24"/>
-          <w:szCs w:val="24"/>
-        </w:rPr>
-        <w:t>3.88</w:t>
-      </w:r>
-      <w:r>
-        <w:rPr>
-          <w:rFonts w:ascii="Times New Roman" w:hAnsi="Times New Roman" w:cs="Times New Roman"/>
-          <w:sz w:val="24"/>
-          <w:szCs w:val="24"/>
-        </w:rPr>
-        <w:t xml:space="preserve">, respectively). </w:t>
-      </w:r>
-      <w:r>
-        <w:rPr>
-          <w:rFonts w:ascii="Times New Roman" w:hAnsi="Times New Roman" w:cs="Times New Roman"/>
-          <w:sz w:val="24"/>
-          <w:szCs w:val="24"/>
-        </w:rPr>
-        <w:t>Additionally, a significant effect of Parenting Role indicated</w:t>
-      </w:r>
-      <w:r>
-        <w:rPr>
-          <w:rFonts w:ascii="Times New Roman" w:hAnsi="Times New Roman" w:cs="Times New Roman"/>
-          <w:sz w:val="24"/>
-          <w:szCs w:val="24"/>
-        </w:rPr>
-        <w:t xml:space="preserve"> that targets were perceived as more effective in protecting their offspring than nurturing them (4.03 vs. 3.91). </w:t>
-      </w:r>
-      <w:r>
-        <w:rPr>
-          <w:rFonts w:ascii="Times New Roman" w:hAnsi="Times New Roman" w:cs="Times New Roman"/>
-          <w:sz w:val="24"/>
-          <w:szCs w:val="24"/>
-        </w:rPr>
-        <w:t>However, no significant effect of Participant Sex was detected.</w:t>
+        <w:t xml:space="preserve">As such, </w:t>
+      </w:r>
+      <w:r>
+        <w:rPr>
+          <w:rFonts w:ascii="Times New Roman" w:hAnsi="Times New Roman" w:cs="Times New Roman"/>
+          <w:sz w:val="24"/>
+          <w:szCs w:val="24"/>
+        </w:rPr>
+        <w:t>this</w:t>
+      </w:r>
+      <w:r>
+        <w:rPr>
+          <w:rFonts w:ascii="Times New Roman" w:hAnsi="Times New Roman" w:cs="Times New Roman"/>
+          <w:sz w:val="24"/>
+          <w:szCs w:val="24"/>
+        </w:rPr>
+        <w:t xml:space="preserve"> model was used </w:t>
+      </w:r>
+      <w:r>
+        <w:rPr>
+          <w:rFonts w:ascii="Times New Roman" w:hAnsi="Times New Roman" w:cs="Times New Roman"/>
+          <w:sz w:val="24"/>
+          <w:szCs w:val="24"/>
+        </w:rPr>
+        <w:t>for</w:t>
+      </w:r>
+      <w:r>
+        <w:rPr>
+          <w:rFonts w:ascii="Times New Roman" w:hAnsi="Times New Roman" w:cs="Times New Roman"/>
+          <w:sz w:val="24"/>
+          <w:szCs w:val="24"/>
+        </w:rPr>
+        <w:t xml:space="preserve"> the following analys</w:t>
+      </w:r>
+      <w:r>
+        <w:rPr>
+          <w:rFonts w:ascii="Times New Roman" w:hAnsi="Times New Roman" w:cs="Times New Roman"/>
+          <w:sz w:val="24"/>
+          <w:szCs w:val="24"/>
+        </w:rPr>
+        <w:t>i</w:t>
+      </w:r>
+      <w:r>
+        <w:rPr>
+          <w:rFonts w:ascii="Times New Roman" w:hAnsi="Times New Roman" w:cs="Times New Roman"/>
+          <w:sz w:val="24"/>
+          <w:szCs w:val="24"/>
+        </w:rPr>
+        <w:t>s.</w:t>
       </w:r>
     </w:p>
     <w:p>
       <w:pPr>
         <w:widowControl w:val="0"/>
         <w:spacing w:after="0" w:line="480" w:lineRule="auto"/>
-        <w:rPr>
-          <w:rFonts w:ascii="Times New Roman" w:hAnsi="Times New Roman" w:cs="Times New Roman"/>
-          <w:sz w:val="24"/>
-          <w:szCs w:val="24"/>
-        </w:rPr>
-      </w:pPr>
-      <w:r>
-        <w:rPr>
-          <w:rFonts w:ascii="Times New Roman" w:hAnsi="Times New Roman" w:cs="Times New Roman"/>
-          <w:sz w:val="24"/>
-          <w:szCs w:val="24"/>
-        </w:rPr>
-        <w:tab/>
-      </w:r>
-      <w:commentRangeStart w:id="2"/>
-      <w:r>
-        <w:rPr>
-          <w:rFonts w:ascii="Times New Roman" w:hAnsi="Times New Roman" w:cs="Times New Roman"/>
-          <w:sz w:val="24"/>
-          <w:szCs w:val="24"/>
-        </w:rPr>
-        <w:t>Importantly</w:t>
-      </w:r>
-      <w:commentRangeEnd w:id="2"/>
-      <w:r>
-        <w:rPr>
-          <w:rStyle w:val="CommentReference"/>
-        </w:rPr>
-        <w:commentReference w:id="2"/>
-      </w:r>
-      <w:r>
-        <w:rPr>
-          <w:rFonts w:ascii="Times New Roman" w:hAnsi="Times New Roman" w:cs="Times New Roman"/>
-          <w:sz w:val="24"/>
-          <w:szCs w:val="24"/>
-        </w:rPr>
-        <w:t xml:space="preserve">, </w:t>
-      </w:r>
-      <w:r>
-        <w:rPr>
-          <w:rFonts w:ascii="Times New Roman" w:hAnsi="Times New Roman" w:cs="Times New Roman"/>
-          <w:sz w:val="24"/>
-          <w:szCs w:val="24"/>
-        </w:rPr>
-        <w:t xml:space="preserve">this model yielded a significant interaction between Target </w:t>
-      </w:r>
-      <w:proofErr w:type="spellStart"/>
-      <w:r>
-        <w:rPr>
-          <w:rFonts w:ascii="Times New Roman" w:hAnsi="Times New Roman" w:cs="Times New Roman"/>
-          <w:sz w:val="24"/>
-          <w:szCs w:val="24"/>
-        </w:rPr>
-        <w:t>fWHR</w:t>
-      </w:r>
-      <w:proofErr w:type="spellEnd"/>
-      <w:r>
-        <w:rPr>
-          <w:rFonts w:ascii="Times New Roman" w:hAnsi="Times New Roman" w:cs="Times New Roman"/>
-          <w:sz w:val="24"/>
-          <w:szCs w:val="24"/>
-        </w:rPr>
-        <w:t xml:space="preserve"> and Parenting Role, such that high-</w:t>
-      </w:r>
-      <w:proofErr w:type="spellStart"/>
-      <w:r>
-        <w:rPr>
-          <w:rFonts w:ascii="Times New Roman" w:hAnsi="Times New Roman" w:cs="Times New Roman"/>
-          <w:sz w:val="24"/>
-          <w:szCs w:val="24"/>
-        </w:rPr>
-        <w:t>fWHR</w:t>
-      </w:r>
-      <w:proofErr w:type="spellEnd"/>
-      <w:r>
-        <w:rPr>
-          <w:rFonts w:ascii="Times New Roman" w:hAnsi="Times New Roman" w:cs="Times New Roman"/>
-          <w:sz w:val="24"/>
-          <w:szCs w:val="24"/>
-        </w:rPr>
-        <w:t xml:space="preserve"> targets were perceived as more effective at protecting their offspring than low-</w:t>
-      </w:r>
-      <w:proofErr w:type="spellStart"/>
-      <w:r>
-        <w:rPr>
-          <w:rFonts w:ascii="Times New Roman" w:hAnsi="Times New Roman" w:cs="Times New Roman"/>
-          <w:sz w:val="24"/>
-          <w:szCs w:val="24"/>
-        </w:rPr>
-        <w:t>fWHR</w:t>
-      </w:r>
-      <w:proofErr w:type="spellEnd"/>
-      <w:r>
-        <w:rPr>
-          <w:rFonts w:ascii="Times New Roman" w:hAnsi="Times New Roman" w:cs="Times New Roman"/>
-          <w:sz w:val="24"/>
-          <w:szCs w:val="24"/>
-        </w:rPr>
-        <w:t xml:space="preserve"> targets (4.23 vs. 3.89). However, no difference </w:t>
-      </w:r>
-      <w:r>
-        <w:rPr>
-          <w:rFonts w:ascii="Times New Roman" w:hAnsi="Times New Roman" w:cs="Times New Roman"/>
-          <w:sz w:val="24"/>
-          <w:szCs w:val="24"/>
-        </w:rPr>
-        <w:t>occurred between perceptions of high and low-</w:t>
-      </w:r>
-      <w:proofErr w:type="spellStart"/>
-      <w:r>
-        <w:rPr>
-          <w:rFonts w:ascii="Times New Roman" w:hAnsi="Times New Roman" w:cs="Times New Roman"/>
-          <w:sz w:val="24"/>
-          <w:szCs w:val="24"/>
-        </w:rPr>
-        <w:t>fWHR</w:t>
-      </w:r>
-      <w:proofErr w:type="spellEnd"/>
-      <w:r>
-        <w:rPr>
-          <w:rFonts w:ascii="Times New Roman" w:hAnsi="Times New Roman" w:cs="Times New Roman"/>
-          <w:sz w:val="24"/>
-          <w:szCs w:val="24"/>
-        </w:rPr>
-        <w:t xml:space="preserve"> targets in terms of nurturing</w:t>
-      </w:r>
-      <w:r>
-        <w:rPr>
-          <w:rFonts w:ascii="Times New Roman" w:hAnsi="Times New Roman" w:cs="Times New Roman"/>
-          <w:sz w:val="24"/>
-          <w:szCs w:val="24"/>
-        </w:rPr>
-        <w:t xml:space="preserve"> (3.89 vs. 3.93).</w:t>
+        <w:ind w:firstLine="720"/>
+        <w:rPr>
+          <w:rFonts w:ascii="Times New Roman" w:hAnsi="Times New Roman" w:cs="Times New Roman"/>
+          <w:sz w:val="24"/>
+          <w:szCs w:val="24"/>
+        </w:rPr>
+      </w:pPr>
+      <w:r>
+        <w:rPr>
+          <w:rFonts w:ascii="Times New Roman" w:hAnsi="Times New Roman" w:cs="Times New Roman"/>
+          <w:sz w:val="24"/>
+          <w:szCs w:val="24"/>
+        </w:rPr>
+        <w:t xml:space="preserve">Overall, </w:t>
+      </w:r>
+      <w:r>
+        <w:rPr>
+          <w:rFonts w:ascii="Times New Roman" w:hAnsi="Times New Roman" w:cs="Times New Roman"/>
+          <w:sz w:val="24"/>
+          <w:szCs w:val="24"/>
+        </w:rPr>
+        <w:t xml:space="preserve">our </w:t>
+      </w:r>
+      <w:r>
+        <w:rPr>
+          <w:rFonts w:ascii="Times New Roman" w:hAnsi="Times New Roman" w:cs="Times New Roman"/>
+          <w:sz w:val="24"/>
+          <w:szCs w:val="24"/>
+        </w:rPr>
+        <w:t xml:space="preserve">final </w:t>
+      </w:r>
+      <w:r>
+        <w:rPr>
+          <w:rFonts w:ascii="Times New Roman" w:hAnsi="Times New Roman" w:cs="Times New Roman"/>
+          <w:sz w:val="24"/>
+          <w:szCs w:val="24"/>
+        </w:rPr>
+        <w:t xml:space="preserve">model </w:t>
+      </w:r>
+      <w:r>
+        <w:rPr>
+          <w:rFonts w:ascii="Times New Roman" w:hAnsi="Times New Roman" w:cs="Times New Roman"/>
+          <w:sz w:val="24"/>
+          <w:szCs w:val="24"/>
+        </w:rPr>
+        <w:t xml:space="preserve">yielded </w:t>
+      </w:r>
+      <w:r>
+        <w:rPr>
+          <w:rFonts w:ascii="Times New Roman" w:hAnsi="Times New Roman" w:cs="Times New Roman"/>
+          <w:sz w:val="24"/>
+          <w:szCs w:val="24"/>
+        </w:rPr>
+        <w:t xml:space="preserve">a </w:t>
+      </w:r>
+      <w:r>
+        <w:rPr>
+          <w:rFonts w:ascii="Times New Roman" w:hAnsi="Times New Roman" w:cs="Times New Roman"/>
+          <w:sz w:val="24"/>
+          <w:szCs w:val="24"/>
+        </w:rPr>
+        <w:t>significant</w:t>
+      </w:r>
+      <w:r>
+        <w:rPr>
+          <w:rFonts w:ascii="Times New Roman" w:hAnsi="Times New Roman" w:cs="Times New Roman"/>
+          <w:sz w:val="24"/>
+          <w:szCs w:val="24"/>
+        </w:rPr>
+        <w:t xml:space="preserve"> effect</w:t>
+      </w:r>
+      <w:r>
+        <w:rPr>
+          <w:rFonts w:ascii="Times New Roman" w:hAnsi="Times New Roman" w:cs="Times New Roman"/>
+          <w:sz w:val="24"/>
+          <w:szCs w:val="24"/>
+        </w:rPr>
+        <w:t xml:space="preserve"> </w:t>
+      </w:r>
+      <w:r>
+        <w:rPr>
+          <w:rFonts w:ascii="Times New Roman" w:hAnsi="Times New Roman" w:cs="Times New Roman"/>
+          <w:sz w:val="24"/>
+          <w:szCs w:val="24"/>
+        </w:rPr>
+        <w:t xml:space="preserve">of Parenting Role </w:t>
+      </w:r>
+      <w:r>
+        <w:rPr>
+          <w:rFonts w:ascii="Times New Roman" w:hAnsi="Times New Roman" w:cs="Times New Roman"/>
+          <w:sz w:val="24"/>
+          <w:szCs w:val="24"/>
+        </w:rPr>
+        <w:t xml:space="preserve">which </w:t>
+      </w:r>
+      <w:r>
+        <w:rPr>
+          <w:rFonts w:ascii="Times New Roman" w:hAnsi="Times New Roman" w:cs="Times New Roman"/>
+          <w:sz w:val="24"/>
+          <w:szCs w:val="24"/>
+        </w:rPr>
+        <w:t>indicated</w:t>
+      </w:r>
+      <w:r>
+        <w:rPr>
+          <w:rFonts w:ascii="Times New Roman" w:hAnsi="Times New Roman" w:cs="Times New Roman"/>
+          <w:sz w:val="24"/>
+          <w:szCs w:val="24"/>
+        </w:rPr>
+        <w:t xml:space="preserve"> that targets were perceived as more effective in protecting their offspring than nurturing them </w:t>
+      </w:r>
+      <w:r>
+        <w:rPr>
+          <w:rFonts w:ascii="Times New Roman" w:hAnsi="Times New Roman" w:cs="Times New Roman"/>
+          <w:sz w:val="24"/>
+          <w:szCs w:val="24"/>
+        </w:rPr>
+        <w:lastRenderedPageBreak/>
+        <w:t xml:space="preserve">(4.03 vs. 3.91). </w:t>
+      </w:r>
+      <w:r>
+        <w:rPr>
+          <w:rFonts w:ascii="Times New Roman" w:hAnsi="Times New Roman" w:cs="Times New Roman"/>
+          <w:sz w:val="24"/>
+          <w:szCs w:val="24"/>
+        </w:rPr>
+        <w:t>N</w:t>
+      </w:r>
+      <w:r>
+        <w:rPr>
+          <w:rFonts w:ascii="Times New Roman" w:hAnsi="Times New Roman" w:cs="Times New Roman"/>
+          <w:sz w:val="24"/>
+          <w:szCs w:val="24"/>
+        </w:rPr>
+        <w:t>o significant effect</w:t>
+      </w:r>
+      <w:r>
+        <w:rPr>
+          <w:rFonts w:ascii="Times New Roman" w:hAnsi="Times New Roman" w:cs="Times New Roman"/>
+          <w:sz w:val="24"/>
+          <w:szCs w:val="24"/>
+        </w:rPr>
+        <w:t>s</w:t>
+      </w:r>
+      <w:r>
+        <w:rPr>
+          <w:rFonts w:ascii="Times New Roman" w:hAnsi="Times New Roman" w:cs="Times New Roman"/>
+          <w:sz w:val="24"/>
+          <w:szCs w:val="24"/>
+        </w:rPr>
+        <w:t xml:space="preserve"> of Participant Sex </w:t>
+      </w:r>
+      <w:r>
+        <w:rPr>
+          <w:rFonts w:ascii="Times New Roman" w:hAnsi="Times New Roman" w:cs="Times New Roman"/>
+          <w:sz w:val="24"/>
+          <w:szCs w:val="24"/>
+        </w:rPr>
+        <w:t xml:space="preserve">or Target fWHR </w:t>
+      </w:r>
+      <w:r>
+        <w:rPr>
+          <w:rFonts w:ascii="Times New Roman" w:hAnsi="Times New Roman" w:cs="Times New Roman"/>
+          <w:sz w:val="24"/>
+          <w:szCs w:val="24"/>
+        </w:rPr>
+        <w:t>w</w:t>
+      </w:r>
+      <w:r>
+        <w:rPr>
+          <w:rFonts w:ascii="Times New Roman" w:hAnsi="Times New Roman" w:cs="Times New Roman"/>
+          <w:sz w:val="24"/>
+          <w:szCs w:val="24"/>
+        </w:rPr>
+        <w:t>ere</w:t>
+      </w:r>
+      <w:r>
+        <w:rPr>
+          <w:rFonts w:ascii="Times New Roman" w:hAnsi="Times New Roman" w:cs="Times New Roman"/>
+          <w:sz w:val="24"/>
+          <w:szCs w:val="24"/>
+        </w:rPr>
+        <w:t xml:space="preserve"> detected.</w:t>
+      </w:r>
+      <w:r>
+        <w:rPr>
+          <w:rFonts w:ascii="Times New Roman" w:hAnsi="Times New Roman" w:cs="Times New Roman"/>
+          <w:sz w:val="24"/>
+          <w:szCs w:val="24"/>
+        </w:rPr>
+        <w:t xml:space="preserve"> </w:t>
+      </w:r>
+      <w:r>
+        <w:rPr>
+          <w:rFonts w:ascii="Times New Roman" w:hAnsi="Times New Roman" w:cs="Times New Roman"/>
+          <w:sz w:val="24"/>
+          <w:szCs w:val="24"/>
+        </w:rPr>
+        <w:t xml:space="preserve">Importantly, </w:t>
+      </w:r>
+      <w:r>
+        <w:rPr>
+          <w:rFonts w:ascii="Times New Roman" w:hAnsi="Times New Roman" w:cs="Times New Roman"/>
+          <w:sz w:val="24"/>
+          <w:szCs w:val="24"/>
+        </w:rPr>
+        <w:t xml:space="preserve">however, </w:t>
+      </w:r>
+      <w:r>
+        <w:rPr>
+          <w:rFonts w:ascii="Times New Roman" w:hAnsi="Times New Roman" w:cs="Times New Roman"/>
+          <w:sz w:val="24"/>
+          <w:szCs w:val="24"/>
+        </w:rPr>
+        <w:t xml:space="preserve">this model yielded a significant interaction between Target fWHR and Parenting Role, such that high-fWHR targets were perceived as more effective at protecting their offspring than low-fWHR targets (4.23 vs. 3.89). </w:t>
+      </w:r>
+      <w:r>
+        <w:rPr>
+          <w:rFonts w:ascii="Times New Roman" w:hAnsi="Times New Roman" w:cs="Times New Roman"/>
+          <w:sz w:val="24"/>
+          <w:szCs w:val="24"/>
+        </w:rPr>
+        <w:t>Regarding nurturing</w:t>
+      </w:r>
+      <w:r>
+        <w:rPr>
+          <w:rFonts w:ascii="Times New Roman" w:hAnsi="Times New Roman" w:cs="Times New Roman"/>
+          <w:sz w:val="24"/>
+          <w:szCs w:val="24"/>
+        </w:rPr>
+        <w:t xml:space="preserve">, no difference </w:t>
+      </w:r>
+      <w:r>
+        <w:rPr>
+          <w:rFonts w:ascii="Times New Roman" w:hAnsi="Times New Roman" w:cs="Times New Roman"/>
+          <w:sz w:val="24"/>
+          <w:szCs w:val="24"/>
+        </w:rPr>
+        <w:t>in perceived parenting efficacy was detected</w:t>
+      </w:r>
+      <w:r>
+        <w:rPr>
+          <w:rFonts w:ascii="Times New Roman" w:hAnsi="Times New Roman" w:cs="Times New Roman"/>
+          <w:sz w:val="24"/>
+          <w:szCs w:val="24"/>
+        </w:rPr>
+        <w:t xml:space="preserve"> between high and low-fWHR targets </w:t>
+      </w:r>
+      <w:r>
+        <w:rPr>
+          <w:rFonts w:ascii="Times New Roman" w:hAnsi="Times New Roman" w:cs="Times New Roman"/>
+          <w:sz w:val="24"/>
+          <w:szCs w:val="24"/>
+        </w:rPr>
+        <w:t>(3.89 vs. 3.93).</w:t>
+      </w:r>
+      <w:r>
+        <w:rPr>
+          <w:rFonts w:ascii="Times New Roman" w:hAnsi="Times New Roman" w:cs="Times New Roman"/>
+          <w:sz w:val="24"/>
+          <w:szCs w:val="24"/>
+        </w:rPr>
+        <w:t xml:space="preserve"> All other interactions</w:t>
+      </w:r>
+      <w:r>
+        <w:rPr>
+          <w:rFonts w:ascii="Times New Roman" w:hAnsi="Times New Roman" w:cs="Times New Roman"/>
+          <w:sz w:val="24"/>
+          <w:szCs w:val="24"/>
+        </w:rPr>
+        <w:t>, including the three-way interaction between Participant Sex, Target fWHR, and Parenting Role,</w:t>
+      </w:r>
+      <w:r>
+        <w:rPr>
+          <w:rFonts w:ascii="Times New Roman" w:hAnsi="Times New Roman" w:cs="Times New Roman"/>
+          <w:sz w:val="24"/>
+          <w:szCs w:val="24"/>
+        </w:rPr>
+        <w:t xml:space="preserve"> were non-significant.</w:t>
       </w:r>
     </w:p>
     <w:p>
@@ -1277,9 +1464,24 @@
           <w:sz w:val="24"/>
           <w:szCs w:val="24"/>
         </w:rPr>
-        <w:t xml:space="preserve"> We recruited 194 participants from public university in Southeastern U.S. for course credit in a single wave of data collection (153 women, 41 men; </w:t>
-      </w:r>
-      <w:proofErr w:type="spellStart"/>
+        <w:t xml:space="preserve"> We recruited 194 participants from</w:t>
+      </w:r>
+      <w:r>
+        <w:rPr>
+          <w:rFonts w:ascii="Times New Roman" w:hAnsi="Times New Roman" w:cs="Times New Roman"/>
+          <w:sz w:val="24"/>
+          <w:szCs w:val="24"/>
+        </w:rPr>
+        <w:t xml:space="preserve"> a</w:t>
+      </w:r>
+      <w:r>
+        <w:rPr>
+          <w:rFonts w:ascii="Times New Roman" w:hAnsi="Times New Roman" w:cs="Times New Roman"/>
+          <w:sz w:val="24"/>
+          <w:szCs w:val="24"/>
+        </w:rPr>
+        <w:t xml:space="preserve"> public university in Southeastern U.S. for course credit in a single wave of data collection (153 women, 41 men; </w:t>
+      </w:r>
       <w:r>
         <w:rPr>
           <w:rFonts w:ascii="Times New Roman" w:hAnsi="Times New Roman" w:cs="Times New Roman"/>
@@ -1301,7 +1503,6 @@
         </w:rPr>
         <w:t>Age</w:t>
       </w:r>
-      <w:proofErr w:type="spellEnd"/>
       <w:r>
         <w:rPr>
           <w:rFonts w:ascii="Times New Roman" w:hAnsi="Times New Roman" w:cs="Times New Roman"/>
@@ -1326,16 +1527,7 @@
           <w:sz w:val="24"/>
           <w:szCs w:val="24"/>
         </w:rPr>
-        <w:t xml:space="preserve">=3.12; </w:t>
-      </w:r>
-      <w:r>
-        <w:rPr>
-          <w:rFonts w:ascii="Times New Roman" w:hAnsi="Times New Roman" w:cs="Times New Roman"/>
-          <w:sz w:val="24"/>
-          <w:szCs w:val="24"/>
-        </w:rPr>
-        <w:lastRenderedPageBreak/>
-        <w:t>52.6% White). A sensitivity analysis indicated 194 participants would sufficiently detect small effects (</w:t>
+        <w:t>=3.12; 52.6% White). A sensitivity analysis indicated 194 participants would sufficiently detect small effects (</w:t>
       </w:r>
       <w:r>
         <w:rPr>
@@ -1431,9 +1623,230 @@
           <w:rFonts w:ascii="Times New Roman" w:hAnsi="Times New Roman" w:cs="Times New Roman"/>
           <w:sz w:val="24"/>
           <w:szCs w:val="24"/>
+        </w:rPr>
+        <w:tab/>
+      </w:r>
+      <w:r>
+        <w:rPr>
+          <w:rFonts w:ascii="Times New Roman" w:hAnsi="Times New Roman" w:cs="Times New Roman"/>
+          <w:sz w:val="24"/>
+          <w:szCs w:val="24"/>
+        </w:rPr>
+        <w:t xml:space="preserve">As in Study 1, we again submitted our data to a linear mixed-effects model, which tested for effects of Participant Sex, fWHR, Parenting </w:t>
+      </w:r>
+      <w:r>
+        <w:rPr>
+          <w:rFonts w:ascii="Times New Roman" w:hAnsi="Times New Roman" w:cs="Times New Roman"/>
+          <w:sz w:val="24"/>
+          <w:szCs w:val="24"/>
           <w:highlight w:val="yellow"/>
         </w:rPr>
-        <w:t>[words here]</w:t>
+        <w:t>Motives</w:t>
+      </w:r>
+      <w:r>
+        <w:rPr>
+          <w:rFonts w:ascii="Times New Roman" w:hAnsi="Times New Roman" w:cs="Times New Roman"/>
+          <w:sz w:val="24"/>
+          <w:szCs w:val="24"/>
+        </w:rPr>
+        <w:t xml:space="preserve">, </w:t>
+      </w:r>
+      <w:r>
+        <w:rPr>
+          <w:rFonts w:ascii="Times New Roman" w:hAnsi="Times New Roman" w:cs="Times New Roman"/>
+          <w:sz w:val="24"/>
+          <w:szCs w:val="24"/>
+          <w:highlight w:val="yellow"/>
+        </w:rPr>
+        <w:t>Inversion</w:t>
+      </w:r>
+      <w:r>
+        <w:rPr>
+          <w:rFonts w:ascii="Times New Roman" w:hAnsi="Times New Roman" w:cs="Times New Roman"/>
+          <w:sz w:val="24"/>
+          <w:szCs w:val="24"/>
+        </w:rPr>
+        <w:t xml:space="preserve">, and all possible interactions. LRT testing confirmed that this model provided the best for our data relative to intercept and main effects only models, </w:t>
+      </w:r>
+      <w:r>
+        <w:rPr>
+          <w:rFonts w:ascii="Times New Roman" w:hAnsi="Times New Roman" w:cs="Times New Roman"/>
+          <w:sz w:val="24"/>
+          <w:szCs w:val="24"/>
+        </w:rPr>
+        <w:softHyphen/>
+      </w:r>
+      <w:r>
+        <w:rPr>
+          <w:rFonts w:ascii="Times New Roman" w:hAnsi="Times New Roman" w:cs="Times New Roman"/>
+          <w:sz w:val="24"/>
+          <w:szCs w:val="24"/>
+        </w:rPr>
+        <w:t>χ</w:t>
+      </w:r>
+      <w:r>
+        <w:rPr>
+          <w:rFonts w:ascii="Times New Roman" w:hAnsi="Times New Roman" w:cs="Times New Roman"/>
+          <w:sz w:val="24"/>
+          <w:szCs w:val="24"/>
+          <w:vertAlign w:val="superscript"/>
+        </w:rPr>
+        <w:t>2</w:t>
+      </w:r>
+      <w:r>
+        <w:rPr>
+          <w:rFonts w:ascii="Times New Roman" w:hAnsi="Times New Roman" w:cs="Times New Roman"/>
+          <w:sz w:val="24"/>
+          <w:szCs w:val="24"/>
+        </w:rPr>
+        <w:t>s</w:t>
+      </w:r>
+      <w:r>
+        <w:rPr>
+          <w:rFonts w:ascii="Times New Roman" w:hAnsi="Times New Roman" w:cs="Times New Roman"/>
+          <w:sz w:val="24"/>
+          <w:szCs w:val="24"/>
+        </w:rPr>
+        <w:t xml:space="preserve"> </w:t>
+      </w:r>
+      <w:r>
+        <w:rPr>
+          <w:rFonts w:ascii="Times New Roman" w:hAnsi="Times New Roman" w:cs="Times New Roman"/>
+          <w:sz w:val="24"/>
+          <w:szCs w:val="24"/>
+        </w:rPr>
+        <w:t xml:space="preserve">≥ </w:t>
+      </w:r>
+      <w:r>
+        <w:rPr>
+          <w:rFonts w:ascii="Times New Roman" w:hAnsi="Times New Roman" w:cs="Times New Roman"/>
+          <w:sz w:val="24"/>
+          <w:szCs w:val="24"/>
+        </w:rPr>
+        <w:t>250.37</w:t>
+      </w:r>
+      <w:r>
+        <w:rPr>
+          <w:rFonts w:ascii="Times New Roman" w:hAnsi="Times New Roman" w:cs="Times New Roman"/>
+          <w:sz w:val="24"/>
+          <w:szCs w:val="24"/>
+        </w:rPr>
+        <w:t xml:space="preserve">, </w:t>
+      </w:r>
+      <w:r>
+        <w:rPr>
+          <w:rFonts w:ascii="Times New Roman" w:hAnsi="Times New Roman" w:cs="Times New Roman"/>
+          <w:i/>
+          <w:iCs/>
+          <w:sz w:val="24"/>
+          <w:szCs w:val="24"/>
+        </w:rPr>
+        <w:t>p</w:t>
+      </w:r>
+      <w:r>
+        <w:rPr>
+          <w:rFonts w:ascii="Times New Roman" w:hAnsi="Times New Roman" w:cs="Times New Roman"/>
+          <w:sz w:val="24"/>
+          <w:szCs w:val="24"/>
+        </w:rPr>
+        <w:t>s</w:t>
+      </w:r>
+      <w:r>
+        <w:rPr>
+          <w:rFonts w:ascii="Times New Roman" w:hAnsi="Times New Roman" w:cs="Times New Roman"/>
+          <w:sz w:val="24"/>
+          <w:szCs w:val="24"/>
+        </w:rPr>
+        <w:t xml:space="preserve"> </w:t>
+      </w:r>
+      <w:r>
+        <w:rPr>
+          <w:rFonts w:ascii="Times New Roman" w:hAnsi="Times New Roman" w:cs="Times New Roman"/>
+          <w:sz w:val="24"/>
+          <w:szCs w:val="24"/>
+        </w:rPr>
+        <w:t>&lt; .001</w:t>
+      </w:r>
+      <w:r>
+        <w:rPr>
+          <w:rFonts w:ascii="Times New Roman" w:hAnsi="Times New Roman" w:cs="Times New Roman"/>
+          <w:sz w:val="24"/>
+          <w:szCs w:val="24"/>
+        </w:rPr>
+        <w:t xml:space="preserve">; </w:t>
+      </w:r>
+      <w:r>
+        <w:rPr>
+          <w:rFonts w:ascii="Times New Roman" w:hAnsi="Times New Roman" w:cs="Times New Roman"/>
+          <w:sz w:val="24"/>
+          <w:szCs w:val="24"/>
+        </w:rPr>
+        <w:t>BF</w:t>
+      </w:r>
+      <w:r>
+        <w:rPr>
+          <w:rFonts w:ascii="Times New Roman" w:hAnsi="Times New Roman" w:cs="Times New Roman"/>
+          <w:sz w:val="24"/>
+          <w:szCs w:val="24"/>
+        </w:rPr>
+        <w:t>s</w:t>
+      </w:r>
+      <w:r>
+        <w:rPr>
+          <w:rFonts w:ascii="Times New Roman" w:hAnsi="Times New Roman" w:cs="Times New Roman"/>
+          <w:sz w:val="24"/>
+          <w:szCs w:val="24"/>
+        </w:rPr>
+        <w:t xml:space="preserve"> &gt; 100</w:t>
+      </w:r>
+      <w:r>
+        <w:rPr>
+          <w:rFonts w:ascii="Times New Roman" w:hAnsi="Times New Roman" w:cs="Times New Roman"/>
+          <w:sz w:val="24"/>
+          <w:szCs w:val="24"/>
+        </w:rPr>
+        <w:t xml:space="preserve">. </w:t>
+      </w:r>
+      <w:r>
+        <w:rPr>
+          <w:rFonts w:ascii="Times New Roman" w:hAnsi="Times New Roman" w:cs="Times New Roman"/>
+          <w:sz w:val="24"/>
+          <w:szCs w:val="24"/>
+        </w:rPr>
+        <w:t xml:space="preserve">Full output for our final model is available in Table 2. </w:t>
+      </w:r>
+      <w:r>
+        <w:rPr>
+          <w:rFonts w:ascii="Times New Roman" w:hAnsi="Times New Roman" w:cs="Times New Roman"/>
+          <w:sz w:val="24"/>
+          <w:szCs w:val="24"/>
+        </w:rPr>
+        <w:t xml:space="preserve">Overall, </w:t>
+      </w:r>
+      <w:r>
+        <w:rPr>
+          <w:rFonts w:ascii="Times New Roman" w:hAnsi="Times New Roman" w:cs="Times New Roman"/>
+          <w:sz w:val="24"/>
+          <w:szCs w:val="24"/>
+        </w:rPr>
+        <w:t xml:space="preserve">this model showed a significant effect of Parenting Motive, STATs. Additionally, a significant effect of Inversion was detected, such that [STATS]. </w:t>
+      </w:r>
+      <w:r>
+        <w:rPr>
+          <w:rFonts w:ascii="Times New Roman" w:hAnsi="Times New Roman" w:cs="Times New Roman"/>
+          <w:sz w:val="24"/>
+          <w:szCs w:val="24"/>
+        </w:rPr>
+        <w:lastRenderedPageBreak/>
+        <w:t xml:space="preserve">Importantly, the Parenting x fWHR interaction was significant. [BREAKDOWN]. </w:t>
+      </w:r>
+      <w:r>
+        <w:rPr>
+          <w:rFonts w:ascii="Times New Roman" w:hAnsi="Times New Roman" w:cs="Times New Roman"/>
+          <w:sz w:val="24"/>
+          <w:szCs w:val="24"/>
+        </w:rPr>
+        <w:t>Additionally, the Parenting x Inversion interaction was also significant [] along with the three-way interaction between Parenting, fWHR, and Inversion [STATS]. All other effects/interactions were non-significant.</w:t>
       </w:r>
     </w:p>
     <w:p>
@@ -1519,7 +1932,6 @@
         </w:rPr>
         <w:t xml:space="preserve"> We recruited 207 undergraduates from a private university in Northeastern U.S. for course credit in a single wave of data collection. We excluded one participant from final analyses for reporting being neither male nor female, given our interest in identifying potential sex differences (155 women, 51 men; </w:t>
       </w:r>
-      <w:proofErr w:type="spellStart"/>
       <w:r>
         <w:rPr>
           <w:rFonts w:ascii="Times New Roman" w:hAnsi="Times New Roman" w:cs="Times New Roman"/>
@@ -1541,7 +1953,6 @@
         </w:rPr>
         <w:t>Age</w:t>
       </w:r>
-      <w:proofErr w:type="spellEnd"/>
       <w:r>
         <w:rPr>
           <w:rFonts w:ascii="Times New Roman" w:hAnsi="Times New Roman" w:cs="Times New Roman"/>
@@ -1639,43 +2050,7 @@
           <w:sz w:val="24"/>
           <w:szCs w:val="24"/>
         </w:rPr>
-        <w:t xml:space="preserve"> Participants completed a modified version of the Abbreviated Parental Care and Nurturance Scale (PCAT-</w:t>
-      </w:r>
-      <w:proofErr w:type="spellStart"/>
-      <w:r>
-        <w:rPr>
-          <w:rFonts w:ascii="Times New Roman" w:hAnsi="Times New Roman" w:cs="Times New Roman"/>
-          <w:sz w:val="24"/>
-          <w:szCs w:val="24"/>
-        </w:rPr>
-        <w:t>pn</w:t>
-      </w:r>
-      <w:proofErr w:type="spellEnd"/>
-      <w:r>
-        <w:rPr>
-          <w:rFonts w:ascii="Times New Roman" w:hAnsi="Times New Roman" w:cs="Times New Roman"/>
-          <w:sz w:val="24"/>
-          <w:szCs w:val="24"/>
-        </w:rPr>
-        <w:t xml:space="preserve">), a scale developed to assess individual differences in parenting motives along dimensions of protection and nurturance (Hofer, </w:t>
-      </w:r>
-      <w:proofErr w:type="spellStart"/>
-      <w:r>
-        <w:rPr>
-          <w:rFonts w:ascii="Times New Roman" w:hAnsi="Times New Roman" w:cs="Times New Roman"/>
-          <w:sz w:val="24"/>
-          <w:szCs w:val="24"/>
-        </w:rPr>
-        <w:t>Buckels</w:t>
-      </w:r>
-      <w:proofErr w:type="spellEnd"/>
-      <w:r>
-        <w:rPr>
-          <w:rFonts w:ascii="Times New Roman" w:hAnsi="Times New Roman" w:cs="Times New Roman"/>
-          <w:sz w:val="24"/>
-          <w:szCs w:val="24"/>
-        </w:rPr>
-        <w:t>, White, Beall, &amp; Schaller, 2018). We modified the wording of items to assess how each target appeared to typify both motives, with 4 items assessing protection (e.g., “This person would hurt anyone who was a threat to a child”) and 6 assessing nurturance (“If this person were to see an infant, they would want to hold”). Items demonstrated strong reliability across stimulus level and subscale (αs&gt;0.93).</w:t>
+        <w:t xml:space="preserve"> Participants completed a modified version of the Abbreviated Parental Care and Nurturance Scale (PCAT-pn), a scale developed to assess individual differences in parenting motives along dimensions of protection and nurturance (Hofer, Buckels, White, Beall, &amp; Schaller, 2018). We modified the wording of items to assess how each target appeared to typify both motives, with 4 items assessing protection (e.g., “This person would hurt anyone who was a threat to a child”) and 6 assessing nurturance (“If this person were to see an infant, they would want to hold”). Items demonstrated strong reliability across stimulus level and subscale (αs&gt;0.93).</w:t>
       </w:r>
     </w:p>
     <w:p>
@@ -1694,7 +2069,6 @@
           <w:sz w:val="24"/>
           <w:szCs w:val="24"/>
         </w:rPr>
-        <w:lastRenderedPageBreak/>
         <w:tab/>
       </w:r>
       <w:r>
@@ -1734,6 +2108,7 @@
           <w:sz w:val="24"/>
           <w:szCs w:val="24"/>
         </w:rPr>
+        <w:lastRenderedPageBreak/>
         <w:tab/>
         <w:t>Consenting participants viewed each face in a randomized order and evaluated their parenting motivation, and contextual mating preferences. Participants further indicated how dominant they perceived each target as being using a single, face-valid item (1=</w:t>
       </w:r>
@@ -2009,7 +2384,6 @@
         </w:rPr>
         <w:t xml:space="preserve">=149; 106 women, 43 men; </w:t>
       </w:r>
-      <w:proofErr w:type="spellStart"/>
       <w:r>
         <w:rPr>
           <w:rFonts w:ascii="Times New Roman" w:hAnsi="Times New Roman" w:cs="Times New Roman"/>
@@ -2031,7 +2405,6 @@
         </w:rPr>
         <w:t>Age</w:t>
       </w:r>
-      <w:proofErr w:type="spellEnd"/>
       <w:r>
         <w:rPr>
           <w:rFonts w:ascii="Times New Roman" w:hAnsi="Times New Roman" w:cs="Times New Roman"/>
@@ -2111,34 +2484,7 @@
           <w:sz w:val="24"/>
           <w:szCs w:val="24"/>
         </w:rPr>
-        <w:t xml:space="preserve"> Consenting participants engaged in the same task as described in Study 1 by evaluating high- and low-</w:t>
-      </w:r>
-      <w:proofErr w:type="spellStart"/>
-      <w:r>
-        <w:rPr>
-          <w:rFonts w:ascii="Times New Roman" w:hAnsi="Times New Roman" w:cs="Times New Roman"/>
-          <w:sz w:val="24"/>
-          <w:szCs w:val="24"/>
-        </w:rPr>
-        <w:t>fWHR</w:t>
-      </w:r>
-      <w:proofErr w:type="spellEnd"/>
-      <w:r>
-        <w:rPr>
-          <w:rFonts w:ascii="Times New Roman" w:hAnsi="Times New Roman" w:cs="Times New Roman"/>
-          <w:sz w:val="24"/>
-          <w:szCs w:val="24"/>
-        </w:rPr>
-        <w:t xml:space="preserve"> targets in their perceived parenting ability in protection and nurturance domains. However, participants evaluated either White </w:t>
-      </w:r>
-      <w:r>
-        <w:rPr>
-          <w:rFonts w:ascii="Times New Roman" w:hAnsi="Times New Roman" w:cs="Times New Roman"/>
-          <w:sz w:val="24"/>
-          <w:szCs w:val="24"/>
-        </w:rPr>
-        <w:lastRenderedPageBreak/>
-        <w:t>(</w:t>
+        <w:t xml:space="preserve"> Consenting participants engaged in the same task as described in Study 1 by evaluating high- and low-fWHR targets in their perceived parenting ability in protection and nurturance domains. However, participants evaluated either White (</w:t>
       </w:r>
       <w:r>
         <w:rPr>
@@ -2174,61 +2520,16 @@
           <w:sz w:val="24"/>
           <w:szCs w:val="24"/>
         </w:rPr>
-        <w:t xml:space="preserve">=74) on a between-subjects basis. This methodological decision was to reduce concerns of demand characteristics given differing racial stereotypes that could be activated during within-subjects comparisons (Christiansen, 2012). The Black targets were also chosen from the Chicago Faces Database (Ma et al., 2015) and varied in naturally occurring </w:t>
-      </w:r>
-      <w:proofErr w:type="spellStart"/>
-      <w:r>
-        <w:rPr>
-          <w:rFonts w:ascii="Times New Roman" w:hAnsi="Times New Roman" w:cs="Times New Roman"/>
-          <w:sz w:val="24"/>
-          <w:szCs w:val="24"/>
-        </w:rPr>
-        <w:t>fWHR</w:t>
-      </w:r>
-      <w:proofErr w:type="spellEnd"/>
-      <w:r>
-        <w:rPr>
-          <w:rFonts w:ascii="Times New Roman" w:hAnsi="Times New Roman" w:cs="Times New Roman"/>
-          <w:sz w:val="24"/>
-          <w:szCs w:val="24"/>
-        </w:rPr>
-        <w:t xml:space="preserve"> like their White counterparts in the previous studies, with previous work demonstrating formidability in Black targets to have similar signal values to White targets (</w:t>
-      </w:r>
-      <w:proofErr w:type="spellStart"/>
-      <w:r>
-        <w:rPr>
-          <w:rFonts w:ascii="Times New Roman" w:hAnsi="Times New Roman" w:cs="Times New Roman"/>
-          <w:sz w:val="24"/>
-          <w:szCs w:val="24"/>
-        </w:rPr>
-        <w:t>Deska</w:t>
-      </w:r>
-      <w:proofErr w:type="spellEnd"/>
-      <w:r>
-        <w:rPr>
-          <w:rFonts w:ascii="Times New Roman" w:hAnsi="Times New Roman" w:cs="Times New Roman"/>
-          <w:sz w:val="24"/>
-          <w:szCs w:val="24"/>
-        </w:rPr>
-        <w:t xml:space="preserve">, Lloyd, &amp; </w:t>
-      </w:r>
-      <w:proofErr w:type="spellStart"/>
-      <w:r>
-        <w:rPr>
-          <w:rFonts w:ascii="Times New Roman" w:hAnsi="Times New Roman" w:cs="Times New Roman"/>
-          <w:sz w:val="24"/>
-          <w:szCs w:val="24"/>
-        </w:rPr>
-        <w:t>Hugenberg</w:t>
-      </w:r>
-      <w:proofErr w:type="spellEnd"/>
-      <w:r>
-        <w:rPr>
-          <w:rFonts w:ascii="Times New Roman" w:hAnsi="Times New Roman" w:cs="Times New Roman"/>
-          <w:sz w:val="24"/>
-          <w:szCs w:val="24"/>
-        </w:rPr>
-        <w:t>, 2018b).</w:t>
+        <w:t xml:space="preserve">=74) on a between-subjects basis. This methodological decision was to reduce concerns of demand characteristics given differing racial stereotypes that could be activated during within-subjects comparisons (Christiansen, 2012). The Black targets were also </w:t>
+      </w:r>
+      <w:r>
+        <w:rPr>
+          <w:rFonts w:ascii="Times New Roman" w:hAnsi="Times New Roman" w:cs="Times New Roman"/>
+          <w:sz w:val="24"/>
+          <w:szCs w:val="24"/>
+        </w:rPr>
+        <w:lastRenderedPageBreak/>
+        <w:t>chosen from the Chicago Faces Database (Ma et al., 2015) and varied in naturally occurring fWHR like their White counterparts in the previous studies, with previous work demonstrating formidability in Black targets to have similar signal values to White targets (Deska, Lloyd, &amp; Hugenberg, 2018b).</w:t>
       </w:r>
     </w:p>
     <w:p>
@@ -2467,7 +2768,6 @@
         </w:rPr>
         <w:t xml:space="preserve">=131 (75 men, 56 women, </w:t>
       </w:r>
-      <w:proofErr w:type="spellStart"/>
       <w:r>
         <w:rPr>
           <w:rFonts w:ascii="Times New Roman" w:hAnsi="Times New Roman" w:cs="Times New Roman"/>
@@ -2489,7 +2789,6 @@
         </w:rPr>
         <w:t>Age</w:t>
       </w:r>
-      <w:proofErr w:type="spellEnd"/>
       <w:r>
         <w:rPr>
           <w:rFonts w:ascii="Times New Roman" w:hAnsi="Times New Roman" w:cs="Times New Roman"/>
@@ -2514,25 +2813,7 @@
           <w:sz w:val="24"/>
           <w:szCs w:val="24"/>
         </w:rPr>
-        <w:t>=</w:t>
-      </w:r>
-      <w:proofErr w:type="gramStart"/>
-      <w:r>
-        <w:rPr>
-          <w:rFonts w:ascii="Times New Roman" w:hAnsi="Times New Roman" w:cs="Times New Roman"/>
-          <w:sz w:val="24"/>
-          <w:szCs w:val="24"/>
-        </w:rPr>
-        <w:t>2.73;</w:t>
-      </w:r>
-      <w:proofErr w:type="gramEnd"/>
-      <w:r>
-        <w:rPr>
-          <w:rFonts w:ascii="Times New Roman" w:hAnsi="Times New Roman" w:cs="Times New Roman"/>
-          <w:sz w:val="24"/>
-          <w:szCs w:val="24"/>
-        </w:rPr>
-        <w:t xml:space="preserve"> 39.7% Asian). Sensitivity analyses indicated we were sufficiently powered to detect small effects (Cohen’s </w:t>
+        <w:t xml:space="preserve">=2.73; 39.7% Asian). Sensitivity analyses indicated we were sufficiently powered to detect small effects (Cohen’s </w:t>
       </w:r>
       <w:r>
         <w:rPr>
@@ -2587,88 +2868,7 @@
           <w:sz w:val="24"/>
           <w:szCs w:val="24"/>
         </w:rPr>
-        <w:t xml:space="preserve"> Consenting participants engaged in similar procedures as Study 1, albeit with the notable exception of a truncated number of target male faces. Specifically, we tasked participants with evaluating high- and low-</w:t>
-      </w:r>
-      <w:proofErr w:type="spellStart"/>
-      <w:r>
-        <w:rPr>
-          <w:rFonts w:ascii="Times New Roman" w:hAnsi="Times New Roman" w:cs="Times New Roman"/>
-          <w:sz w:val="24"/>
-          <w:szCs w:val="24"/>
-        </w:rPr>
-        <w:t>fWHR</w:t>
-      </w:r>
-      <w:proofErr w:type="spellEnd"/>
-      <w:r>
-        <w:rPr>
-          <w:rFonts w:ascii="Times New Roman" w:hAnsi="Times New Roman" w:cs="Times New Roman"/>
-          <w:sz w:val="24"/>
-          <w:szCs w:val="24"/>
-        </w:rPr>
-        <w:t xml:space="preserve"> male and female faces for a total of 20 trials of five targets in each category. This mirrors procedures from previous </w:t>
-      </w:r>
-      <w:r>
-        <w:rPr>
-          <w:rFonts w:ascii="Times New Roman" w:hAnsi="Times New Roman" w:cs="Times New Roman"/>
-          <w:sz w:val="24"/>
-          <w:szCs w:val="24"/>
-        </w:rPr>
-        <w:lastRenderedPageBreak/>
-        <w:t xml:space="preserve">work assessing target sex effects of </w:t>
-      </w:r>
-      <w:proofErr w:type="spellStart"/>
-      <w:r>
-        <w:rPr>
-          <w:rFonts w:ascii="Times New Roman" w:hAnsi="Times New Roman" w:cs="Times New Roman"/>
-          <w:sz w:val="24"/>
-          <w:szCs w:val="24"/>
-        </w:rPr>
-        <w:t>fWHR</w:t>
-      </w:r>
-      <w:proofErr w:type="spellEnd"/>
-      <w:r>
-        <w:rPr>
-          <w:rFonts w:ascii="Times New Roman" w:hAnsi="Times New Roman" w:cs="Times New Roman"/>
-          <w:sz w:val="24"/>
-          <w:szCs w:val="24"/>
-        </w:rPr>
-        <w:t xml:space="preserve"> (i.e., </w:t>
-      </w:r>
-      <w:proofErr w:type="spellStart"/>
-      <w:r>
-        <w:rPr>
-          <w:rFonts w:ascii="Times New Roman" w:hAnsi="Times New Roman" w:cs="Times New Roman"/>
-          <w:sz w:val="24"/>
-          <w:szCs w:val="24"/>
-        </w:rPr>
-        <w:t>Deska</w:t>
-      </w:r>
-      <w:proofErr w:type="spellEnd"/>
-      <w:r>
-        <w:rPr>
-          <w:rFonts w:ascii="Times New Roman" w:hAnsi="Times New Roman" w:cs="Times New Roman"/>
-          <w:sz w:val="24"/>
-          <w:szCs w:val="24"/>
-        </w:rPr>
-        <w:t xml:space="preserve"> et al., 2018a). Like the male faces employed throughout previous studies, the female faces similarly represented the highest and lowest </w:t>
-      </w:r>
-      <w:proofErr w:type="spellStart"/>
-      <w:r>
-        <w:rPr>
-          <w:rFonts w:ascii="Times New Roman" w:hAnsi="Times New Roman" w:cs="Times New Roman"/>
-          <w:sz w:val="24"/>
-          <w:szCs w:val="24"/>
-        </w:rPr>
-        <w:t>fWHRs</w:t>
-      </w:r>
-      <w:proofErr w:type="spellEnd"/>
-      <w:r>
-        <w:rPr>
-          <w:rFonts w:ascii="Times New Roman" w:hAnsi="Times New Roman" w:cs="Times New Roman"/>
-          <w:sz w:val="24"/>
-          <w:szCs w:val="24"/>
-        </w:rPr>
-        <w:t xml:space="preserve"> in the database.</w:t>
+        <w:t xml:space="preserve"> Consenting participants engaged in similar procedures as Study 1, albeit with the notable exception of a truncated number of target male faces. Specifically, we tasked participants with evaluating high- and low-fWHR male and female faces for a total of 20 trials of five targets in each category. This mirrors procedures from previous work assessing target sex effects of fWHR (i.e., Deska et al., 2018a). Like the male faces employed throughout previous studies, the female faces similarly represented the highest and lowest fWHRs in the database.</w:t>
       </w:r>
     </w:p>
     <w:p>
@@ -2691,6 +2891,7 @@
           <w:sz w:val="24"/>
           <w:szCs w:val="24"/>
         </w:rPr>
+        <w:lastRenderedPageBreak/>
         <w:t>Results</w:t>
       </w:r>
     </w:p>
@@ -2798,7 +2999,6 @@
         </w:rPr>
         <w:t xml:space="preserve"> We recruited a sample of 333 undergraduates from a public university in Southeastern U.S. in exchange for course credit. No data were excluded (254 women, 79 men; </w:t>
       </w:r>
-      <w:proofErr w:type="spellStart"/>
       <w:r>
         <w:rPr>
           <w:rFonts w:ascii="Times New Roman" w:hAnsi="Times New Roman" w:cs="Times New Roman"/>
@@ -2820,7 +3020,6 @@
         </w:rPr>
         <w:t>Age</w:t>
       </w:r>
-      <w:proofErr w:type="spellEnd"/>
       <w:r>
         <w:rPr>
           <w:rFonts w:ascii="Times New Roman" w:hAnsi="Times New Roman" w:cs="Times New Roman"/>
@@ -2923,27 +3122,8 @@
           <w:sz w:val="24"/>
           <w:szCs w:val="24"/>
         </w:rPr>
-        <w:t xml:space="preserve"> Participants responded to the self-report version of PCAT-</w:t>
-      </w:r>
-      <w:proofErr w:type="spellStart"/>
-      <w:r>
-        <w:rPr>
-          <w:rFonts w:ascii="Times New Roman" w:hAnsi="Times New Roman" w:cs="Times New Roman"/>
-          <w:sz w:val="24"/>
-          <w:szCs w:val="24"/>
-        </w:rPr>
-        <w:t>pn</w:t>
-      </w:r>
-      <w:proofErr w:type="spellEnd"/>
-      <w:r>
-        <w:rPr>
-          <w:rFonts w:ascii="Times New Roman" w:hAnsi="Times New Roman" w:cs="Times New Roman"/>
-          <w:sz w:val="24"/>
-          <w:szCs w:val="24"/>
-        </w:rPr>
-        <w:t xml:space="preserve"> to indicate their dispositional motivation to provide care for offspring (Hofer et al., 2018). This scale consists of the protection (4 items, α=0.78; </w:t>
-      </w:r>
-      <w:proofErr w:type="spellStart"/>
+        <w:t xml:space="preserve"> Participants responded to the self-report version of PCAT-pn to indicate their dispositional motivation to provide care for offspring (Hofer et al., 2018). This scale consists of the protection (4 items, α=0.78; </w:t>
+      </w:r>
       <w:r>
         <w:rPr>
           <w:rFonts w:ascii="Times New Roman" w:hAnsi="Times New Roman" w:cs="Times New Roman"/>
@@ -2965,7 +3145,6 @@
         </w:rPr>
         <w:t>Grand</w:t>
       </w:r>
-      <w:proofErr w:type="spellEnd"/>
       <w:r>
         <w:rPr>
           <w:rFonts w:ascii="Times New Roman" w:hAnsi="Times New Roman" w:cs="Times New Roman"/>
@@ -2992,7 +3171,6 @@
         </w:rPr>
         <w:t xml:space="preserve">=0.70) and nurturance subscales (6 items, α=0.83; </w:t>
       </w:r>
-      <w:proofErr w:type="spellStart"/>
       <w:r>
         <w:rPr>
           <w:rFonts w:ascii="Times New Roman" w:hAnsi="Times New Roman" w:cs="Times New Roman"/>
@@ -3014,7 +3192,6 @@
         </w:rPr>
         <w:t>Grand</w:t>
       </w:r>
-      <w:proofErr w:type="spellEnd"/>
       <w:r>
         <w:rPr>
           <w:rFonts w:ascii="Times New Roman" w:hAnsi="Times New Roman" w:cs="Times New Roman"/>
@@ -3203,25 +3380,7 @@
           <w:sz w:val="24"/>
           <w:szCs w:val="24"/>
         </w:rPr>
-        <w:t>=0.94) and low-</w:t>
-      </w:r>
-      <w:proofErr w:type="spellStart"/>
-      <w:r>
-        <w:rPr>
-          <w:rFonts w:ascii="Times New Roman" w:hAnsi="Times New Roman" w:cs="Times New Roman"/>
-          <w:sz w:val="24"/>
-          <w:szCs w:val="24"/>
-        </w:rPr>
-        <w:t>fWHR</w:t>
-      </w:r>
-      <w:proofErr w:type="spellEnd"/>
-      <w:r>
-        <w:rPr>
-          <w:rFonts w:ascii="Times New Roman" w:hAnsi="Times New Roman" w:cs="Times New Roman"/>
-          <w:sz w:val="24"/>
-          <w:szCs w:val="24"/>
-        </w:rPr>
-        <w:t xml:space="preserve"> (</w:t>
+        <w:t>=0.94) and low-fWHR (</w:t>
       </w:r>
       <w:r>
         <w:rPr>
@@ -3257,16 +3416,7 @@
           <w:sz w:val="24"/>
           <w:szCs w:val="24"/>
         </w:rPr>
-        <w:t xml:space="preserve">=0.84) White male targets along a single item assessing general parenting ability </w:t>
-      </w:r>
-      <w:r>
-        <w:rPr>
-          <w:rFonts w:ascii="Times New Roman" w:hAnsi="Times New Roman" w:cs="Times New Roman"/>
-          <w:sz w:val="24"/>
-          <w:szCs w:val="24"/>
-        </w:rPr>
-        <w:lastRenderedPageBreak/>
-        <w:t>(1=</w:t>
+        <w:t>=0.84) White male targets along a single item assessing general parenting ability (1=</w:t>
       </w:r>
       <w:r>
         <w:rPr>
@@ -3302,25 +3452,7 @@
           <w:sz w:val="24"/>
           <w:szCs w:val="24"/>
         </w:rPr>
-        <w:t>). This was followed by the PCAT-</w:t>
-      </w:r>
-      <w:proofErr w:type="spellStart"/>
-      <w:r>
-        <w:rPr>
-          <w:rFonts w:ascii="Times New Roman" w:hAnsi="Times New Roman" w:cs="Times New Roman"/>
-          <w:sz w:val="24"/>
-          <w:szCs w:val="24"/>
-        </w:rPr>
-        <w:t>pn</w:t>
-      </w:r>
-      <w:proofErr w:type="spellEnd"/>
-      <w:r>
-        <w:rPr>
-          <w:rFonts w:ascii="Times New Roman" w:hAnsi="Times New Roman" w:cs="Times New Roman"/>
-          <w:sz w:val="24"/>
-          <w:szCs w:val="24"/>
-        </w:rPr>
-        <w:t xml:space="preserve"> and debriefing.</w:t>
+        <w:t>). This was followed by the PCAT-pn and debriefing.</w:t>
       </w:r>
     </w:p>
     <w:p>
@@ -3380,6 +3512,7 @@
           <w:sz w:val="24"/>
           <w:szCs w:val="24"/>
         </w:rPr>
+        <w:lastRenderedPageBreak/>
         <w:br w:type="page"/>
       </w:r>
     </w:p>
@@ -3489,41 +3622,32 @@
           <w:sz w:val="24"/>
           <w:szCs w:val="24"/>
         </w:rPr>
-        <w:t xml:space="preserve">Summary of Linear Mixed Effects Modeling Output for </w:t>
-      </w:r>
-      <w:r>
-        <w:rPr>
-          <w:rFonts w:ascii="Times New Roman" w:hAnsi="Times New Roman" w:cs="Times New Roman"/>
-          <w:i/>
-          <w:iCs/>
-          <w:sz w:val="24"/>
-          <w:szCs w:val="24"/>
-        </w:rPr>
-        <w:t>XX in Study 1</w:t>
+        <w:t>Summary of Linear Mixed Effects Modeling Output for XX in Study 1</w:t>
       </w:r>
     </w:p>
     <w:tbl>
       <w:tblPr>
         <w:tblStyle w:val="TableGrid"/>
-        <w:tblW w:w="0" w:type="auto"/>
+        <w:tblW w:w="9000" w:type="dxa"/>
+        <w:tblLayout w:type="fixed"/>
         <w:tblLook w:val="04A0" w:firstRow="1" w:lastRow="0" w:firstColumn="1" w:lastColumn="0" w:noHBand="0" w:noVBand="1"/>
       </w:tblPr>
       <w:tblGrid>
-        <w:gridCol w:w="1335"/>
-        <w:gridCol w:w="1335"/>
-        <w:gridCol w:w="1336"/>
-        <w:gridCol w:w="1336"/>
-        <w:gridCol w:w="1336"/>
-        <w:gridCol w:w="1336"/>
-        <w:gridCol w:w="1336"/>
+        <w:gridCol w:w="4140"/>
+        <w:gridCol w:w="1215"/>
+        <w:gridCol w:w="1215"/>
+        <w:gridCol w:w="1215"/>
+        <w:gridCol w:w="1215"/>
       </w:tblGrid>
       <w:tr>
         <w:tc>
           <w:tcPr>
-            <w:tcW w:w="1335" w:type="dxa"/>
+            <w:tcW w:w="4140" w:type="dxa"/>
             <w:tcBorders>
               <w:top w:val="single" w:sz="4" w:space="0" w:color="auto"/>
+              <w:left w:val="nil"/>
               <w:bottom w:val="single" w:sz="4" w:space="0" w:color="auto"/>
+              <w:right w:val="nil"/>
             </w:tcBorders>
           </w:tcPr>
           <w:p>
@@ -3538,24 +3662,29 @@
             </w:pPr>
             <w:r>
               <w:rPr>
-                <w:rFonts w:cstheme="minorHAnsi"/>
-              </w:rPr>
-              <w:t>Statistic</w:t>
+                <w:rFonts w:ascii="Times New Roman" w:hAnsi="Times New Roman" w:cs="Times New Roman"/>
+                <w:sz w:val="24"/>
+                <w:szCs w:val="24"/>
+              </w:rPr>
+              <w:t>Comparison</w:t>
             </w:r>
           </w:p>
         </w:tc>
         <w:tc>
           <w:tcPr>
-            <w:tcW w:w="1335" w:type="dxa"/>
+            <w:tcW w:w="1215" w:type="dxa"/>
             <w:tcBorders>
               <w:top w:val="single" w:sz="4" w:space="0" w:color="auto"/>
+              <w:left w:val="nil"/>
               <w:bottom w:val="single" w:sz="4" w:space="0" w:color="auto"/>
+              <w:right w:val="nil"/>
             </w:tcBorders>
           </w:tcPr>
           <w:p>
             <w:pPr>
               <w:widowControl w:val="0"/>
               <w:spacing w:line="480" w:lineRule="auto"/>
+              <w:jc w:val="center"/>
               <w:rPr>
                 <w:rFonts w:ascii="Times New Roman" w:hAnsi="Times New Roman" w:cs="Times New Roman"/>
                 <w:sz w:val="24"/>
@@ -3564,7 +3693,9 @@
             </w:pPr>
             <w:r>
               <w:rPr>
-                <w:rFonts w:cstheme="minorHAnsi"/>
+                <w:rFonts w:ascii="Times New Roman" w:hAnsi="Times New Roman" w:cs="Times New Roman"/>
+                <w:sz w:val="24"/>
+                <w:szCs w:val="24"/>
               </w:rPr>
               <w:t>Estimate</w:t>
             </w:r>
@@ -3572,16 +3703,19 @@
         </w:tc>
         <w:tc>
           <w:tcPr>
-            <w:tcW w:w="1336" w:type="dxa"/>
+            <w:tcW w:w="1215" w:type="dxa"/>
             <w:tcBorders>
               <w:top w:val="single" w:sz="4" w:space="0" w:color="auto"/>
+              <w:left w:val="nil"/>
               <w:bottom w:val="single" w:sz="4" w:space="0" w:color="auto"/>
+              <w:right w:val="nil"/>
             </w:tcBorders>
           </w:tcPr>
           <w:p>
             <w:pPr>
               <w:widowControl w:val="0"/>
               <w:spacing w:line="480" w:lineRule="auto"/>
+              <w:jc w:val="center"/>
               <w:rPr>
                 <w:rFonts w:ascii="Times New Roman" w:hAnsi="Times New Roman" w:cs="Times New Roman"/>
                 <w:sz w:val="24"/>
@@ -3590,9 +3724,11 @@
             </w:pPr>
             <w:r>
               <w:rPr>
-                <w:rFonts w:cstheme="minorHAnsi"/>
+                <w:rFonts w:ascii="Times New Roman" w:hAnsi="Times New Roman" w:cs="Times New Roman"/>
                 <w:i/>
                 <w:iCs/>
+                <w:sz w:val="24"/>
+                <w:szCs w:val="24"/>
               </w:rPr>
               <w:t>SE</w:t>
             </w:r>
@@ -3600,44 +3736,54 @@
         </w:tc>
         <w:tc>
           <w:tcPr>
-            <w:tcW w:w="1336" w:type="dxa"/>
+            <w:tcW w:w="1215" w:type="dxa"/>
             <w:tcBorders>
               <w:top w:val="single" w:sz="4" w:space="0" w:color="auto"/>
+              <w:left w:val="nil"/>
               <w:bottom w:val="single" w:sz="4" w:space="0" w:color="auto"/>
+              <w:right w:val="nil"/>
             </w:tcBorders>
           </w:tcPr>
           <w:p>
             <w:pPr>
               <w:widowControl w:val="0"/>
               <w:spacing w:line="480" w:lineRule="auto"/>
-              <w:rPr>
-                <w:rFonts w:ascii="Times New Roman" w:hAnsi="Times New Roman" w:cs="Times New Roman"/>
+              <w:jc w:val="center"/>
+              <w:rPr>
+                <w:rFonts w:ascii="Times New Roman" w:hAnsi="Times New Roman" w:cs="Times New Roman"/>
+                <w:i/>
+                <w:iCs/>
                 <w:sz w:val="24"/>
                 <w:szCs w:val="24"/>
               </w:rPr>
             </w:pPr>
             <w:r>
               <w:rPr>
-                <w:rFonts w:cstheme="minorHAnsi"/>
+                <w:rFonts w:ascii="Times New Roman" w:hAnsi="Times New Roman" w:cs="Times New Roman"/>
                 <w:i/>
                 <w:iCs/>
-              </w:rPr>
-              <w:t>z</w:t>
+                <w:sz w:val="24"/>
+                <w:szCs w:val="24"/>
+              </w:rPr>
+              <w:t>t</w:t>
             </w:r>
           </w:p>
         </w:tc>
         <w:tc>
           <w:tcPr>
-            <w:tcW w:w="1336" w:type="dxa"/>
+            <w:tcW w:w="1215" w:type="dxa"/>
             <w:tcBorders>
               <w:top w:val="single" w:sz="4" w:space="0" w:color="auto"/>
+              <w:left w:val="nil"/>
               <w:bottom w:val="single" w:sz="4" w:space="0" w:color="auto"/>
+              <w:right w:val="nil"/>
             </w:tcBorders>
           </w:tcPr>
           <w:p>
             <w:pPr>
               <w:widowControl w:val="0"/>
               <w:spacing w:line="480" w:lineRule="auto"/>
+              <w:jc w:val="center"/>
               <w:rPr>
                 <w:rFonts w:ascii="Times New Roman" w:hAnsi="Times New Roman" w:cs="Times New Roman"/>
                 <w:sz w:val="24"/>
@@ -3646,84 +3792,19 @@
             </w:pPr>
             <w:r>
               <w:rPr>
-                <w:rFonts w:cstheme="minorHAnsi"/>
+                <w:rFonts w:ascii="Times New Roman" w:hAnsi="Times New Roman" w:cs="Times New Roman"/>
                 <w:i/>
                 <w:iCs/>
+                <w:sz w:val="24"/>
+                <w:szCs w:val="24"/>
               </w:rPr>
               <w:t xml:space="preserve">p </w:t>
             </w:r>
             <w:r>
               <w:rPr>
-                <w:rFonts w:cstheme="minorHAnsi"/>
-              </w:rPr>
-              <w:t>value</w:t>
-            </w:r>
-          </w:p>
-        </w:tc>
-        <w:tc>
-          <w:tcPr>
-            <w:tcW w:w="1336" w:type="dxa"/>
-            <w:tcBorders>
-              <w:top w:val="single" w:sz="4" w:space="0" w:color="auto"/>
-              <w:bottom w:val="single" w:sz="4" w:space="0" w:color="auto"/>
-            </w:tcBorders>
-          </w:tcPr>
-          <w:p>
-            <w:pPr>
-              <w:widowControl w:val="0"/>
-              <w:spacing w:line="480" w:lineRule="auto"/>
-              <w:rPr>
-                <w:rFonts w:ascii="Times New Roman" w:hAnsi="Times New Roman" w:cs="Times New Roman"/>
-                <w:sz w:val="24"/>
-                <w:szCs w:val="24"/>
-              </w:rPr>
-            </w:pPr>
-            <w:proofErr w:type="gramStart"/>
-            <w:r>
-              <w:rPr>
-                <w:rFonts w:cstheme="minorHAnsi"/>
-              </w:rPr>
-              <w:t>Omnibus  χ</w:t>
-            </w:r>
-            <w:proofErr w:type="gramEnd"/>
-            <w:r>
-              <w:rPr>
-                <w:rFonts w:cstheme="minorHAnsi"/>
-                <w:vertAlign w:val="superscript"/>
-              </w:rPr>
-              <w:t>2</w:t>
-            </w:r>
-          </w:p>
-        </w:tc>
-        <w:tc>
-          <w:tcPr>
-            <w:tcW w:w="1336" w:type="dxa"/>
-            <w:tcBorders>
-              <w:top w:val="single" w:sz="4" w:space="0" w:color="auto"/>
-              <w:bottom w:val="single" w:sz="4" w:space="0" w:color="auto"/>
-            </w:tcBorders>
-          </w:tcPr>
-          <w:p>
-            <w:pPr>
-              <w:widowControl w:val="0"/>
-              <w:spacing w:line="480" w:lineRule="auto"/>
-              <w:rPr>
-                <w:rFonts w:ascii="Times New Roman" w:hAnsi="Times New Roman" w:cs="Times New Roman"/>
-                <w:sz w:val="24"/>
-                <w:szCs w:val="24"/>
-              </w:rPr>
-            </w:pPr>
-            <w:r>
-              <w:rPr>
-                <w:rFonts w:cstheme="minorHAnsi"/>
-                <w:i/>
-                <w:iCs/>
-              </w:rPr>
-              <w:t xml:space="preserve">p </w:t>
-            </w:r>
-            <w:r>
-              <w:rPr>
-                <w:rFonts w:cstheme="minorHAnsi"/>
+                <w:rFonts w:ascii="Times New Roman" w:hAnsi="Times New Roman" w:cs="Times New Roman"/>
+                <w:sz w:val="24"/>
+                <w:szCs w:val="24"/>
               </w:rPr>
               <w:t>value</w:t>
             </w:r>
@@ -3733,10 +3814,12 @@
       <w:tr>
         <w:tc>
           <w:tcPr>
-            <w:tcW w:w="1335" w:type="dxa"/>
+            <w:tcW w:w="4140" w:type="dxa"/>
             <w:tcBorders>
               <w:top w:val="single" w:sz="4" w:space="0" w:color="auto"/>
-              <w:bottom w:val="single" w:sz="4" w:space="0" w:color="auto"/>
+              <w:left w:val="nil"/>
+              <w:bottom w:val="nil"/>
+              <w:right w:val="nil"/>
             </w:tcBorders>
           </w:tcPr>
           <w:p>
@@ -3744,95 +3827,155 @@
               <w:widowControl w:val="0"/>
               <w:spacing w:line="480" w:lineRule="auto"/>
               <w:rPr>
-                <w:rFonts w:cstheme="minorHAnsi"/>
+                <w:rFonts w:ascii="Times New Roman" w:hAnsi="Times New Roman" w:cs="Times New Roman"/>
+                <w:sz w:val="24"/>
+                <w:szCs w:val="24"/>
               </w:rPr>
             </w:pPr>
+            <w:r>
+              <w:rPr>
+                <w:rFonts w:ascii="Times New Roman" w:hAnsi="Times New Roman" w:cs="Times New Roman"/>
+                <w:sz w:val="24"/>
+                <w:szCs w:val="24"/>
+              </w:rPr>
+              <w:t>Intercept</w:t>
+            </w:r>
           </w:p>
         </w:tc>
         <w:tc>
           <w:tcPr>
-            <w:tcW w:w="1335" w:type="dxa"/>
+            <w:tcW w:w="1215" w:type="dxa"/>
             <w:tcBorders>
               <w:top w:val="single" w:sz="4" w:space="0" w:color="auto"/>
-              <w:bottom w:val="single" w:sz="4" w:space="0" w:color="auto"/>
+              <w:left w:val="nil"/>
+              <w:bottom w:val="nil"/>
+              <w:right w:val="nil"/>
             </w:tcBorders>
           </w:tcPr>
           <w:p>
             <w:pPr>
               <w:widowControl w:val="0"/>
               <w:spacing w:line="480" w:lineRule="auto"/>
-              <w:rPr>
-                <w:rFonts w:cstheme="minorHAnsi"/>
+              <w:jc w:val="center"/>
+              <w:rPr>
+                <w:rFonts w:ascii="Times New Roman" w:hAnsi="Times New Roman" w:cs="Times New Roman"/>
+                <w:sz w:val="24"/>
+                <w:szCs w:val="24"/>
               </w:rPr>
             </w:pPr>
+            <w:r>
+              <w:rPr>
+                <w:rFonts w:ascii="Times New Roman" w:hAnsi="Times New Roman" w:cs="Times New Roman"/>
+                <w:sz w:val="24"/>
+                <w:szCs w:val="24"/>
+              </w:rPr>
+              <w:t>4.06</w:t>
+            </w:r>
           </w:p>
         </w:tc>
         <w:tc>
           <w:tcPr>
-            <w:tcW w:w="1336" w:type="dxa"/>
+            <w:tcW w:w="1215" w:type="dxa"/>
             <w:tcBorders>
               <w:top w:val="single" w:sz="4" w:space="0" w:color="auto"/>
-              <w:bottom w:val="single" w:sz="4" w:space="0" w:color="auto"/>
+              <w:left w:val="nil"/>
+              <w:bottom w:val="nil"/>
+              <w:right w:val="nil"/>
             </w:tcBorders>
           </w:tcPr>
           <w:p>
             <w:pPr>
               <w:widowControl w:val="0"/>
               <w:spacing w:line="480" w:lineRule="auto"/>
-              <w:rPr>
-                <w:rFonts w:cstheme="minorHAnsi"/>
-                <w:i/>
-                <w:iCs/>
+              <w:jc w:val="center"/>
+              <w:rPr>
+                <w:rFonts w:ascii="Times New Roman" w:hAnsi="Times New Roman" w:cs="Times New Roman"/>
+                <w:sz w:val="24"/>
+                <w:szCs w:val="24"/>
               </w:rPr>
             </w:pPr>
+            <w:r>
+              <w:rPr>
+                <w:rFonts w:ascii="Times New Roman" w:hAnsi="Times New Roman" w:cs="Times New Roman"/>
+                <w:sz w:val="24"/>
+                <w:szCs w:val="24"/>
+              </w:rPr>
+              <w:t>0.20</w:t>
+            </w:r>
           </w:p>
         </w:tc>
         <w:tc>
           <w:tcPr>
-            <w:tcW w:w="1336" w:type="dxa"/>
+            <w:tcW w:w="1215" w:type="dxa"/>
             <w:tcBorders>
               <w:top w:val="single" w:sz="4" w:space="0" w:color="auto"/>
-              <w:bottom w:val="single" w:sz="4" w:space="0" w:color="auto"/>
+              <w:left w:val="nil"/>
+              <w:bottom w:val="nil"/>
+              <w:right w:val="nil"/>
             </w:tcBorders>
           </w:tcPr>
           <w:p>
             <w:pPr>
               <w:widowControl w:val="0"/>
               <w:spacing w:line="480" w:lineRule="auto"/>
-              <w:rPr>
-                <w:rFonts w:cstheme="minorHAnsi"/>
-                <w:i/>
-                <w:iCs/>
+              <w:jc w:val="center"/>
+              <w:rPr>
+                <w:rFonts w:ascii="Times New Roman" w:hAnsi="Times New Roman" w:cs="Times New Roman"/>
+                <w:sz w:val="24"/>
+                <w:szCs w:val="24"/>
               </w:rPr>
             </w:pPr>
+            <w:r>
+              <w:rPr>
+                <w:rFonts w:ascii="Times New Roman" w:hAnsi="Times New Roman" w:cs="Times New Roman"/>
+                <w:sz w:val="24"/>
+                <w:szCs w:val="24"/>
+              </w:rPr>
+              <w:t>20.54</w:t>
+            </w:r>
           </w:p>
         </w:tc>
         <w:tc>
           <w:tcPr>
-            <w:tcW w:w="1336" w:type="dxa"/>
+            <w:tcW w:w="1215" w:type="dxa"/>
             <w:tcBorders>
               <w:top w:val="single" w:sz="4" w:space="0" w:color="auto"/>
-              <w:bottom w:val="single" w:sz="4" w:space="0" w:color="auto"/>
+              <w:left w:val="nil"/>
+              <w:bottom w:val="nil"/>
+              <w:right w:val="nil"/>
             </w:tcBorders>
           </w:tcPr>
           <w:p>
             <w:pPr>
               <w:widowControl w:val="0"/>
               <w:spacing w:line="480" w:lineRule="auto"/>
-              <w:rPr>
-                <w:rFonts w:cstheme="minorHAnsi"/>
-                <w:i/>
-                <w:iCs/>
+              <w:jc w:val="center"/>
+              <w:rPr>
+                <w:rFonts w:ascii="Times New Roman" w:hAnsi="Times New Roman" w:cs="Times New Roman"/>
+                <w:sz w:val="24"/>
+                <w:szCs w:val="24"/>
               </w:rPr>
             </w:pPr>
+            <w:r>
+              <w:rPr>
+                <w:rFonts w:ascii="Times New Roman" w:hAnsi="Times New Roman" w:cs="Times New Roman"/>
+                <w:sz w:val="24"/>
+                <w:szCs w:val="24"/>
+              </w:rPr>
+              <w:t>&lt; .001</w:t>
+            </w:r>
           </w:p>
         </w:tc>
+      </w:tr>
+      <w:tr>
         <w:tc>
           <w:tcPr>
-            <w:tcW w:w="1336" w:type="dxa"/>
+            <w:tcW w:w="4140" w:type="dxa"/>
             <w:tcBorders>
-              <w:top w:val="single" w:sz="4" w:space="0" w:color="auto"/>
-              <w:bottom w:val="single" w:sz="4" w:space="0" w:color="auto"/>
+              <w:top w:val="nil"/>
+              <w:left w:val="nil"/>
+              <w:bottom w:val="nil"/>
+              <w:right w:val="nil"/>
             </w:tcBorders>
           </w:tcPr>
           <w:p>
@@ -3840,39 +3983,155 @@
               <w:widowControl w:val="0"/>
               <w:spacing w:line="480" w:lineRule="auto"/>
               <w:rPr>
-                <w:rFonts w:cstheme="minorHAnsi"/>
+                <w:rFonts w:ascii="Times New Roman" w:hAnsi="Times New Roman" w:cs="Times New Roman"/>
+                <w:sz w:val="24"/>
+                <w:szCs w:val="24"/>
               </w:rPr>
             </w:pPr>
+            <w:r>
+              <w:rPr>
+                <w:rFonts w:ascii="Times New Roman" w:hAnsi="Times New Roman" w:cs="Times New Roman"/>
+                <w:sz w:val="24"/>
+                <w:szCs w:val="24"/>
+              </w:rPr>
+              <w:t>Sex = Female</w:t>
+            </w:r>
           </w:p>
         </w:tc>
         <w:tc>
           <w:tcPr>
-            <w:tcW w:w="1336" w:type="dxa"/>
+            <w:tcW w:w="1215" w:type="dxa"/>
             <w:tcBorders>
-              <w:top w:val="single" w:sz="4" w:space="0" w:color="auto"/>
-              <w:bottom w:val="single" w:sz="4" w:space="0" w:color="auto"/>
+              <w:top w:val="nil"/>
+              <w:left w:val="nil"/>
+              <w:bottom w:val="nil"/>
+              <w:right w:val="nil"/>
             </w:tcBorders>
           </w:tcPr>
           <w:p>
             <w:pPr>
               <w:widowControl w:val="0"/>
               <w:spacing w:line="480" w:lineRule="auto"/>
-              <w:rPr>
-                <w:rFonts w:cstheme="minorHAnsi"/>
-                <w:i/>
-                <w:iCs/>
+              <w:jc w:val="center"/>
+              <w:rPr>
+                <w:rFonts w:ascii="Times New Roman" w:hAnsi="Times New Roman" w:cs="Times New Roman"/>
+                <w:sz w:val="24"/>
+                <w:szCs w:val="24"/>
               </w:rPr>
             </w:pPr>
+            <w:r>
+              <w:rPr>
+                <w:rFonts w:ascii="Times New Roman" w:hAnsi="Times New Roman" w:cs="Times New Roman"/>
+                <w:sz w:val="24"/>
+                <w:szCs w:val="24"/>
+              </w:rPr>
+              <w:t>-0.22</w:t>
+            </w:r>
+          </w:p>
+        </w:tc>
+        <w:tc>
+          <w:tcPr>
+            <w:tcW w:w="1215" w:type="dxa"/>
+            <w:tcBorders>
+              <w:top w:val="nil"/>
+              <w:left w:val="nil"/>
+              <w:bottom w:val="nil"/>
+              <w:right w:val="nil"/>
+            </w:tcBorders>
+          </w:tcPr>
+          <w:p>
+            <w:pPr>
+              <w:widowControl w:val="0"/>
+              <w:spacing w:line="480" w:lineRule="auto"/>
+              <w:jc w:val="center"/>
+              <w:rPr>
+                <w:rFonts w:ascii="Times New Roman" w:hAnsi="Times New Roman" w:cs="Times New Roman"/>
+                <w:sz w:val="24"/>
+                <w:szCs w:val="24"/>
+              </w:rPr>
+            </w:pPr>
+            <w:r>
+              <w:rPr>
+                <w:rFonts w:ascii="Times New Roman" w:hAnsi="Times New Roman" w:cs="Times New Roman"/>
+                <w:sz w:val="24"/>
+                <w:szCs w:val="24"/>
+              </w:rPr>
+              <w:t>0.23</w:t>
+            </w:r>
+          </w:p>
+        </w:tc>
+        <w:tc>
+          <w:tcPr>
+            <w:tcW w:w="1215" w:type="dxa"/>
+            <w:tcBorders>
+              <w:top w:val="nil"/>
+              <w:left w:val="nil"/>
+              <w:bottom w:val="nil"/>
+              <w:right w:val="nil"/>
+            </w:tcBorders>
+          </w:tcPr>
+          <w:p>
+            <w:pPr>
+              <w:widowControl w:val="0"/>
+              <w:spacing w:line="480" w:lineRule="auto"/>
+              <w:jc w:val="center"/>
+              <w:rPr>
+                <w:rFonts w:ascii="Times New Roman" w:hAnsi="Times New Roman" w:cs="Times New Roman"/>
+                <w:sz w:val="24"/>
+                <w:szCs w:val="24"/>
+              </w:rPr>
+            </w:pPr>
+            <w:r>
+              <w:rPr>
+                <w:rFonts w:ascii="Times New Roman" w:hAnsi="Times New Roman" w:cs="Times New Roman"/>
+                <w:sz w:val="24"/>
+                <w:szCs w:val="24"/>
+              </w:rPr>
+              <w:t>-0.98</w:t>
+            </w:r>
+          </w:p>
+        </w:tc>
+        <w:tc>
+          <w:tcPr>
+            <w:tcW w:w="1215" w:type="dxa"/>
+            <w:tcBorders>
+              <w:top w:val="nil"/>
+              <w:left w:val="nil"/>
+              <w:bottom w:val="nil"/>
+              <w:right w:val="nil"/>
+            </w:tcBorders>
+          </w:tcPr>
+          <w:p>
+            <w:pPr>
+              <w:widowControl w:val="0"/>
+              <w:spacing w:line="480" w:lineRule="auto"/>
+              <w:jc w:val="center"/>
+              <w:rPr>
+                <w:rFonts w:ascii="Times New Roman" w:hAnsi="Times New Roman" w:cs="Times New Roman"/>
+                <w:sz w:val="24"/>
+                <w:szCs w:val="24"/>
+              </w:rPr>
+            </w:pPr>
+            <w:r>
+              <w:rPr>
+                <w:rFonts w:ascii="Times New Roman" w:hAnsi="Times New Roman" w:cs="Times New Roman"/>
+                <w:sz w:val="24"/>
+                <w:szCs w:val="24"/>
+              </w:rPr>
+              <w:t>.33</w:t>
+            </w:r>
           </w:p>
         </w:tc>
       </w:tr>
       <w:tr>
         <w:tc>
           <w:tcPr>
-            <w:tcW w:w="1335" w:type="dxa"/>
+            <w:tcW w:w="4140" w:type="dxa"/>
             <w:tcBorders>
-              <w:top w:val="single" w:sz="4" w:space="0" w:color="auto"/>
-              <w:bottom w:val="single" w:sz="4" w:space="0" w:color="auto"/>
+              <w:top w:val="nil"/>
+              <w:left w:val="nil"/>
+              <w:bottom w:val="nil"/>
+              <w:right w:val="nil"/>
             </w:tcBorders>
           </w:tcPr>
           <w:p>
@@ -3880,95 +4139,155 @@
               <w:widowControl w:val="0"/>
               <w:spacing w:line="480" w:lineRule="auto"/>
               <w:rPr>
-                <w:rFonts w:cstheme="minorHAnsi"/>
+                <w:rFonts w:ascii="Times New Roman" w:hAnsi="Times New Roman" w:cs="Times New Roman"/>
+                <w:sz w:val="24"/>
+                <w:szCs w:val="24"/>
               </w:rPr>
             </w:pPr>
+            <w:r>
+              <w:rPr>
+                <w:rFonts w:ascii="Times New Roman" w:hAnsi="Times New Roman" w:cs="Times New Roman"/>
+                <w:sz w:val="24"/>
+                <w:szCs w:val="24"/>
+              </w:rPr>
+              <w:t>Parenting = Protective</w:t>
+            </w:r>
           </w:p>
         </w:tc>
         <w:tc>
           <w:tcPr>
-            <w:tcW w:w="1335" w:type="dxa"/>
+            <w:tcW w:w="1215" w:type="dxa"/>
             <w:tcBorders>
-              <w:top w:val="single" w:sz="4" w:space="0" w:color="auto"/>
-              <w:bottom w:val="single" w:sz="4" w:space="0" w:color="auto"/>
+              <w:top w:val="nil"/>
+              <w:left w:val="nil"/>
+              <w:bottom w:val="nil"/>
+              <w:right w:val="nil"/>
             </w:tcBorders>
           </w:tcPr>
           <w:p>
             <w:pPr>
               <w:widowControl w:val="0"/>
               <w:spacing w:line="480" w:lineRule="auto"/>
-              <w:rPr>
-                <w:rFonts w:cstheme="minorHAnsi"/>
+              <w:jc w:val="center"/>
+              <w:rPr>
+                <w:rFonts w:ascii="Times New Roman" w:hAnsi="Times New Roman" w:cs="Times New Roman"/>
+                <w:sz w:val="24"/>
+                <w:szCs w:val="24"/>
               </w:rPr>
             </w:pPr>
+            <w:r>
+              <w:rPr>
+                <w:rFonts w:ascii="Times New Roman" w:hAnsi="Times New Roman" w:cs="Times New Roman"/>
+                <w:sz w:val="24"/>
+                <w:szCs w:val="24"/>
+              </w:rPr>
+              <w:t>0.40</w:t>
+            </w:r>
           </w:p>
         </w:tc>
         <w:tc>
           <w:tcPr>
-            <w:tcW w:w="1336" w:type="dxa"/>
+            <w:tcW w:w="1215" w:type="dxa"/>
             <w:tcBorders>
-              <w:top w:val="single" w:sz="4" w:space="0" w:color="auto"/>
-              <w:bottom w:val="single" w:sz="4" w:space="0" w:color="auto"/>
+              <w:top w:val="nil"/>
+              <w:left w:val="nil"/>
+              <w:bottom w:val="nil"/>
+              <w:right w:val="nil"/>
             </w:tcBorders>
           </w:tcPr>
           <w:p>
             <w:pPr>
               <w:widowControl w:val="0"/>
               <w:spacing w:line="480" w:lineRule="auto"/>
-              <w:rPr>
-                <w:rFonts w:cstheme="minorHAnsi"/>
-                <w:i/>
-                <w:iCs/>
+              <w:jc w:val="center"/>
+              <w:rPr>
+                <w:rFonts w:ascii="Times New Roman" w:hAnsi="Times New Roman" w:cs="Times New Roman"/>
+                <w:sz w:val="24"/>
+                <w:szCs w:val="24"/>
               </w:rPr>
             </w:pPr>
+            <w:r>
+              <w:rPr>
+                <w:rFonts w:ascii="Times New Roman" w:hAnsi="Times New Roman" w:cs="Times New Roman"/>
+                <w:sz w:val="24"/>
+                <w:szCs w:val="24"/>
+              </w:rPr>
+              <w:t>0.11</w:t>
+            </w:r>
           </w:p>
         </w:tc>
         <w:tc>
           <w:tcPr>
-            <w:tcW w:w="1336" w:type="dxa"/>
+            <w:tcW w:w="1215" w:type="dxa"/>
             <w:tcBorders>
-              <w:top w:val="single" w:sz="4" w:space="0" w:color="auto"/>
-              <w:bottom w:val="single" w:sz="4" w:space="0" w:color="auto"/>
+              <w:top w:val="nil"/>
+              <w:left w:val="nil"/>
+              <w:bottom w:val="nil"/>
+              <w:right w:val="nil"/>
             </w:tcBorders>
           </w:tcPr>
           <w:p>
             <w:pPr>
               <w:widowControl w:val="0"/>
               <w:spacing w:line="480" w:lineRule="auto"/>
-              <w:rPr>
-                <w:rFonts w:cstheme="minorHAnsi"/>
-                <w:i/>
-                <w:iCs/>
+              <w:jc w:val="center"/>
+              <w:rPr>
+                <w:rFonts w:ascii="Times New Roman" w:hAnsi="Times New Roman" w:cs="Times New Roman"/>
+                <w:sz w:val="24"/>
+                <w:szCs w:val="24"/>
               </w:rPr>
             </w:pPr>
+            <w:r>
+              <w:rPr>
+                <w:rFonts w:ascii="Times New Roman" w:hAnsi="Times New Roman" w:cs="Times New Roman"/>
+                <w:sz w:val="24"/>
+                <w:szCs w:val="24"/>
+              </w:rPr>
+              <w:t>3.61</w:t>
+            </w:r>
           </w:p>
         </w:tc>
         <w:tc>
           <w:tcPr>
-            <w:tcW w:w="1336" w:type="dxa"/>
+            <w:tcW w:w="1215" w:type="dxa"/>
             <w:tcBorders>
-              <w:top w:val="single" w:sz="4" w:space="0" w:color="auto"/>
-              <w:bottom w:val="single" w:sz="4" w:space="0" w:color="auto"/>
+              <w:top w:val="nil"/>
+              <w:left w:val="nil"/>
+              <w:bottom w:val="nil"/>
+              <w:right w:val="nil"/>
             </w:tcBorders>
           </w:tcPr>
           <w:p>
             <w:pPr>
               <w:widowControl w:val="0"/>
               <w:spacing w:line="480" w:lineRule="auto"/>
-              <w:rPr>
-                <w:rFonts w:cstheme="minorHAnsi"/>
-                <w:i/>
-                <w:iCs/>
+              <w:jc w:val="center"/>
+              <w:rPr>
+                <w:rFonts w:ascii="Times New Roman" w:hAnsi="Times New Roman" w:cs="Times New Roman"/>
+                <w:sz w:val="24"/>
+                <w:szCs w:val="24"/>
               </w:rPr>
             </w:pPr>
+            <w:r>
+              <w:rPr>
+                <w:rFonts w:ascii="Times New Roman" w:hAnsi="Times New Roman" w:cs="Times New Roman"/>
+                <w:sz w:val="24"/>
+                <w:szCs w:val="24"/>
+              </w:rPr>
+              <w:t>&lt; .001</w:t>
+            </w:r>
           </w:p>
         </w:tc>
+      </w:tr>
+      <w:tr>
         <w:tc>
           <w:tcPr>
-            <w:tcW w:w="1336" w:type="dxa"/>
+            <w:tcW w:w="4140" w:type="dxa"/>
             <w:tcBorders>
-              <w:top w:val="single" w:sz="4" w:space="0" w:color="auto"/>
-              <w:bottom w:val="single" w:sz="4" w:space="0" w:color="auto"/>
+              <w:top w:val="nil"/>
+              <w:left w:val="nil"/>
+              <w:bottom w:val="nil"/>
+              <w:right w:val="nil"/>
             </w:tcBorders>
           </w:tcPr>
           <w:p>
@@ -3976,29 +4295,799 @@
               <w:widowControl w:val="0"/>
               <w:spacing w:line="480" w:lineRule="auto"/>
               <w:rPr>
-                <w:rFonts w:cstheme="minorHAnsi"/>
+                <w:rFonts w:ascii="Times New Roman" w:hAnsi="Times New Roman" w:cs="Times New Roman"/>
+                <w:sz w:val="24"/>
+                <w:szCs w:val="24"/>
               </w:rPr>
             </w:pPr>
+            <w:r>
+              <w:rPr>
+                <w:rFonts w:ascii="Times New Roman" w:hAnsi="Times New Roman" w:cs="Times New Roman"/>
+                <w:sz w:val="24"/>
+                <w:szCs w:val="24"/>
+              </w:rPr>
+              <w:t>fWHR = Low</w:t>
+            </w:r>
           </w:p>
         </w:tc>
         <w:tc>
           <w:tcPr>
-            <w:tcW w:w="1336" w:type="dxa"/>
+            <w:tcW w:w="1215" w:type="dxa"/>
             <w:tcBorders>
-              <w:top w:val="single" w:sz="4" w:space="0" w:color="auto"/>
-              <w:bottom w:val="single" w:sz="4" w:space="0" w:color="auto"/>
+              <w:top w:val="nil"/>
+              <w:left w:val="nil"/>
+              <w:bottom w:val="nil"/>
+              <w:right w:val="nil"/>
             </w:tcBorders>
           </w:tcPr>
           <w:p>
             <w:pPr>
               <w:widowControl w:val="0"/>
               <w:spacing w:line="480" w:lineRule="auto"/>
-              <w:rPr>
-                <w:rFonts w:cstheme="minorHAnsi"/>
-                <w:i/>
-                <w:iCs/>
+              <w:jc w:val="center"/>
+              <w:rPr>
+                <w:rFonts w:ascii="Times New Roman" w:hAnsi="Times New Roman" w:cs="Times New Roman"/>
+                <w:sz w:val="24"/>
+                <w:szCs w:val="24"/>
               </w:rPr>
             </w:pPr>
+            <w:r>
+              <w:rPr>
+                <w:rFonts w:ascii="Times New Roman" w:hAnsi="Times New Roman" w:cs="Times New Roman"/>
+                <w:sz w:val="24"/>
+                <w:szCs w:val="24"/>
+              </w:rPr>
+              <w:t>0.06</w:t>
+            </w:r>
+          </w:p>
+        </w:tc>
+        <w:tc>
+          <w:tcPr>
+            <w:tcW w:w="1215" w:type="dxa"/>
+            <w:tcBorders>
+              <w:top w:val="nil"/>
+              <w:left w:val="nil"/>
+              <w:bottom w:val="nil"/>
+              <w:right w:val="nil"/>
+            </w:tcBorders>
+          </w:tcPr>
+          <w:p>
+            <w:pPr>
+              <w:widowControl w:val="0"/>
+              <w:spacing w:line="480" w:lineRule="auto"/>
+              <w:jc w:val="center"/>
+              <w:rPr>
+                <w:rFonts w:ascii="Times New Roman" w:hAnsi="Times New Roman" w:cs="Times New Roman"/>
+                <w:sz w:val="24"/>
+                <w:szCs w:val="24"/>
+              </w:rPr>
+            </w:pPr>
+            <w:r>
+              <w:rPr>
+                <w:rFonts w:ascii="Times New Roman" w:hAnsi="Times New Roman" w:cs="Times New Roman"/>
+                <w:sz w:val="24"/>
+                <w:szCs w:val="24"/>
+              </w:rPr>
+              <w:t>0.11</w:t>
+            </w:r>
+          </w:p>
+        </w:tc>
+        <w:tc>
+          <w:tcPr>
+            <w:tcW w:w="1215" w:type="dxa"/>
+            <w:tcBorders>
+              <w:top w:val="nil"/>
+              <w:left w:val="nil"/>
+              <w:bottom w:val="nil"/>
+              <w:right w:val="nil"/>
+            </w:tcBorders>
+          </w:tcPr>
+          <w:p>
+            <w:pPr>
+              <w:widowControl w:val="0"/>
+              <w:spacing w:line="480" w:lineRule="auto"/>
+              <w:jc w:val="center"/>
+              <w:rPr>
+                <w:rFonts w:ascii="Times New Roman" w:hAnsi="Times New Roman" w:cs="Times New Roman"/>
+                <w:sz w:val="24"/>
+                <w:szCs w:val="24"/>
+              </w:rPr>
+            </w:pPr>
+            <w:r>
+              <w:rPr>
+                <w:rFonts w:ascii="Times New Roman" w:hAnsi="Times New Roman" w:cs="Times New Roman"/>
+                <w:sz w:val="24"/>
+                <w:szCs w:val="24"/>
+              </w:rPr>
+              <w:t>0.55</w:t>
+            </w:r>
+          </w:p>
+        </w:tc>
+        <w:tc>
+          <w:tcPr>
+            <w:tcW w:w="1215" w:type="dxa"/>
+            <w:tcBorders>
+              <w:top w:val="nil"/>
+              <w:left w:val="nil"/>
+              <w:bottom w:val="nil"/>
+              <w:right w:val="nil"/>
+            </w:tcBorders>
+          </w:tcPr>
+          <w:p>
+            <w:pPr>
+              <w:widowControl w:val="0"/>
+              <w:spacing w:line="480" w:lineRule="auto"/>
+              <w:jc w:val="center"/>
+              <w:rPr>
+                <w:rFonts w:ascii="Times New Roman" w:hAnsi="Times New Roman" w:cs="Times New Roman"/>
+                <w:sz w:val="24"/>
+                <w:szCs w:val="24"/>
+              </w:rPr>
+            </w:pPr>
+            <w:r>
+              <w:rPr>
+                <w:rFonts w:ascii="Times New Roman" w:hAnsi="Times New Roman" w:cs="Times New Roman"/>
+                <w:sz w:val="24"/>
+                <w:szCs w:val="24"/>
+              </w:rPr>
+              <w:t>.58</w:t>
+            </w:r>
+          </w:p>
+        </w:tc>
+      </w:tr>
+      <w:tr>
+        <w:tc>
+          <w:tcPr>
+            <w:tcW w:w="4140" w:type="dxa"/>
+            <w:tcBorders>
+              <w:top w:val="nil"/>
+              <w:left w:val="nil"/>
+              <w:bottom w:val="nil"/>
+              <w:right w:val="nil"/>
+            </w:tcBorders>
+          </w:tcPr>
+          <w:p>
+            <w:pPr>
+              <w:widowControl w:val="0"/>
+              <w:spacing w:line="480" w:lineRule="auto"/>
+              <w:rPr>
+                <w:rFonts w:ascii="Times New Roman" w:hAnsi="Times New Roman" w:cs="Times New Roman"/>
+                <w:sz w:val="24"/>
+                <w:szCs w:val="24"/>
+              </w:rPr>
+            </w:pPr>
+            <w:r>
+              <w:rPr>
+                <w:rFonts w:ascii="Times New Roman" w:hAnsi="Times New Roman" w:cs="Times New Roman"/>
+                <w:sz w:val="24"/>
+                <w:szCs w:val="24"/>
+              </w:rPr>
+              <w:t xml:space="preserve">Sex = F. × </w:t>
+            </w:r>
+            <w:r>
+              <w:rPr>
+                <w:rFonts w:ascii="Times New Roman" w:hAnsi="Times New Roman" w:cs="Times New Roman"/>
+                <w:sz w:val="24"/>
+                <w:szCs w:val="24"/>
+              </w:rPr>
+              <w:t>Parenting = P</w:t>
+            </w:r>
+            <w:r>
+              <w:rPr>
+                <w:rFonts w:ascii="Times New Roman" w:hAnsi="Times New Roman" w:cs="Times New Roman"/>
+                <w:sz w:val="24"/>
+                <w:szCs w:val="24"/>
+              </w:rPr>
+              <w:t>.</w:t>
+            </w:r>
+          </w:p>
+        </w:tc>
+        <w:tc>
+          <w:tcPr>
+            <w:tcW w:w="1215" w:type="dxa"/>
+            <w:tcBorders>
+              <w:top w:val="nil"/>
+              <w:left w:val="nil"/>
+              <w:bottom w:val="nil"/>
+              <w:right w:val="nil"/>
+            </w:tcBorders>
+          </w:tcPr>
+          <w:p>
+            <w:pPr>
+              <w:widowControl w:val="0"/>
+              <w:spacing w:line="480" w:lineRule="auto"/>
+              <w:jc w:val="center"/>
+              <w:rPr>
+                <w:rFonts w:ascii="Times New Roman" w:hAnsi="Times New Roman" w:cs="Times New Roman"/>
+                <w:sz w:val="24"/>
+                <w:szCs w:val="24"/>
+              </w:rPr>
+            </w:pPr>
+            <w:r>
+              <w:rPr>
+                <w:rFonts w:ascii="Times New Roman" w:hAnsi="Times New Roman" w:cs="Times New Roman"/>
+                <w:sz w:val="24"/>
+                <w:szCs w:val="24"/>
+              </w:rPr>
+              <w:t>-0.06</w:t>
+            </w:r>
+          </w:p>
+        </w:tc>
+        <w:tc>
+          <w:tcPr>
+            <w:tcW w:w="1215" w:type="dxa"/>
+            <w:tcBorders>
+              <w:top w:val="nil"/>
+              <w:left w:val="nil"/>
+              <w:bottom w:val="nil"/>
+              <w:right w:val="nil"/>
+            </w:tcBorders>
+          </w:tcPr>
+          <w:p>
+            <w:pPr>
+              <w:widowControl w:val="0"/>
+              <w:spacing w:line="480" w:lineRule="auto"/>
+              <w:jc w:val="center"/>
+              <w:rPr>
+                <w:rFonts w:ascii="Times New Roman" w:hAnsi="Times New Roman" w:cs="Times New Roman"/>
+                <w:sz w:val="24"/>
+                <w:szCs w:val="24"/>
+              </w:rPr>
+            </w:pPr>
+            <w:r>
+              <w:rPr>
+                <w:rFonts w:ascii="Times New Roman" w:hAnsi="Times New Roman" w:cs="Times New Roman"/>
+                <w:sz w:val="24"/>
+                <w:szCs w:val="24"/>
+              </w:rPr>
+              <w:t>0.13</w:t>
+            </w:r>
+          </w:p>
+        </w:tc>
+        <w:tc>
+          <w:tcPr>
+            <w:tcW w:w="1215" w:type="dxa"/>
+            <w:tcBorders>
+              <w:top w:val="nil"/>
+              <w:left w:val="nil"/>
+              <w:bottom w:val="nil"/>
+              <w:right w:val="nil"/>
+            </w:tcBorders>
+          </w:tcPr>
+          <w:p>
+            <w:pPr>
+              <w:widowControl w:val="0"/>
+              <w:spacing w:line="480" w:lineRule="auto"/>
+              <w:jc w:val="center"/>
+              <w:rPr>
+                <w:rFonts w:ascii="Times New Roman" w:hAnsi="Times New Roman" w:cs="Times New Roman"/>
+                <w:sz w:val="24"/>
+                <w:szCs w:val="24"/>
+              </w:rPr>
+            </w:pPr>
+            <w:r>
+              <w:rPr>
+                <w:rFonts w:ascii="Times New Roman" w:hAnsi="Times New Roman" w:cs="Times New Roman"/>
+                <w:sz w:val="24"/>
+                <w:szCs w:val="24"/>
+              </w:rPr>
+              <w:t>-0.49</w:t>
+            </w:r>
+          </w:p>
+        </w:tc>
+        <w:tc>
+          <w:tcPr>
+            <w:tcW w:w="1215" w:type="dxa"/>
+            <w:tcBorders>
+              <w:top w:val="nil"/>
+              <w:left w:val="nil"/>
+              <w:bottom w:val="nil"/>
+              <w:right w:val="nil"/>
+            </w:tcBorders>
+          </w:tcPr>
+          <w:p>
+            <w:pPr>
+              <w:widowControl w:val="0"/>
+              <w:spacing w:line="480" w:lineRule="auto"/>
+              <w:jc w:val="center"/>
+              <w:rPr>
+                <w:rFonts w:ascii="Times New Roman" w:hAnsi="Times New Roman" w:cs="Times New Roman"/>
+                <w:sz w:val="24"/>
+                <w:szCs w:val="24"/>
+              </w:rPr>
+            </w:pPr>
+            <w:r>
+              <w:rPr>
+                <w:rFonts w:ascii="Times New Roman" w:hAnsi="Times New Roman" w:cs="Times New Roman"/>
+                <w:sz w:val="24"/>
+                <w:szCs w:val="24"/>
+              </w:rPr>
+              <w:t>.62</w:t>
+            </w:r>
+          </w:p>
+        </w:tc>
+      </w:tr>
+      <w:tr>
+        <w:tc>
+          <w:tcPr>
+            <w:tcW w:w="4140" w:type="dxa"/>
+            <w:tcBorders>
+              <w:top w:val="nil"/>
+              <w:left w:val="nil"/>
+              <w:bottom w:val="nil"/>
+              <w:right w:val="nil"/>
+            </w:tcBorders>
+          </w:tcPr>
+          <w:p>
+            <w:pPr>
+              <w:widowControl w:val="0"/>
+              <w:spacing w:line="480" w:lineRule="auto"/>
+              <w:rPr>
+                <w:rFonts w:ascii="Times New Roman" w:hAnsi="Times New Roman" w:cs="Times New Roman"/>
+                <w:sz w:val="24"/>
+                <w:szCs w:val="24"/>
+              </w:rPr>
+            </w:pPr>
+            <w:r>
+              <w:rPr>
+                <w:rFonts w:ascii="Times New Roman" w:hAnsi="Times New Roman" w:cs="Times New Roman"/>
+                <w:sz w:val="24"/>
+                <w:szCs w:val="24"/>
+              </w:rPr>
+              <w:t>Sex = F. × fWHR = L.</w:t>
+            </w:r>
+          </w:p>
+        </w:tc>
+        <w:tc>
+          <w:tcPr>
+            <w:tcW w:w="1215" w:type="dxa"/>
+            <w:tcBorders>
+              <w:top w:val="nil"/>
+              <w:left w:val="nil"/>
+              <w:bottom w:val="nil"/>
+              <w:right w:val="nil"/>
+            </w:tcBorders>
+          </w:tcPr>
+          <w:p>
+            <w:pPr>
+              <w:widowControl w:val="0"/>
+              <w:spacing w:line="480" w:lineRule="auto"/>
+              <w:jc w:val="center"/>
+              <w:rPr>
+                <w:rFonts w:ascii="Times New Roman" w:hAnsi="Times New Roman" w:cs="Times New Roman"/>
+                <w:sz w:val="24"/>
+                <w:szCs w:val="24"/>
+              </w:rPr>
+            </w:pPr>
+            <w:r>
+              <w:rPr>
+                <w:rFonts w:ascii="Times New Roman" w:hAnsi="Times New Roman" w:cs="Times New Roman"/>
+                <w:sz w:val="24"/>
+                <w:szCs w:val="24"/>
+              </w:rPr>
+              <w:t>-</w:t>
+            </w:r>
+            <w:r>
+              <w:rPr>
+                <w:rFonts w:ascii="Times New Roman" w:hAnsi="Times New Roman" w:cs="Times New Roman"/>
+                <w:sz w:val="24"/>
+                <w:szCs w:val="24"/>
+              </w:rPr>
+              <w:t>0.02</w:t>
+            </w:r>
+          </w:p>
+        </w:tc>
+        <w:tc>
+          <w:tcPr>
+            <w:tcW w:w="1215" w:type="dxa"/>
+            <w:tcBorders>
+              <w:top w:val="nil"/>
+              <w:left w:val="nil"/>
+              <w:bottom w:val="nil"/>
+              <w:right w:val="nil"/>
+            </w:tcBorders>
+          </w:tcPr>
+          <w:p>
+            <w:pPr>
+              <w:widowControl w:val="0"/>
+              <w:spacing w:line="480" w:lineRule="auto"/>
+              <w:jc w:val="center"/>
+              <w:rPr>
+                <w:rFonts w:ascii="Times New Roman" w:hAnsi="Times New Roman" w:cs="Times New Roman"/>
+                <w:sz w:val="24"/>
+                <w:szCs w:val="24"/>
+              </w:rPr>
+            </w:pPr>
+            <w:r>
+              <w:rPr>
+                <w:rFonts w:ascii="Times New Roman" w:hAnsi="Times New Roman" w:cs="Times New Roman"/>
+                <w:sz w:val="24"/>
+                <w:szCs w:val="24"/>
+              </w:rPr>
+              <w:t>0.13</w:t>
+            </w:r>
+          </w:p>
+        </w:tc>
+        <w:tc>
+          <w:tcPr>
+            <w:tcW w:w="1215" w:type="dxa"/>
+            <w:tcBorders>
+              <w:top w:val="nil"/>
+              <w:left w:val="nil"/>
+              <w:bottom w:val="nil"/>
+              <w:right w:val="nil"/>
+            </w:tcBorders>
+          </w:tcPr>
+          <w:p>
+            <w:pPr>
+              <w:widowControl w:val="0"/>
+              <w:spacing w:line="480" w:lineRule="auto"/>
+              <w:jc w:val="center"/>
+              <w:rPr>
+                <w:rFonts w:ascii="Times New Roman" w:hAnsi="Times New Roman" w:cs="Times New Roman"/>
+                <w:sz w:val="24"/>
+                <w:szCs w:val="24"/>
+              </w:rPr>
+            </w:pPr>
+            <w:r>
+              <w:rPr>
+                <w:rFonts w:ascii="Times New Roman" w:hAnsi="Times New Roman" w:cs="Times New Roman"/>
+                <w:sz w:val="24"/>
+                <w:szCs w:val="24"/>
+              </w:rPr>
+              <w:t>-0.</w:t>
+            </w:r>
+            <w:r>
+              <w:rPr>
+                <w:rFonts w:ascii="Times New Roman" w:hAnsi="Times New Roman" w:cs="Times New Roman"/>
+                <w:sz w:val="24"/>
+                <w:szCs w:val="24"/>
+              </w:rPr>
+              <w:t>18</w:t>
+            </w:r>
+          </w:p>
+        </w:tc>
+        <w:tc>
+          <w:tcPr>
+            <w:tcW w:w="1215" w:type="dxa"/>
+            <w:tcBorders>
+              <w:top w:val="nil"/>
+              <w:left w:val="nil"/>
+              <w:bottom w:val="nil"/>
+              <w:right w:val="nil"/>
+            </w:tcBorders>
+          </w:tcPr>
+          <w:p>
+            <w:pPr>
+              <w:widowControl w:val="0"/>
+              <w:spacing w:line="480" w:lineRule="auto"/>
+              <w:jc w:val="center"/>
+              <w:rPr>
+                <w:rFonts w:ascii="Times New Roman" w:hAnsi="Times New Roman" w:cs="Times New Roman"/>
+                <w:sz w:val="24"/>
+                <w:szCs w:val="24"/>
+              </w:rPr>
+            </w:pPr>
+            <w:r>
+              <w:rPr>
+                <w:rFonts w:ascii="Times New Roman" w:hAnsi="Times New Roman" w:cs="Times New Roman"/>
+                <w:sz w:val="24"/>
+                <w:szCs w:val="24"/>
+              </w:rPr>
+              <w:t>.86</w:t>
+            </w:r>
+          </w:p>
+        </w:tc>
+      </w:tr>
+      <w:tr>
+        <w:tc>
+          <w:tcPr>
+            <w:tcW w:w="4140" w:type="dxa"/>
+            <w:tcBorders>
+              <w:top w:val="nil"/>
+              <w:left w:val="nil"/>
+              <w:bottom w:val="nil"/>
+              <w:right w:val="nil"/>
+            </w:tcBorders>
+          </w:tcPr>
+          <w:p>
+            <w:pPr>
+              <w:widowControl w:val="0"/>
+              <w:spacing w:line="480" w:lineRule="auto"/>
+              <w:rPr>
+                <w:rFonts w:ascii="Times New Roman" w:hAnsi="Times New Roman" w:cs="Times New Roman"/>
+                <w:sz w:val="24"/>
+                <w:szCs w:val="24"/>
+              </w:rPr>
+            </w:pPr>
+            <w:r>
+              <w:rPr>
+                <w:rFonts w:ascii="Times New Roman" w:hAnsi="Times New Roman" w:cs="Times New Roman"/>
+                <w:sz w:val="24"/>
+                <w:szCs w:val="24"/>
+              </w:rPr>
+              <w:t>Parenting = P. × fWHR = L.</w:t>
+            </w:r>
+          </w:p>
+        </w:tc>
+        <w:tc>
+          <w:tcPr>
+            <w:tcW w:w="1215" w:type="dxa"/>
+            <w:tcBorders>
+              <w:top w:val="nil"/>
+              <w:left w:val="nil"/>
+              <w:bottom w:val="nil"/>
+              <w:right w:val="nil"/>
+            </w:tcBorders>
+          </w:tcPr>
+          <w:p>
+            <w:pPr>
+              <w:widowControl w:val="0"/>
+              <w:spacing w:line="480" w:lineRule="auto"/>
+              <w:jc w:val="center"/>
+              <w:rPr>
+                <w:rFonts w:ascii="Times New Roman" w:hAnsi="Times New Roman" w:cs="Times New Roman"/>
+                <w:sz w:val="24"/>
+                <w:szCs w:val="24"/>
+              </w:rPr>
+            </w:pPr>
+            <w:r>
+              <w:rPr>
+                <w:rFonts w:ascii="Times New Roman" w:hAnsi="Times New Roman" w:cs="Times New Roman"/>
+                <w:sz w:val="24"/>
+                <w:szCs w:val="24"/>
+              </w:rPr>
+              <w:t>-0.56</w:t>
+            </w:r>
+          </w:p>
+        </w:tc>
+        <w:tc>
+          <w:tcPr>
+            <w:tcW w:w="1215" w:type="dxa"/>
+            <w:tcBorders>
+              <w:top w:val="nil"/>
+              <w:left w:val="nil"/>
+              <w:bottom w:val="nil"/>
+              <w:right w:val="nil"/>
+            </w:tcBorders>
+          </w:tcPr>
+          <w:p>
+            <w:pPr>
+              <w:widowControl w:val="0"/>
+              <w:spacing w:line="480" w:lineRule="auto"/>
+              <w:jc w:val="center"/>
+              <w:rPr>
+                <w:rFonts w:ascii="Times New Roman" w:hAnsi="Times New Roman" w:cs="Times New Roman"/>
+                <w:sz w:val="24"/>
+                <w:szCs w:val="24"/>
+              </w:rPr>
+            </w:pPr>
+            <w:r>
+              <w:rPr>
+                <w:rFonts w:ascii="Times New Roman" w:hAnsi="Times New Roman" w:cs="Times New Roman"/>
+                <w:sz w:val="24"/>
+                <w:szCs w:val="24"/>
+              </w:rPr>
+              <w:t>0.16</w:t>
+            </w:r>
+          </w:p>
+        </w:tc>
+        <w:tc>
+          <w:tcPr>
+            <w:tcW w:w="1215" w:type="dxa"/>
+            <w:tcBorders>
+              <w:top w:val="nil"/>
+              <w:left w:val="nil"/>
+              <w:bottom w:val="nil"/>
+              <w:right w:val="nil"/>
+            </w:tcBorders>
+          </w:tcPr>
+          <w:p>
+            <w:pPr>
+              <w:widowControl w:val="0"/>
+              <w:spacing w:line="480" w:lineRule="auto"/>
+              <w:jc w:val="center"/>
+              <w:rPr>
+                <w:rFonts w:ascii="Times New Roman" w:hAnsi="Times New Roman" w:cs="Times New Roman"/>
+                <w:sz w:val="24"/>
+                <w:szCs w:val="24"/>
+              </w:rPr>
+            </w:pPr>
+            <w:r>
+              <w:rPr>
+                <w:rFonts w:ascii="Times New Roman" w:hAnsi="Times New Roman" w:cs="Times New Roman"/>
+                <w:sz w:val="24"/>
+                <w:szCs w:val="24"/>
+              </w:rPr>
+              <w:t>-3.59</w:t>
+            </w:r>
+          </w:p>
+        </w:tc>
+        <w:tc>
+          <w:tcPr>
+            <w:tcW w:w="1215" w:type="dxa"/>
+            <w:tcBorders>
+              <w:top w:val="nil"/>
+              <w:left w:val="nil"/>
+              <w:bottom w:val="nil"/>
+              <w:right w:val="nil"/>
+            </w:tcBorders>
+          </w:tcPr>
+          <w:p>
+            <w:pPr>
+              <w:widowControl w:val="0"/>
+              <w:spacing w:line="480" w:lineRule="auto"/>
+              <w:jc w:val="center"/>
+              <w:rPr>
+                <w:rFonts w:ascii="Times New Roman" w:hAnsi="Times New Roman" w:cs="Times New Roman"/>
+                <w:sz w:val="24"/>
+                <w:szCs w:val="24"/>
+              </w:rPr>
+            </w:pPr>
+            <w:r>
+              <w:rPr>
+                <w:rFonts w:ascii="Times New Roman" w:hAnsi="Times New Roman" w:cs="Times New Roman"/>
+                <w:sz w:val="24"/>
+                <w:szCs w:val="24"/>
+              </w:rPr>
+              <w:t>&lt; .001</w:t>
+            </w:r>
+          </w:p>
+        </w:tc>
+      </w:tr>
+      <w:tr>
+        <w:tc>
+          <w:tcPr>
+            <w:tcW w:w="4140" w:type="dxa"/>
+            <w:tcBorders>
+              <w:top w:val="nil"/>
+              <w:left w:val="nil"/>
+              <w:bottom w:val="single" w:sz="4" w:space="0" w:color="auto"/>
+              <w:right w:val="nil"/>
+            </w:tcBorders>
+          </w:tcPr>
+          <w:p>
+            <w:pPr>
+              <w:widowControl w:val="0"/>
+              <w:spacing w:line="480" w:lineRule="auto"/>
+              <w:rPr>
+                <w:rFonts w:ascii="Times New Roman" w:hAnsi="Times New Roman" w:cs="Times New Roman"/>
+                <w:sz w:val="24"/>
+                <w:szCs w:val="24"/>
+              </w:rPr>
+            </w:pPr>
+            <w:r>
+              <w:rPr>
+                <w:rFonts w:ascii="Times New Roman" w:hAnsi="Times New Roman" w:cs="Times New Roman"/>
+                <w:sz w:val="24"/>
+                <w:szCs w:val="24"/>
+              </w:rPr>
+              <w:t>Sex = F. × Parenting = P. × fWHR = L</w:t>
+            </w:r>
+          </w:p>
+        </w:tc>
+        <w:tc>
+          <w:tcPr>
+            <w:tcW w:w="1215" w:type="dxa"/>
+            <w:tcBorders>
+              <w:top w:val="nil"/>
+              <w:left w:val="nil"/>
+              <w:bottom w:val="single" w:sz="4" w:space="0" w:color="auto"/>
+              <w:right w:val="nil"/>
+            </w:tcBorders>
+          </w:tcPr>
+          <w:p>
+            <w:pPr>
+              <w:widowControl w:val="0"/>
+              <w:spacing w:line="480" w:lineRule="auto"/>
+              <w:jc w:val="center"/>
+              <w:rPr>
+                <w:rFonts w:ascii="Times New Roman" w:hAnsi="Times New Roman" w:cs="Times New Roman"/>
+                <w:sz w:val="24"/>
+                <w:szCs w:val="24"/>
+              </w:rPr>
+            </w:pPr>
+            <w:r>
+              <w:rPr>
+                <w:rFonts w:ascii="Times New Roman" w:hAnsi="Times New Roman" w:cs="Times New Roman"/>
+                <w:sz w:val="24"/>
+                <w:szCs w:val="24"/>
+              </w:rPr>
+              <w:t>0.09</w:t>
+            </w:r>
+          </w:p>
+        </w:tc>
+        <w:tc>
+          <w:tcPr>
+            <w:tcW w:w="1215" w:type="dxa"/>
+            <w:tcBorders>
+              <w:top w:val="nil"/>
+              <w:left w:val="nil"/>
+              <w:bottom w:val="single" w:sz="4" w:space="0" w:color="auto"/>
+              <w:right w:val="nil"/>
+            </w:tcBorders>
+          </w:tcPr>
+          <w:p>
+            <w:pPr>
+              <w:widowControl w:val="0"/>
+              <w:spacing w:line="480" w:lineRule="auto"/>
+              <w:jc w:val="center"/>
+              <w:rPr>
+                <w:rFonts w:ascii="Times New Roman" w:hAnsi="Times New Roman" w:cs="Times New Roman"/>
+                <w:sz w:val="24"/>
+                <w:szCs w:val="24"/>
+              </w:rPr>
+            </w:pPr>
+            <w:r>
+              <w:rPr>
+                <w:rFonts w:ascii="Times New Roman" w:hAnsi="Times New Roman" w:cs="Times New Roman"/>
+                <w:sz w:val="24"/>
+                <w:szCs w:val="24"/>
+              </w:rPr>
+              <w:t>0.17</w:t>
+            </w:r>
+          </w:p>
+        </w:tc>
+        <w:tc>
+          <w:tcPr>
+            <w:tcW w:w="1215" w:type="dxa"/>
+            <w:tcBorders>
+              <w:top w:val="nil"/>
+              <w:left w:val="nil"/>
+              <w:bottom w:val="single" w:sz="4" w:space="0" w:color="auto"/>
+              <w:right w:val="nil"/>
+            </w:tcBorders>
+          </w:tcPr>
+          <w:p>
+            <w:pPr>
+              <w:widowControl w:val="0"/>
+              <w:spacing w:line="480" w:lineRule="auto"/>
+              <w:jc w:val="center"/>
+              <w:rPr>
+                <w:rFonts w:ascii="Times New Roman" w:hAnsi="Times New Roman" w:cs="Times New Roman"/>
+                <w:sz w:val="24"/>
+                <w:szCs w:val="24"/>
+              </w:rPr>
+            </w:pPr>
+            <w:r>
+              <w:rPr>
+                <w:rFonts w:ascii="Times New Roman" w:hAnsi="Times New Roman" w:cs="Times New Roman"/>
+                <w:sz w:val="24"/>
+                <w:szCs w:val="24"/>
+              </w:rPr>
+              <w:t>0.515</w:t>
+            </w:r>
+          </w:p>
+        </w:tc>
+        <w:tc>
+          <w:tcPr>
+            <w:tcW w:w="1215" w:type="dxa"/>
+            <w:tcBorders>
+              <w:top w:val="nil"/>
+              <w:left w:val="nil"/>
+              <w:bottom w:val="single" w:sz="4" w:space="0" w:color="auto"/>
+              <w:right w:val="nil"/>
+            </w:tcBorders>
+          </w:tcPr>
+          <w:p>
+            <w:pPr>
+              <w:widowControl w:val="0"/>
+              <w:spacing w:line="480" w:lineRule="auto"/>
+              <w:jc w:val="center"/>
+              <w:rPr>
+                <w:rFonts w:ascii="Times New Roman" w:hAnsi="Times New Roman" w:cs="Times New Roman"/>
+                <w:sz w:val="24"/>
+                <w:szCs w:val="24"/>
+              </w:rPr>
+            </w:pPr>
+            <w:r>
+              <w:rPr>
+                <w:rFonts w:ascii="Times New Roman" w:hAnsi="Times New Roman" w:cs="Times New Roman"/>
+                <w:sz w:val="24"/>
+                <w:szCs w:val="24"/>
+              </w:rPr>
+              <w:t>.61</w:t>
+            </w:r>
           </w:p>
         </w:tc>
       </w:tr>
@@ -4013,6 +5102,40 @@
           <w:szCs w:val="24"/>
         </w:rPr>
       </w:pPr>
+      <w:r>
+        <w:rPr>
+          <w:rFonts w:ascii="Times New Roman" w:hAnsi="Times New Roman" w:cs="Times New Roman"/>
+          <w:sz w:val="24"/>
+          <w:szCs w:val="24"/>
+        </w:rPr>
+        <w:t xml:space="preserve">Note: </w:t>
+      </w:r>
+      <w:r>
+        <w:rPr>
+          <w:rFonts w:ascii="Times New Roman" w:hAnsi="Times New Roman" w:cs="Times New Roman"/>
+          <w:sz w:val="24"/>
+          <w:szCs w:val="24"/>
+          <w:highlight w:val="yellow"/>
+        </w:rPr>
+        <w:t>[WORDS HERE]</w:t>
+      </w:r>
+    </w:p>
+    <w:p>
+      <w:pPr>
+        <w:rPr>
+          <w:rFonts w:ascii="Times New Roman" w:hAnsi="Times New Roman" w:cs="Times New Roman"/>
+          <w:sz w:val="24"/>
+          <w:szCs w:val="24"/>
+        </w:rPr>
+      </w:pPr>
+      <w:r>
+        <w:rPr>
+          <w:rFonts w:ascii="Times New Roman" w:hAnsi="Times New Roman" w:cs="Times New Roman"/>
+          <w:sz w:val="24"/>
+          <w:szCs w:val="24"/>
+        </w:rPr>
+        <w:br w:type="page"/>
+      </w:r>
     </w:p>
     <w:p>
       <w:pPr>
@@ -4023,6 +5146,179 @@
           <w:szCs w:val="24"/>
         </w:rPr>
       </w:pPr>
+      <w:r>
+        <w:rPr>
+          <w:rFonts w:ascii="Times New Roman" w:hAnsi="Times New Roman" w:cs="Times New Roman"/>
+          <w:sz w:val="24"/>
+          <w:szCs w:val="24"/>
+        </w:rPr>
+        <w:lastRenderedPageBreak/>
+        <w:t>Table 2</w:t>
+      </w:r>
+    </w:p>
+    <w:p>
+      <w:pPr>
+        <w:spacing w:after="0" w:line="480" w:lineRule="auto"/>
+        <w:rPr>
+          <w:rFonts w:ascii="Times New Roman" w:hAnsi="Times New Roman" w:cs="Times New Roman"/>
+          <w:sz w:val="24"/>
+          <w:szCs w:val="24"/>
+        </w:rPr>
+      </w:pPr>
+    </w:p>
+    <w:p>
+      <w:pPr>
+        <w:rPr>
+          <w:rFonts w:ascii="Times New Roman" w:hAnsi="Times New Roman" w:cs="Times New Roman"/>
+          <w:sz w:val="24"/>
+          <w:szCs w:val="24"/>
+        </w:rPr>
+      </w:pPr>
+      <w:r>
+        <w:rPr>
+          <w:rFonts w:ascii="Times New Roman" w:hAnsi="Times New Roman" w:cs="Times New Roman"/>
+          <w:sz w:val="24"/>
+          <w:szCs w:val="24"/>
+        </w:rPr>
+        <w:br w:type="page"/>
+      </w:r>
+    </w:p>
+    <w:p>
+      <w:pPr>
+        <w:spacing w:after="0" w:line="480" w:lineRule="auto"/>
+        <w:rPr>
+          <w:rFonts w:ascii="Times New Roman" w:hAnsi="Times New Roman" w:cs="Times New Roman"/>
+          <w:sz w:val="24"/>
+          <w:szCs w:val="24"/>
+        </w:rPr>
+      </w:pPr>
+      <w:r>
+        <w:rPr>
+          <w:rFonts w:ascii="Times New Roman" w:hAnsi="Times New Roman" w:cs="Times New Roman"/>
+          <w:sz w:val="24"/>
+          <w:szCs w:val="24"/>
+        </w:rPr>
+        <w:lastRenderedPageBreak/>
+        <w:t>Table 3</w:t>
+      </w:r>
+    </w:p>
+    <w:p>
+      <w:pPr>
+        <w:spacing w:after="0" w:line="480" w:lineRule="auto"/>
+        <w:rPr>
+          <w:rFonts w:ascii="Times New Roman" w:hAnsi="Times New Roman" w:cs="Times New Roman"/>
+          <w:sz w:val="24"/>
+          <w:szCs w:val="24"/>
+        </w:rPr>
+      </w:pPr>
+    </w:p>
+    <w:p>
+      <w:pPr>
+        <w:rPr>
+          <w:rFonts w:ascii="Times New Roman" w:hAnsi="Times New Roman" w:cs="Times New Roman"/>
+          <w:sz w:val="24"/>
+          <w:szCs w:val="24"/>
+        </w:rPr>
+      </w:pPr>
+      <w:r>
+        <w:rPr>
+          <w:rFonts w:ascii="Times New Roman" w:hAnsi="Times New Roman" w:cs="Times New Roman"/>
+          <w:sz w:val="24"/>
+          <w:szCs w:val="24"/>
+        </w:rPr>
+        <w:br w:type="page"/>
+      </w:r>
+    </w:p>
+    <w:p>
+      <w:pPr>
+        <w:spacing w:after="0" w:line="480" w:lineRule="auto"/>
+        <w:rPr>
+          <w:rFonts w:ascii="Times New Roman" w:hAnsi="Times New Roman" w:cs="Times New Roman"/>
+          <w:sz w:val="24"/>
+          <w:szCs w:val="24"/>
+        </w:rPr>
+      </w:pPr>
+      <w:r>
+        <w:rPr>
+          <w:rFonts w:ascii="Times New Roman" w:hAnsi="Times New Roman" w:cs="Times New Roman"/>
+          <w:sz w:val="24"/>
+          <w:szCs w:val="24"/>
+        </w:rPr>
+        <w:lastRenderedPageBreak/>
+        <w:t>Table 4</w:t>
+      </w:r>
+    </w:p>
+    <w:p>
+      <w:pPr>
+        <w:rPr>
+          <w:rFonts w:ascii="Times New Roman" w:hAnsi="Times New Roman" w:cs="Times New Roman"/>
+          <w:sz w:val="24"/>
+          <w:szCs w:val="24"/>
+        </w:rPr>
+      </w:pPr>
+      <w:r>
+        <w:rPr>
+          <w:rFonts w:ascii="Times New Roman" w:hAnsi="Times New Roman" w:cs="Times New Roman"/>
+          <w:sz w:val="24"/>
+          <w:szCs w:val="24"/>
+        </w:rPr>
+        <w:br w:type="page"/>
+      </w:r>
+    </w:p>
+    <w:p>
+      <w:pPr>
+        <w:spacing w:after="0" w:line="480" w:lineRule="auto"/>
+        <w:rPr>
+          <w:rFonts w:ascii="Times New Roman" w:hAnsi="Times New Roman" w:cs="Times New Roman"/>
+          <w:sz w:val="24"/>
+          <w:szCs w:val="24"/>
+        </w:rPr>
+      </w:pPr>
+      <w:r>
+        <w:rPr>
+          <w:rFonts w:ascii="Times New Roman" w:hAnsi="Times New Roman" w:cs="Times New Roman"/>
+          <w:sz w:val="24"/>
+          <w:szCs w:val="24"/>
+        </w:rPr>
+        <w:lastRenderedPageBreak/>
+        <w:t>Table 5</w:t>
+      </w:r>
+    </w:p>
+    <w:p>
+      <w:pPr>
+        <w:rPr>
+          <w:rFonts w:ascii="Times New Roman" w:hAnsi="Times New Roman" w:cs="Times New Roman"/>
+          <w:sz w:val="24"/>
+          <w:szCs w:val="24"/>
+        </w:rPr>
+      </w:pPr>
+      <w:r>
+        <w:rPr>
+          <w:rFonts w:ascii="Times New Roman" w:hAnsi="Times New Roman" w:cs="Times New Roman"/>
+          <w:sz w:val="24"/>
+          <w:szCs w:val="24"/>
+        </w:rPr>
+        <w:br w:type="page"/>
+      </w:r>
+    </w:p>
+    <w:p>
+      <w:pPr>
+        <w:spacing w:after="0" w:line="480" w:lineRule="auto"/>
+        <w:rPr>
+          <w:rFonts w:ascii="Times New Roman" w:hAnsi="Times New Roman" w:cs="Times New Roman"/>
+          <w:sz w:val="24"/>
+          <w:szCs w:val="24"/>
+        </w:rPr>
+      </w:pPr>
+      <w:r>
+        <w:rPr>
+          <w:rFonts w:ascii="Times New Roman" w:hAnsi="Times New Roman" w:cs="Times New Roman"/>
+          <w:sz w:val="24"/>
+          <w:szCs w:val="24"/>
+        </w:rPr>
+        <w:lastRenderedPageBreak/>
+        <w:t>Table 6</w:t>
+      </w:r>
     </w:p>
     <w:sectPr>
       <w:pgSz w:w="12240" w:h="15840"/>
@@ -4048,15 +5344,7 @@
         <w:annotationRef/>
       </w:r>
       <w:r>
-        <w:t xml:space="preserve">This is copied straight from what you sent me. Study intros and methods are all copied over with minor edits. I’ll be rewriting all of the result </w:t>
-      </w:r>
-      <w:proofErr w:type="gramStart"/>
-      <w:r>
-        <w:t>sections</w:t>
-      </w:r>
-      <w:proofErr w:type="gramEnd"/>
-      <w:r>
-        <w:t xml:space="preserve"> so they’re updated to mixed-effect models.</w:t>
+        <w:t>This is copied straight from what you sent me. Study intros and methods are all copied over with minor edits. I’ll be rewriting all of the result sections so they’re updated to mixed-effect models.</w:t>
       </w:r>
     </w:p>
     <w:p>
@@ -4099,30 +5387,6 @@
       </w:r>
       <w:r>
         <w:t>Probably need to talk model building here.</w:t>
-      </w:r>
-    </w:p>
-  </w:comment>
-  <w:comment w:id="2" w:author="Nicholas Maxwell" w:date="2022-03-28T11:15:00Z" w:initials="NM">
-    <w:p>
-      <w:pPr>
-        <w:pStyle w:val="CommentText"/>
-      </w:pPr>
-      <w:r>
-        <w:rPr>
-          <w:rStyle w:val="CommentReference"/>
-        </w:rPr>
-        <w:annotationRef/>
-      </w:r>
-      <w:r>
-        <w:t xml:space="preserve">Can we run simple slopes here? Essentially, efficacy at +1 and -1 </w:t>
-      </w:r>
-      <w:proofErr w:type="spellStart"/>
-      <w:r>
-        <w:t>sd</w:t>
-      </w:r>
-      <w:proofErr w:type="spellEnd"/>
-      <w:r>
-        <w:t xml:space="preserve"> </w:t>
       </w:r>
     </w:p>
   </w:comment>
@@ -4133,7 +5397,6 @@
 <w15:commentsEx xmlns:wpc="http://schemas.microsoft.com/office/word/2010/wordprocessingCanvas" xmlns:cx="http://schemas.microsoft.com/office/drawing/2014/chartex" xmlns:cx1="http://schemas.microsoft.com/office/drawing/2015/9/8/chartex" xmlns:cx2="http://schemas.microsoft.com/office/drawing/2015/10/21/chartex" xmlns:cx3="http://schemas.microsoft.com/office/drawing/2016/5/9/chartex" xmlns:cx4="http://schemas.microsoft.com/office/drawing/2016/5/10/chartex" xmlns:cx5="http://schemas.microsoft.com/office/drawing/2016/5/11/chartex" xmlns:cx6="http://schemas.microsoft.com/office/drawing/2016/5/12/chartex" xmlns:cx7="http://schemas.microsoft.com/office/drawing/2016/5/13/chartex" xmlns:cx8="http://schemas.microsoft.com/office/drawing/2016/5/14/chartex" xmlns:mc="http://schemas.openxmlformats.org/markup-compatibility/2006" xmlns:aink="http://schemas.microsoft.com/office/drawing/2016/ink" xmlns:am3d="http://schemas.microsoft.com/office/drawing/2017/model3d" xmlns:o="urn:schemas-microsoft-com:office:office" xmlns:r="http://schemas.openxmlformats.org/officeDocument/2006/relationships" xmlns:m="http://schemas.openxmlformats.org/officeDocument/2006/math" xmlns:v="urn:schemas-microsoft-com:vml" xmlns:wp14="http://schemas.microsoft.com/office/word/2010/wordprocessingDrawing" xmlns:wp="http://schemas.openxmlformats.org/drawingml/2006/wordprocessingDrawing" xmlns:w10="urn:schemas-microsoft-com:office:word" xmlns:w="http://schemas.openxmlformats.org/wordprocessingml/2006/main" xmlns:w14="http://schemas.microsoft.com/office/word/2010/wordml" xmlns:w15="http://schemas.microsoft.com/office/word/2012/wordml" xmlns:w16cex="http://schemas.microsoft.com/office/word/2018/wordml/cex" xmlns:w16cid="http://schemas.microsoft.com/office/word/2016/wordml/cid" xmlns:w16="http://schemas.microsoft.com/office/word/2018/wordml" xmlns:w16sdtdh="http://schemas.microsoft.com/office/word/2020/wordml/sdtdatahash" xmlns:w16se="http://schemas.microsoft.com/office/word/2015/wordml/symex" xmlns:wpg="http://schemas.microsoft.com/office/word/2010/wordprocessingGroup" xmlns:wpi="http://schemas.microsoft.com/office/word/2010/wordprocessingInk" xmlns:wne="http://schemas.microsoft.com/office/word/2006/wordml" xmlns:wps="http://schemas.microsoft.com/office/word/2010/wordprocessingShape" mc:Ignorable="w14 w15 w16se w16cid w16 w16cex w16sdtdh wp14">
   <w15:commentEx w15:paraId="50A34AE2" w15:done="0"/>
   <w15:commentEx w15:paraId="29C6A91B" w15:done="0"/>
-  <w15:commentEx w15:paraId="407862A8" w15:done="0"/>
 </w15:commentsEx>
 </file>
 
@@ -4141,7 +5404,6 @@
 <w16cex:commentsExtensible xmlns:wpc="http://schemas.microsoft.com/office/word/2010/wordprocessingCanvas" xmlns:cx="http://schemas.microsoft.com/office/drawing/2014/chartex" xmlns:cx1="http://schemas.microsoft.com/office/drawing/2015/9/8/chartex" xmlns:cx2="http://schemas.microsoft.com/office/drawing/2015/10/21/chartex" xmlns:cx3="http://schemas.microsoft.com/office/drawing/2016/5/9/chartex" xmlns:cx4="http://schemas.microsoft.com/office/drawing/2016/5/10/chartex" xmlns:cx5="http://schemas.microsoft.com/office/drawing/2016/5/11/chartex" xmlns:cx6="http://schemas.microsoft.com/office/drawing/2016/5/12/chartex" xmlns:cx7="http://schemas.microsoft.com/office/drawing/2016/5/13/chartex" xmlns:cx8="http://schemas.microsoft.com/office/drawing/2016/5/14/chartex" xmlns:mc="http://schemas.openxmlformats.org/markup-compatibility/2006" xmlns:aink="http://schemas.microsoft.com/office/drawing/2016/ink" xmlns:am3d="http://schemas.microsoft.com/office/drawing/2017/model3d" xmlns:o="urn:schemas-microsoft-com:office:office" xmlns:r="http://schemas.openxmlformats.org/officeDocument/2006/relationships" xmlns:m="http://schemas.openxmlformats.org/officeDocument/2006/math" xmlns:v="urn:schemas-microsoft-com:vml" xmlns:wp14="http://schemas.microsoft.com/office/word/2010/wordprocessingDrawing" xmlns:wp="http://schemas.openxmlformats.org/drawingml/2006/wordprocessingDrawing" xmlns:w10="urn:schemas-microsoft-com:office:word" xmlns:w="http://schemas.openxmlformats.org/wordprocessingml/2006/main" xmlns:w14="http://schemas.microsoft.com/office/word/2010/wordml" xmlns:w15="http://schemas.microsoft.com/office/word/2012/wordml" xmlns:w16cex="http://schemas.microsoft.com/office/word/2018/wordml/cex" xmlns:w16cid="http://schemas.microsoft.com/office/word/2016/wordml/cid" xmlns:w16="http://schemas.microsoft.com/office/word/2018/wordml" xmlns:w16sdtdh="http://schemas.microsoft.com/office/word/2020/wordml/sdtdatahash" xmlns:w16se="http://schemas.microsoft.com/office/word/2015/wordml/symex" xmlns:wpg="http://schemas.microsoft.com/office/word/2010/wordprocessingGroup" xmlns:wpi="http://schemas.microsoft.com/office/word/2010/wordprocessingInk" xmlns:wne="http://schemas.microsoft.com/office/word/2006/wordml" xmlns:wps="http://schemas.microsoft.com/office/word/2010/wordprocessingShape" mc:Ignorable="w14 w15 w16se w16cid w16 w16cex w16sdtdh wp14">
   <w16cex:commentExtensible w16cex:durableId="25E1CB57" w16cex:dateUtc="2022-03-20T20:48:00Z"/>
   <w16cex:commentExtensible w16cex:durableId="25EC130C" w16cex:dateUtc="2022-03-28T15:57:00Z"/>
-  <w16cex:commentExtensible w16cex:durableId="25EC176B" w16cex:dateUtc="2022-03-28T16:15:00Z"/>
 </w16cex:commentsExtensible>
 </file>
 
@@ -4149,7 +5411,6 @@
 <w16cid:commentsIds xmlns:wpc="http://schemas.microsoft.com/office/word/2010/wordprocessingCanvas" xmlns:cx="http://schemas.microsoft.com/office/drawing/2014/chartex" xmlns:cx1="http://schemas.microsoft.com/office/drawing/2015/9/8/chartex" xmlns:cx2="http://schemas.microsoft.com/office/drawing/2015/10/21/chartex" xmlns:cx3="http://schemas.microsoft.com/office/drawing/2016/5/9/chartex" xmlns:cx4="http://schemas.microsoft.com/office/drawing/2016/5/10/chartex" xmlns:cx5="http://schemas.microsoft.com/office/drawing/2016/5/11/chartex" xmlns:cx6="http://schemas.microsoft.com/office/drawing/2016/5/12/chartex" xmlns:cx7="http://schemas.microsoft.com/office/drawing/2016/5/13/chartex" xmlns:cx8="http://schemas.microsoft.com/office/drawing/2016/5/14/chartex" xmlns:mc="http://schemas.openxmlformats.org/markup-compatibility/2006" xmlns:aink="http://schemas.microsoft.com/office/drawing/2016/ink" xmlns:am3d="http://schemas.microsoft.com/office/drawing/2017/model3d" xmlns:o="urn:schemas-microsoft-com:office:office" xmlns:r="http://schemas.openxmlformats.org/officeDocument/2006/relationships" xmlns:m="http://schemas.openxmlformats.org/officeDocument/2006/math" xmlns:v="urn:schemas-microsoft-com:vml" xmlns:wp14="http://schemas.microsoft.com/office/word/2010/wordprocessingDrawing" xmlns:wp="http://schemas.openxmlformats.org/drawingml/2006/wordprocessingDrawing" xmlns:w10="urn:schemas-microsoft-com:office:word" xmlns:w="http://schemas.openxmlformats.org/wordprocessingml/2006/main" xmlns:w14="http://schemas.microsoft.com/office/word/2010/wordml" xmlns:w15="http://schemas.microsoft.com/office/word/2012/wordml" xmlns:w16cex="http://schemas.microsoft.com/office/word/2018/wordml/cex" xmlns:w16cid="http://schemas.microsoft.com/office/word/2016/wordml/cid" xmlns:w16="http://schemas.microsoft.com/office/word/2018/wordml" xmlns:w16sdtdh="http://schemas.microsoft.com/office/word/2020/wordml/sdtdatahash" xmlns:w16se="http://schemas.microsoft.com/office/word/2015/wordml/symex" xmlns:wpg="http://schemas.microsoft.com/office/word/2010/wordprocessingGroup" xmlns:wpi="http://schemas.microsoft.com/office/word/2010/wordprocessingInk" xmlns:wne="http://schemas.microsoft.com/office/word/2006/wordml" xmlns:wps="http://schemas.microsoft.com/office/word/2010/wordprocessingShape" mc:Ignorable="w14 w15 w16se w16cid w16 w16cex w16sdtdh wp14">
   <w16cid:commentId w16cid:paraId="50A34AE2" w16cid:durableId="25E1CB57"/>
   <w16cid:commentId w16cid:paraId="29C6A91B" w16cid:durableId="25EC130C"/>
-  <w16cid:commentId w16cid:paraId="407862A8" w16cid:durableId="25EC176B"/>
 </w16cid:commentsIds>
 </file>
 

</xml_diff>